<commit_message>
Changes in the requirement document
Added chapter 2 to the requirements document, added the usecases to the readme file thus finished the log for meeting 2
</commit_message>
<xml_diff>
--- a/Requirement specification_Version_0.2.docx
+++ b/Requirement specification_Version_0.2.docx
@@ -2,12 +2,10 @@
 <file path=word/document.xml><?xml version="1.0" encoding="utf-8"?>
 <w:document xmlns:wpc="http://schemas.microsoft.com/office/word/2010/wordprocessingCanvas" xmlns:cx="http://schemas.microsoft.com/office/drawing/2014/chartex" xmlns:cx1="http://schemas.microsoft.com/office/drawing/2015/9/8/chartex" xmlns:cx2="http://schemas.microsoft.com/office/drawing/2015/10/21/chartex" xmlns:cx3="http://schemas.microsoft.com/office/drawing/2016/5/9/chartex" xmlns:cx4="http://schemas.microsoft.com/office/drawing/2016/5/10/chartex" xmlns:cx5="http://schemas.microsoft.com/office/drawing/2016/5/11/chartex" xmlns:cx6="http://schemas.microsoft.com/office/drawing/2016/5/12/chartex" xmlns:cx7="http://schemas.microsoft.com/office/drawing/2016/5/13/chartex" xmlns:cx8="http://schemas.microsoft.com/office/drawing/2016/5/14/chartex" xmlns:mc="http://schemas.openxmlformats.org/markup-compatibility/2006" xmlns:aink="http://schemas.microsoft.com/office/drawing/2016/ink" xmlns:am3d="http://schemas.microsoft.com/office/drawing/2017/model3d" xmlns:o="urn:schemas-microsoft-com:office:office" xmlns:r="http://schemas.openxmlformats.org/officeDocument/2006/relationships" xmlns:m="http://schemas.openxmlformats.org/officeDocument/2006/math" xmlns:v="urn:schemas-microsoft-com:vml" xmlns:wp14="http://schemas.microsoft.com/office/word/2010/wordprocessingDrawing" xmlns:wp="http://schemas.openxmlformats.org/drawingml/2006/wordprocessingDrawing" xmlns:w10="urn:schemas-microsoft-com:office:word" xmlns:w="http://schemas.openxmlformats.org/wordprocessingml/2006/main" xmlns:w14="http://schemas.microsoft.com/office/word/2010/wordml" xmlns:w15="http://schemas.microsoft.com/office/word/2012/wordml" xmlns:w16cid="http://schemas.microsoft.com/office/word/2016/wordml/cid" xmlns:w16se="http://schemas.microsoft.com/office/word/2015/wordml/symex" xmlns:wpg="http://schemas.microsoft.com/office/word/2010/wordprocessingGroup" xmlns:wpi="http://schemas.microsoft.com/office/word/2010/wordprocessingInk" xmlns:wne="http://schemas.microsoft.com/office/word/2006/wordml" xmlns:wps="http://schemas.microsoft.com/office/word/2010/wordprocessingShape" mc:Ignorable="w14 w15 w16se w16cid wp14">
   <w:body>
-    <w:bookmarkStart w:id="0" w:name="_GoBack" w:displacedByCustomXml="next"/>
-    <w:bookmarkEnd w:id="0" w:displacedByCustomXml="next"/>
     <w:sdt>
       <w:sdtPr>
         <w:rPr>
-          <w:rFonts w:cstheme="minorHAnsi"/>
+          <w:rFonts w:ascii="Arial" w:hAnsi="Arial" w:cs="Arial"/>
           <w:color w:val="6F6F74" w:themeColor="accent1"/>
         </w:rPr>
         <w:id w:val="-1727522511"/>
@@ -28,7 +26,7 @@
             <w:spacing w:before="1540" w:after="240" w:line="276" w:lineRule="auto"/>
             <w:jc w:val="center"/>
             <w:rPr>
-              <w:rFonts w:cstheme="minorHAnsi"/>
+              <w:rFonts w:ascii="Arial" w:hAnsi="Arial" w:cs="Arial"/>
               <w:color w:val="6F6F74" w:themeColor="accent1"/>
             </w:rPr>
           </w:pPr>
@@ -42,7 +40,7 @@
             <w:spacing w:after="240" w:line="276" w:lineRule="auto"/>
             <w:jc w:val="center"/>
             <w:rPr>
-              <w:rFonts w:eastAsiaTheme="majorEastAsia" w:cstheme="minorHAnsi"/>
+              <w:rFonts w:ascii="Arial" w:eastAsiaTheme="majorEastAsia" w:hAnsi="Arial" w:cs="Arial"/>
               <w:caps/>
               <w:color w:val="0070C0"/>
               <w:sz w:val="80"/>
@@ -51,7 +49,7 @@
           </w:pPr>
           <w:r>
             <w:rPr>
-              <w:rFonts w:eastAsiaTheme="majorEastAsia" w:cstheme="minorHAnsi"/>
+              <w:rFonts w:ascii="Arial" w:eastAsiaTheme="majorEastAsia" w:hAnsi="Arial" w:cs="Arial"/>
               <w:caps/>
               <w:color w:val="0070C0"/>
               <w:sz w:val="80"/>
@@ -63,7 +61,7 @@
         <w:sdt>
           <w:sdtPr>
             <w:rPr>
-              <w:rFonts w:cstheme="minorHAnsi"/>
+              <w:rFonts w:ascii="Arial" w:hAnsi="Arial" w:cs="Arial"/>
               <w:color w:val="000000" w:themeColor="text1"/>
               <w:sz w:val="28"/>
               <w:szCs w:val="28"/>
@@ -85,7 +83,7 @@
                 <w:spacing w:line="276" w:lineRule="auto"/>
                 <w:jc w:val="center"/>
                 <w:rPr>
-                  <w:rFonts w:cstheme="minorHAnsi"/>
+                  <w:rFonts w:ascii="Arial" w:hAnsi="Arial" w:cs="Arial"/>
                   <w:color w:val="000000" w:themeColor="text1"/>
                   <w:sz w:val="28"/>
                   <w:szCs w:val="28"/>
@@ -93,7 +91,7 @@
               </w:pPr>
               <w:r>
                 <w:rPr>
-                  <w:rFonts w:cstheme="minorHAnsi"/>
+                  <w:rFonts w:ascii="Arial" w:hAnsi="Arial" w:cs="Arial"/>
                   <w:color w:val="000000" w:themeColor="text1"/>
                   <w:sz w:val="28"/>
                   <w:szCs w:val="28"/>
@@ -102,7 +100,7 @@
               </w:r>
               <w:r>
                 <w:rPr>
-                  <w:rFonts w:cstheme="minorHAnsi"/>
+                  <w:rFonts w:ascii="Arial" w:hAnsi="Arial" w:cs="Arial"/>
                   <w:color w:val="000000" w:themeColor="text1"/>
                   <w:sz w:val="28"/>
                   <w:szCs w:val="28"/>
@@ -111,7 +109,7 @@
               </w:r>
               <w:r>
                 <w:rPr>
-                  <w:rFonts w:cstheme="minorHAnsi"/>
+                  <w:rFonts w:ascii="Arial" w:hAnsi="Arial" w:cs="Arial"/>
                   <w:color w:val="000000" w:themeColor="text1"/>
                   <w:sz w:val="28"/>
                   <w:szCs w:val="28"/>
@@ -129,7 +127,7 @@
             </w:tabs>
             <w:spacing w:line="276" w:lineRule="auto"/>
             <w:rPr>
-              <w:rFonts w:cstheme="minorHAnsi"/>
+              <w:rFonts w:ascii="Arial" w:hAnsi="Arial" w:cs="Arial"/>
             </w:rPr>
           </w:pPr>
         </w:p>
@@ -141,7 +139,7 @@
             </w:tabs>
             <w:spacing w:line="276" w:lineRule="auto"/>
             <w:rPr>
-              <w:rFonts w:cstheme="minorHAnsi"/>
+              <w:rFonts w:ascii="Arial" w:hAnsi="Arial" w:cs="Arial"/>
             </w:rPr>
           </w:pPr>
         </w:p>
@@ -153,7 +151,7 @@
             </w:tabs>
             <w:spacing w:line="276" w:lineRule="auto"/>
             <w:rPr>
-              <w:rFonts w:cstheme="minorHAnsi"/>
+              <w:rFonts w:ascii="Arial" w:hAnsi="Arial" w:cs="Arial"/>
             </w:rPr>
           </w:pPr>
         </w:p>
@@ -165,7 +163,7 @@
             </w:tabs>
             <w:spacing w:line="276" w:lineRule="auto"/>
             <w:rPr>
-              <w:rFonts w:cstheme="minorHAnsi"/>
+              <w:rFonts w:ascii="Arial" w:hAnsi="Arial" w:cs="Arial"/>
             </w:rPr>
           </w:pPr>
         </w:p>
@@ -180,27 +178,27 @@
         <w:spacing w:line="276" w:lineRule="auto"/>
         <w:rPr>
           <w:rStyle w:val="Strong"/>
-          <w:rFonts w:cstheme="minorHAnsi"/>
+          <w:rFonts w:ascii="Arial" w:hAnsi="Arial" w:cs="Arial"/>
           <w:szCs w:val="52"/>
         </w:rPr>
       </w:pPr>
       <w:r>
         <w:rPr>
-          <w:rFonts w:cstheme="minorHAnsi"/>
+          <w:rFonts w:ascii="Arial" w:hAnsi="Arial" w:cs="Arial"/>
           <w:szCs w:val="52"/>
         </w:rPr>
         <w:t xml:space="preserve"> </w:t>
       </w:r>
       <w:r>
         <w:rPr>
-          <w:rFonts w:cstheme="minorHAnsi"/>
+          <w:rFonts w:ascii="Arial" w:hAnsi="Arial" w:cs="Arial"/>
           <w:szCs w:val="52"/>
         </w:rPr>
         <w:tab/>
       </w:r>
       <w:r>
         <w:rPr>
-          <w:rFonts w:cstheme="minorHAnsi"/>
+          <w:rFonts w:ascii="Arial" w:hAnsi="Arial" w:cs="Arial"/>
           <w:szCs w:val="52"/>
         </w:rPr>
         <w:tab/>
@@ -208,7 +206,7 @@
       <w:r>
         <w:rPr>
           <w:rStyle w:val="Strong"/>
-          <w:rFonts w:cstheme="minorHAnsi"/>
+          <w:rFonts w:ascii="Arial" w:hAnsi="Arial" w:cs="Arial"/>
           <w:color w:val="0070C0"/>
           <w:szCs w:val="52"/>
         </w:rPr>
@@ -221,14 +219,14 @@
         <w:jc w:val="center"/>
         <w:rPr>
           <w:rStyle w:val="Strong"/>
-          <w:rFonts w:cstheme="minorHAnsi"/>
+          <w:rFonts w:ascii="Arial" w:hAnsi="Arial" w:cs="Arial"/>
           <w:szCs w:val="52"/>
         </w:rPr>
       </w:pPr>
       <w:r>
         <w:rPr>
           <w:rStyle w:val="Strong"/>
-          <w:rFonts w:cstheme="minorHAnsi"/>
+          <w:rFonts w:ascii="Arial" w:hAnsi="Arial" w:cs="Arial"/>
           <w:szCs w:val="52"/>
         </w:rPr>
         <w:t>London</w:t>
@@ -240,14 +238,14 @@
         <w:jc w:val="center"/>
         <w:rPr>
           <w:rStyle w:val="Strong"/>
-          <w:rFonts w:cstheme="minorHAnsi"/>
+          <w:rFonts w:ascii="Arial" w:hAnsi="Arial" w:cs="Arial"/>
           <w:szCs w:val="52"/>
         </w:rPr>
       </w:pPr>
       <w:r>
         <w:rPr>
           <w:rStyle w:val="Strong"/>
-          <w:rFonts w:cstheme="minorHAnsi"/>
+          <w:rFonts w:ascii="Arial" w:hAnsi="Arial" w:cs="Arial"/>
           <w:szCs w:val="52"/>
         </w:rPr>
         <w:t>January</w:t>
@@ -255,7 +253,7 @@
       <w:r>
         <w:rPr>
           <w:rStyle w:val="Strong"/>
-          <w:rFonts w:cstheme="minorHAnsi"/>
+          <w:rFonts w:ascii="Arial" w:hAnsi="Arial" w:cs="Arial"/>
           <w:szCs w:val="52"/>
         </w:rPr>
         <w:t xml:space="preserve"> 201</w:t>
@@ -263,7 +261,7 @@
       <w:r>
         <w:rPr>
           <w:rStyle w:val="Strong"/>
-          <w:rFonts w:cstheme="minorHAnsi"/>
+          <w:rFonts w:ascii="Arial" w:hAnsi="Arial" w:cs="Arial"/>
           <w:szCs w:val="52"/>
         </w:rPr>
         <w:t>9</w:t>
@@ -275,7 +273,7 @@
         <w:jc w:val="center"/>
         <w:rPr>
           <w:rStyle w:val="Strong"/>
-          <w:rFonts w:cstheme="minorHAnsi"/>
+          <w:rFonts w:ascii="Arial" w:hAnsi="Arial" w:cs="Arial"/>
           <w:sz w:val="20"/>
           <w:szCs w:val="52"/>
         </w:rPr>
@@ -283,7 +281,7 @@
       <w:r>
         <w:rPr>
           <w:rStyle w:val="Strong"/>
-          <w:rFonts w:cstheme="minorHAnsi"/>
+          <w:rFonts w:ascii="Arial" w:hAnsi="Arial" w:cs="Arial"/>
           <w:sz w:val="20"/>
           <w:szCs w:val="52"/>
         </w:rPr>
@@ -296,7 +294,7 @@
         <w:ind w:firstLine="720"/>
         <w:rPr>
           <w:rStyle w:val="Strong"/>
-          <w:rFonts w:cstheme="minorHAnsi"/>
+          <w:rFonts w:ascii="Arial" w:hAnsi="Arial" w:cs="Arial"/>
           <w:b w:val="0"/>
           <w:sz w:val="20"/>
           <w:szCs w:val="52"/>
@@ -305,7 +303,7 @@
       <w:r>
         <w:rPr>
           <w:rStyle w:val="Strong"/>
-          <w:rFonts w:cstheme="minorHAnsi"/>
+          <w:rFonts w:ascii="Arial" w:hAnsi="Arial" w:cs="Arial"/>
           <w:b w:val="0"/>
           <w:sz w:val="20"/>
           <w:szCs w:val="52"/>
@@ -315,7 +313,7 @@
       <w:r>
         <w:rPr>
           <w:rStyle w:val="Strong"/>
-          <w:rFonts w:cstheme="minorHAnsi"/>
+          <w:rFonts w:ascii="Arial" w:hAnsi="Arial" w:cs="Arial"/>
           <w:b w:val="0"/>
           <w:sz w:val="20"/>
           <w:szCs w:val="52"/>
@@ -325,7 +323,7 @@
       <w:r>
         <w:rPr>
           <w:rStyle w:val="Strong"/>
-          <w:rFonts w:cstheme="minorHAnsi"/>
+          <w:rFonts w:ascii="Arial" w:hAnsi="Arial" w:cs="Arial"/>
           <w:b w:val="0"/>
           <w:sz w:val="20"/>
           <w:szCs w:val="52"/>
@@ -335,7 +333,7 @@
       <w:r>
         <w:rPr>
           <w:rStyle w:val="Strong"/>
-          <w:rFonts w:cstheme="minorHAnsi"/>
+          <w:rFonts w:ascii="Arial" w:hAnsi="Arial" w:cs="Arial"/>
           <w:b w:val="0"/>
           <w:sz w:val="20"/>
           <w:szCs w:val="52"/>
@@ -345,7 +343,7 @@
       <w:r>
         <w:rPr>
           <w:rStyle w:val="Strong"/>
-          <w:rFonts w:cstheme="minorHAnsi"/>
+          <w:rFonts w:ascii="Arial" w:hAnsi="Arial" w:cs="Arial"/>
           <w:b w:val="0"/>
           <w:sz w:val="20"/>
           <w:szCs w:val="52"/>
@@ -358,7 +356,7 @@
         <w:spacing w:line="276" w:lineRule="auto"/>
         <w:rPr>
           <w:rStyle w:val="Strong"/>
-          <w:rFonts w:cstheme="minorHAnsi"/>
+          <w:rFonts w:ascii="Arial" w:hAnsi="Arial" w:cs="Arial"/>
           <w:sz w:val="20"/>
           <w:szCs w:val="52"/>
         </w:rPr>
@@ -379,7 +377,7 @@
         <w:spacing w:line="276" w:lineRule="auto"/>
         <w:rPr>
           <w:rStyle w:val="Strong"/>
-          <w:rFonts w:cstheme="minorHAnsi"/>
+          <w:rFonts w:ascii="Arial" w:hAnsi="Arial" w:cs="Arial"/>
           <w:sz w:val="20"/>
           <w:szCs w:val="52"/>
         </w:rPr>
@@ -387,7 +385,7 @@
       <w:r>
         <w:rPr>
           <w:rStyle w:val="Strong"/>
-          <w:rFonts w:cstheme="minorHAnsi"/>
+          <w:rFonts w:ascii="Arial" w:hAnsi="Arial" w:cs="Arial"/>
           <w:sz w:val="20"/>
           <w:szCs w:val="52"/>
         </w:rPr>
@@ -400,7 +398,7 @@
         <w:jc w:val="both"/>
         <w:rPr>
           <w:rStyle w:val="Strong"/>
-          <w:rFonts w:cstheme="minorHAnsi"/>
+          <w:rFonts w:ascii="Arial" w:hAnsi="Arial" w:cs="Arial"/>
           <w:b w:val="0"/>
           <w:sz w:val="20"/>
           <w:szCs w:val="52"/>
@@ -409,7 +407,7 @@
       <w:r>
         <w:rPr>
           <w:rStyle w:val="Strong"/>
-          <w:rFonts w:cstheme="minorHAnsi"/>
+          <w:rFonts w:ascii="Arial" w:hAnsi="Arial" w:cs="Arial"/>
           <w:b w:val="0"/>
           <w:sz w:val="20"/>
           <w:szCs w:val="52"/>
@@ -419,7 +417,7 @@
       <w:r>
         <w:rPr>
           <w:rStyle w:val="Strong"/>
-          <w:rFonts w:cstheme="minorHAnsi"/>
+          <w:rFonts w:ascii="Arial" w:hAnsi="Arial" w:cs="Arial"/>
           <w:b w:val="0"/>
           <w:sz w:val="20"/>
           <w:szCs w:val="52"/>
@@ -429,7 +427,7 @@
       <w:r>
         <w:rPr>
           <w:rStyle w:val="Strong"/>
-          <w:rFonts w:cstheme="minorHAnsi"/>
+          <w:rFonts w:ascii="Arial" w:hAnsi="Arial" w:cs="Arial"/>
           <w:b w:val="0"/>
           <w:sz w:val="20"/>
           <w:szCs w:val="52"/>
@@ -442,7 +440,7 @@
         <w:spacing w:line="276" w:lineRule="auto"/>
         <w:rPr>
           <w:rStyle w:val="Strong"/>
-          <w:rFonts w:cstheme="minorHAnsi"/>
+          <w:rFonts w:ascii="Arial" w:hAnsi="Arial" w:cs="Arial"/>
           <w:b w:val="0"/>
           <w:sz w:val="20"/>
           <w:szCs w:val="52"/>
@@ -451,7 +449,7 @@
       <w:r>
         <w:rPr>
           <w:rStyle w:val="Strong"/>
-          <w:rFonts w:cstheme="minorHAnsi"/>
+          <w:rFonts w:ascii="Arial" w:hAnsi="Arial" w:cs="Arial"/>
           <w:b w:val="0"/>
           <w:sz w:val="20"/>
           <w:szCs w:val="52"/>
@@ -464,7 +462,7 @@
         <w:spacing w:line="276" w:lineRule="auto"/>
         <w:rPr>
           <w:rStyle w:val="Strong"/>
-          <w:rFonts w:cstheme="minorHAnsi"/>
+          <w:rFonts w:ascii="Arial" w:hAnsi="Arial" w:cs="Arial"/>
           <w:b w:val="0"/>
           <w:sz w:val="20"/>
           <w:szCs w:val="52"/>
@@ -473,7 +471,7 @@
       <w:r>
         <w:rPr>
           <w:rStyle w:val="Strong"/>
-          <w:rFonts w:cstheme="minorHAnsi"/>
+          <w:rFonts w:ascii="Arial" w:hAnsi="Arial" w:cs="Arial"/>
           <w:b w:val="0"/>
           <w:sz w:val="20"/>
           <w:szCs w:val="52"/>
@@ -486,7 +484,7 @@
         <w:spacing w:line="276" w:lineRule="auto"/>
         <w:rPr>
           <w:rStyle w:val="Strong"/>
-          <w:rFonts w:cstheme="minorHAnsi"/>
+          <w:rFonts w:ascii="Arial" w:hAnsi="Arial" w:cs="Arial"/>
           <w:b w:val="0"/>
           <w:sz w:val="20"/>
           <w:szCs w:val="52"/>
@@ -495,7 +493,7 @@
       <w:r>
         <w:rPr>
           <w:rStyle w:val="Strong"/>
-          <w:rFonts w:cstheme="minorHAnsi"/>
+          <w:rFonts w:ascii="Arial" w:hAnsi="Arial" w:cs="Arial"/>
           <w:b w:val="0"/>
           <w:sz w:val="20"/>
           <w:szCs w:val="52"/>
@@ -508,7 +506,7 @@
         <w:spacing w:line="276" w:lineRule="auto"/>
         <w:rPr>
           <w:rStyle w:val="Strong"/>
-          <w:rFonts w:cstheme="minorHAnsi"/>
+          <w:rFonts w:ascii="Arial" w:hAnsi="Arial" w:cs="Arial"/>
           <w:b w:val="0"/>
           <w:sz w:val="20"/>
           <w:szCs w:val="52"/>
@@ -517,7 +515,7 @@
       <w:r>
         <w:rPr>
           <w:rStyle w:val="Strong"/>
-          <w:rFonts w:cstheme="minorHAnsi"/>
+          <w:rFonts w:ascii="Arial" w:hAnsi="Arial" w:cs="Arial"/>
           <w:b w:val="0"/>
           <w:sz w:val="20"/>
           <w:szCs w:val="52"/>
@@ -530,7 +528,7 @@
         <w:spacing w:line="276" w:lineRule="auto"/>
         <w:rPr>
           <w:rStyle w:val="Strong"/>
-          <w:rFonts w:cstheme="minorHAnsi"/>
+          <w:rFonts w:ascii="Arial" w:hAnsi="Arial" w:cs="Arial"/>
           <w:b w:val="0"/>
           <w:sz w:val="20"/>
           <w:szCs w:val="52"/>
@@ -539,7 +537,7 @@
       <w:r>
         <w:rPr>
           <w:rStyle w:val="Strong"/>
-          <w:rFonts w:cstheme="minorHAnsi"/>
+          <w:rFonts w:ascii="Arial" w:hAnsi="Arial" w:cs="Arial"/>
           <w:b w:val="0"/>
           <w:sz w:val="20"/>
           <w:szCs w:val="52"/>
@@ -549,7 +547,7 @@
       <w:r>
         <w:rPr>
           <w:rStyle w:val="Strong"/>
-          <w:rFonts w:cstheme="minorHAnsi"/>
+          <w:rFonts w:ascii="Arial" w:hAnsi="Arial" w:cs="Arial"/>
           <w:b w:val="0"/>
           <w:sz w:val="20"/>
           <w:szCs w:val="52"/>
@@ -559,7 +557,7 @@
       <w:r>
         <w:rPr>
           <w:rStyle w:val="Strong"/>
-          <w:rFonts w:cstheme="minorHAnsi"/>
+          <w:rFonts w:ascii="Arial" w:hAnsi="Arial" w:cs="Arial"/>
           <w:b w:val="0"/>
           <w:sz w:val="20"/>
           <w:szCs w:val="52"/>
@@ -569,7 +567,7 @@
       <w:r>
         <w:rPr>
           <w:rStyle w:val="Strong"/>
-          <w:rFonts w:cstheme="minorHAnsi"/>
+          <w:rFonts w:ascii="Arial" w:hAnsi="Arial" w:cs="Arial"/>
           <w:b w:val="0"/>
           <w:sz w:val="20"/>
           <w:szCs w:val="52"/>
@@ -579,7 +577,7 @@
       <w:r>
         <w:rPr>
           <w:rStyle w:val="Strong"/>
-          <w:rFonts w:cstheme="minorHAnsi"/>
+          <w:rFonts w:ascii="Arial" w:hAnsi="Arial" w:cs="Arial"/>
           <w:sz w:val="20"/>
           <w:szCs w:val="52"/>
         </w:rPr>
@@ -590,7 +588,7 @@
       <w:pPr>
         <w:spacing w:line="276" w:lineRule="auto"/>
         <w:rPr>
-          <w:rFonts w:cstheme="minorHAnsi"/>
+          <w:rFonts w:ascii="Arial" w:hAnsi="Arial" w:cs="Arial"/>
           <w:bCs/>
           <w:sz w:val="20"/>
           <w:szCs w:val="52"/>
@@ -608,7 +606,7 @@
       <w:r>
         <w:rPr>
           <w:rStyle w:val="Strong"/>
-          <w:rFonts w:cstheme="minorHAnsi"/>
+          <w:rFonts w:ascii="Arial" w:hAnsi="Arial" w:cs="Arial"/>
           <w:b w:val="0"/>
           <w:sz w:val="20"/>
           <w:szCs w:val="52"/>
@@ -618,7 +616,7 @@
       <w:r>
         <w:rPr>
           <w:rStyle w:val="Strong"/>
-          <w:rFonts w:cstheme="minorHAnsi"/>
+          <w:rFonts w:ascii="Arial" w:hAnsi="Arial" w:cs="Arial"/>
           <w:b w:val="0"/>
           <w:sz w:val="20"/>
           <w:szCs w:val="52"/>
@@ -628,7 +626,7 @@
       <w:r>
         <w:rPr>
           <w:rStyle w:val="Strong"/>
-          <w:rFonts w:cstheme="minorHAnsi"/>
+          <w:rFonts w:ascii="Arial" w:hAnsi="Arial" w:cs="Arial"/>
           <w:b w:val="0"/>
           <w:sz w:val="20"/>
           <w:szCs w:val="52"/>
@@ -638,7 +636,7 @@
       <w:r>
         <w:rPr>
           <w:rStyle w:val="Strong"/>
-          <w:rFonts w:cstheme="minorHAnsi"/>
+          <w:rFonts w:ascii="Arial" w:hAnsi="Arial" w:cs="Arial"/>
           <w:b w:val="0"/>
           <w:sz w:val="20"/>
           <w:szCs w:val="52"/>
@@ -648,7 +646,7 @@
       <w:r>
         <w:rPr>
           <w:rStyle w:val="Strong"/>
-          <w:rFonts w:cstheme="minorHAnsi"/>
+          <w:rFonts w:ascii="Arial" w:hAnsi="Arial" w:cs="Arial"/>
           <w:b w:val="0"/>
           <w:sz w:val="20"/>
           <w:szCs w:val="52"/>
@@ -658,7 +656,7 @@
       <w:r>
         <w:rPr>
           <w:rStyle w:val="Strong"/>
-          <w:rFonts w:cstheme="minorHAnsi"/>
+          <w:rFonts w:ascii="Arial" w:hAnsi="Arial" w:cs="Arial"/>
           <w:b w:val="0"/>
           <w:sz w:val="20"/>
           <w:szCs w:val="52"/>
@@ -668,7 +666,7 @@
       <w:r>
         <w:rPr>
           <w:rStyle w:val="Strong"/>
-          <w:rFonts w:cstheme="minorHAnsi"/>
+          <w:rFonts w:ascii="Arial" w:hAnsi="Arial" w:cs="Arial"/>
           <w:b w:val="0"/>
           <w:sz w:val="20"/>
           <w:szCs w:val="52"/>
@@ -678,7 +676,7 @@
       <w:r>
         <w:rPr>
           <w:rStyle w:val="Strong"/>
-          <w:rFonts w:cstheme="minorHAnsi"/>
+          <w:rFonts w:ascii="Arial" w:hAnsi="Arial" w:cs="Arial"/>
           <w:b w:val="0"/>
           <w:sz w:val="20"/>
           <w:szCs w:val="52"/>
@@ -690,7 +688,7 @@
       <w:pPr>
         <w:spacing w:line="276" w:lineRule="auto"/>
         <w:rPr>
-          <w:rFonts w:cstheme="minorHAnsi"/>
+          <w:rFonts w:ascii="Arial" w:hAnsi="Arial" w:cs="Arial"/>
         </w:rPr>
         <w:sectPr>
           <w:type w:val="continuous"/>
@@ -707,7 +705,7 @@
       <w:pPr>
         <w:spacing w:line="276" w:lineRule="auto"/>
         <w:rPr>
-          <w:rFonts w:cstheme="minorHAnsi"/>
+          <w:rFonts w:ascii="Arial" w:hAnsi="Arial" w:cs="Arial"/>
         </w:rPr>
         <w:sectPr>
           <w:type w:val="continuous"/>
@@ -723,7 +721,7 @@
     <w:sdt>
       <w:sdtPr>
         <w:rPr>
-          <w:rFonts w:asciiTheme="minorHAnsi" w:eastAsiaTheme="minorEastAsia" w:hAnsiTheme="minorHAnsi" w:cstheme="minorHAnsi"/>
+          <w:rFonts w:ascii="Arial" w:eastAsiaTheme="minorEastAsia" w:hAnsi="Arial" w:cs="Arial"/>
           <w:color w:val="auto"/>
           <w:sz w:val="22"/>
           <w:szCs w:val="22"/>
@@ -747,12 +745,12 @@
             <w:pStyle w:val="TOCHeading"/>
             <w:spacing w:line="276" w:lineRule="auto"/>
             <w:rPr>
-              <w:rFonts w:asciiTheme="minorHAnsi" w:hAnsiTheme="minorHAnsi" w:cstheme="minorHAnsi"/>
+              <w:rFonts w:ascii="Arial" w:hAnsi="Arial" w:cs="Arial"/>
             </w:rPr>
           </w:pPr>
           <w:r>
             <w:rPr>
-              <w:rFonts w:asciiTheme="minorHAnsi" w:hAnsiTheme="minorHAnsi" w:cstheme="minorHAnsi"/>
+              <w:rFonts w:ascii="Arial" w:hAnsi="Arial" w:cs="Arial"/>
             </w:rPr>
             <w:t>Table of Contents</w:t>
           </w:r>
@@ -764,13 +762,13 @@
               <w:tab w:val="right" w:leader="dot" w:pos="9350"/>
             </w:tabs>
             <w:rPr>
-              <w:rFonts w:cstheme="minorHAnsi"/>
+              <w:rFonts w:ascii="Arial" w:hAnsi="Arial" w:cs="Arial"/>
               <w:noProof/>
             </w:rPr>
           </w:pPr>
           <w:r>
             <w:rPr>
-              <w:rFonts w:cstheme="minorHAnsi"/>
+              <w:rFonts w:ascii="Arial" w:hAnsi="Arial" w:cs="Arial"/>
               <w:b/>
               <w:bCs/>
               <w:noProof/>
@@ -779,7 +777,7 @@
           </w:r>
           <w:r>
             <w:rPr>
-              <w:rFonts w:cstheme="minorHAnsi"/>
+              <w:rFonts w:ascii="Arial" w:hAnsi="Arial" w:cs="Arial"/>
               <w:b/>
               <w:bCs/>
               <w:noProof/>
@@ -788,25 +786,25 @@
           </w:r>
           <w:r>
             <w:rPr>
-              <w:rFonts w:cstheme="minorHAnsi"/>
+              <w:rFonts w:ascii="Arial" w:hAnsi="Arial" w:cs="Arial"/>
               <w:b/>
               <w:bCs/>
               <w:noProof/>
             </w:rPr>
             <w:fldChar w:fldCharType="separate"/>
           </w:r>
-          <w:hyperlink w:anchor="_Toc536466378" w:history="1">
+          <w:hyperlink w:anchor="_Toc536608335" w:history="1">
             <w:r>
               <w:rPr>
                 <w:rStyle w:val="Hyperlink"/>
-                <w:rFonts w:cstheme="minorHAnsi"/>
+                <w:rFonts w:ascii="Arial" w:hAnsi="Arial" w:cs="Arial"/>
                 <w:noProof/>
               </w:rPr>
               <w:t>1 Preface</w:t>
             </w:r>
             <w:r>
               <w:rPr>
-                <w:rFonts w:cstheme="minorHAnsi"/>
+                <w:rFonts w:ascii="Arial" w:hAnsi="Arial" w:cs="Arial"/>
                 <w:noProof/>
                 <w:webHidden/>
               </w:rPr>
@@ -814,7 +812,7 @@
             </w:r>
             <w:r>
               <w:rPr>
-                <w:rFonts w:cstheme="minorHAnsi"/>
+                <w:rFonts w:ascii="Arial" w:hAnsi="Arial" w:cs="Arial"/>
                 <w:noProof/>
                 <w:webHidden/>
               </w:rPr>
@@ -822,22 +820,22 @@
             </w:r>
             <w:r>
               <w:rPr>
-                <w:rFonts w:cstheme="minorHAnsi"/>
+                <w:rFonts w:ascii="Arial" w:hAnsi="Arial" w:cs="Arial"/>
                 <w:noProof/>
                 <w:webHidden/>
               </w:rPr>
-              <w:instrText xml:space="preserve"> PAGEREF _Toc536466378 \h </w:instrText>
-            </w:r>
-            <w:r>
-              <w:rPr>
-                <w:rFonts w:cstheme="minorHAnsi"/>
+              <w:instrText xml:space="preserve"> PAGEREF _Toc536608335 \h </w:instrText>
+            </w:r>
+            <w:r>
+              <w:rPr>
+                <w:rFonts w:ascii="Arial" w:hAnsi="Arial" w:cs="Arial"/>
                 <w:noProof/>
                 <w:webHidden/>
               </w:rPr>
             </w:r>
             <w:r>
               <w:rPr>
-                <w:rFonts w:cstheme="minorHAnsi"/>
+                <w:rFonts w:ascii="Arial" w:hAnsi="Arial" w:cs="Arial"/>
                 <w:noProof/>
                 <w:webHidden/>
               </w:rPr>
@@ -845,7 +843,7 @@
             </w:r>
             <w:r>
               <w:rPr>
-                <w:rFonts w:cstheme="minorHAnsi"/>
+                <w:rFonts w:ascii="Arial" w:hAnsi="Arial" w:cs="Arial"/>
                 <w:noProof/>
                 <w:webHidden/>
               </w:rPr>
@@ -853,7 +851,7 @@
             </w:r>
             <w:r>
               <w:rPr>
-                <w:rFonts w:cstheme="minorHAnsi"/>
+                <w:rFonts w:ascii="Arial" w:hAnsi="Arial" w:cs="Arial"/>
                 <w:noProof/>
                 <w:webHidden/>
               </w:rPr>
@@ -869,22 +867,22 @@
               <w:tab w:val="right" w:leader="dot" w:pos="9350"/>
             </w:tabs>
             <w:rPr>
-              <w:rFonts w:cstheme="minorHAnsi"/>
+              <w:rFonts w:ascii="Arial" w:hAnsi="Arial" w:cs="Arial"/>
               <w:noProof/>
             </w:rPr>
           </w:pPr>
-          <w:hyperlink w:anchor="_Toc536466379" w:history="1">
+          <w:hyperlink w:anchor="_Toc536608336" w:history="1">
             <w:r>
               <w:rPr>
                 <w:rStyle w:val="Hyperlink"/>
-                <w:rFonts w:cstheme="minorHAnsi"/>
+                <w:rFonts w:ascii="Arial" w:hAnsi="Arial" w:cs="Arial"/>
                 <w:noProof/>
               </w:rPr>
               <w:t>1.1</w:t>
             </w:r>
             <w:r>
               <w:rPr>
-                <w:rFonts w:cstheme="minorHAnsi"/>
+                <w:rFonts w:ascii="Arial" w:hAnsi="Arial" w:cs="Arial"/>
                 <w:noProof/>
               </w:rPr>
               <w:tab/>
@@ -892,14 +890,14 @@
             <w:r>
               <w:rPr>
                 <w:rStyle w:val="Hyperlink"/>
-                <w:rFonts w:cstheme="minorHAnsi"/>
+                <w:rFonts w:ascii="Arial" w:hAnsi="Arial" w:cs="Arial"/>
                 <w:noProof/>
               </w:rPr>
               <w:t>Purpose and scope of this document</w:t>
             </w:r>
             <w:r>
               <w:rPr>
-                <w:rFonts w:cstheme="minorHAnsi"/>
+                <w:rFonts w:ascii="Arial" w:hAnsi="Arial" w:cs="Arial"/>
                 <w:noProof/>
                 <w:webHidden/>
               </w:rPr>
@@ -907,7 +905,7 @@
             </w:r>
             <w:r>
               <w:rPr>
-                <w:rFonts w:cstheme="minorHAnsi"/>
+                <w:rFonts w:ascii="Arial" w:hAnsi="Arial" w:cs="Arial"/>
                 <w:noProof/>
                 <w:webHidden/>
               </w:rPr>
@@ -915,22 +913,22 @@
             </w:r>
             <w:r>
               <w:rPr>
-                <w:rFonts w:cstheme="minorHAnsi"/>
+                <w:rFonts w:ascii="Arial" w:hAnsi="Arial" w:cs="Arial"/>
                 <w:noProof/>
                 <w:webHidden/>
               </w:rPr>
-              <w:instrText xml:space="preserve"> PAGEREF _Toc536466379 \h </w:instrText>
-            </w:r>
-            <w:r>
-              <w:rPr>
-                <w:rFonts w:cstheme="minorHAnsi"/>
+              <w:instrText xml:space="preserve"> PAGEREF _Toc536608336 \h </w:instrText>
+            </w:r>
+            <w:r>
+              <w:rPr>
+                <w:rFonts w:ascii="Arial" w:hAnsi="Arial" w:cs="Arial"/>
                 <w:noProof/>
                 <w:webHidden/>
               </w:rPr>
             </w:r>
             <w:r>
               <w:rPr>
-                <w:rFonts w:cstheme="minorHAnsi"/>
+                <w:rFonts w:ascii="Arial" w:hAnsi="Arial" w:cs="Arial"/>
                 <w:noProof/>
                 <w:webHidden/>
               </w:rPr>
@@ -938,7 +936,7 @@
             </w:r>
             <w:r>
               <w:rPr>
-                <w:rFonts w:cstheme="minorHAnsi"/>
+                <w:rFonts w:ascii="Arial" w:hAnsi="Arial" w:cs="Arial"/>
                 <w:noProof/>
                 <w:webHidden/>
               </w:rPr>
@@ -946,7 +944,7 @@
             </w:r>
             <w:r>
               <w:rPr>
-                <w:rFonts w:cstheme="minorHAnsi"/>
+                <w:rFonts w:ascii="Arial" w:hAnsi="Arial" w:cs="Arial"/>
                 <w:noProof/>
                 <w:webHidden/>
               </w:rPr>
@@ -962,22 +960,22 @@
               <w:tab w:val="right" w:leader="dot" w:pos="9350"/>
             </w:tabs>
             <w:rPr>
-              <w:rFonts w:cstheme="minorHAnsi"/>
+              <w:rFonts w:ascii="Arial" w:hAnsi="Arial" w:cs="Arial"/>
               <w:noProof/>
             </w:rPr>
           </w:pPr>
-          <w:hyperlink w:anchor="_Toc536466380" w:history="1">
+          <w:hyperlink w:anchor="_Toc536608337" w:history="1">
             <w:r>
               <w:rPr>
                 <w:rStyle w:val="Hyperlink"/>
-                <w:rFonts w:cstheme="minorHAnsi"/>
+                <w:rFonts w:ascii="Arial" w:hAnsi="Arial" w:cs="Arial"/>
                 <w:noProof/>
               </w:rPr>
               <w:t>1.2</w:t>
             </w:r>
             <w:r>
               <w:rPr>
-                <w:rFonts w:cstheme="minorHAnsi"/>
+                <w:rFonts w:ascii="Arial" w:hAnsi="Arial" w:cs="Arial"/>
                 <w:noProof/>
               </w:rPr>
               <w:tab/>
@@ -985,14 +983,14 @@
             <w:r>
               <w:rPr>
                 <w:rStyle w:val="Hyperlink"/>
-                <w:rFonts w:cstheme="minorHAnsi"/>
+                <w:rFonts w:ascii="Arial" w:hAnsi="Arial" w:cs="Arial"/>
                 <w:noProof/>
               </w:rPr>
               <w:t>History of the document</w:t>
             </w:r>
             <w:r>
               <w:rPr>
-                <w:rFonts w:cstheme="minorHAnsi"/>
+                <w:rFonts w:ascii="Arial" w:hAnsi="Arial" w:cs="Arial"/>
                 <w:noProof/>
                 <w:webHidden/>
               </w:rPr>
@@ -1000,7 +998,7 @@
             </w:r>
             <w:r>
               <w:rPr>
-                <w:rFonts w:cstheme="minorHAnsi"/>
+                <w:rFonts w:ascii="Arial" w:hAnsi="Arial" w:cs="Arial"/>
                 <w:noProof/>
                 <w:webHidden/>
               </w:rPr>
@@ -1008,22 +1006,22 @@
             </w:r>
             <w:r>
               <w:rPr>
-                <w:rFonts w:cstheme="minorHAnsi"/>
+                <w:rFonts w:ascii="Arial" w:hAnsi="Arial" w:cs="Arial"/>
                 <w:noProof/>
                 <w:webHidden/>
               </w:rPr>
-              <w:instrText xml:space="preserve"> PAGEREF _Toc536466380 \h </w:instrText>
-            </w:r>
-            <w:r>
-              <w:rPr>
-                <w:rFonts w:cstheme="minorHAnsi"/>
+              <w:instrText xml:space="preserve"> PAGEREF _Toc536608337 \h </w:instrText>
+            </w:r>
+            <w:r>
+              <w:rPr>
+                <w:rFonts w:ascii="Arial" w:hAnsi="Arial" w:cs="Arial"/>
                 <w:noProof/>
                 <w:webHidden/>
               </w:rPr>
             </w:r>
             <w:r>
               <w:rPr>
-                <w:rFonts w:cstheme="minorHAnsi"/>
+                <w:rFonts w:ascii="Arial" w:hAnsi="Arial" w:cs="Arial"/>
                 <w:noProof/>
                 <w:webHidden/>
               </w:rPr>
@@ -1031,7 +1029,7 @@
             </w:r>
             <w:r>
               <w:rPr>
-                <w:rFonts w:cstheme="minorHAnsi"/>
+                <w:rFonts w:ascii="Arial" w:hAnsi="Arial" w:cs="Arial"/>
                 <w:noProof/>
                 <w:webHidden/>
               </w:rPr>
@@ -1039,7 +1037,84 @@
             </w:r>
             <w:r>
               <w:rPr>
-                <w:rFonts w:cstheme="minorHAnsi"/>
+                <w:rFonts w:ascii="Arial" w:hAnsi="Arial" w:cs="Arial"/>
+                <w:noProof/>
+                <w:webHidden/>
+              </w:rPr>
+              <w:fldChar w:fldCharType="end"/>
+            </w:r>
+          </w:hyperlink>
+        </w:p>
+        <w:p>
+          <w:pPr>
+            <w:pStyle w:val="TOC1"/>
+            <w:tabs>
+              <w:tab w:val="right" w:leader="dot" w:pos="9350"/>
+            </w:tabs>
+            <w:rPr>
+              <w:rFonts w:ascii="Arial" w:hAnsi="Arial" w:cs="Arial"/>
+              <w:noProof/>
+            </w:rPr>
+          </w:pPr>
+          <w:hyperlink w:anchor="_Toc536608338" w:history="1">
+            <w:r>
+              <w:rPr>
+                <w:rStyle w:val="Hyperlink"/>
+                <w:rFonts w:ascii="Arial" w:hAnsi="Arial" w:cs="Arial"/>
+                <w:noProof/>
+              </w:rPr>
+              <w:t>2 Examine old system and the problems</w:t>
+            </w:r>
+            <w:r>
+              <w:rPr>
+                <w:rFonts w:ascii="Arial" w:hAnsi="Arial" w:cs="Arial"/>
+                <w:noProof/>
+                <w:webHidden/>
+              </w:rPr>
+              <w:tab/>
+            </w:r>
+            <w:r>
+              <w:rPr>
+                <w:rFonts w:ascii="Arial" w:hAnsi="Arial" w:cs="Arial"/>
+                <w:noProof/>
+                <w:webHidden/>
+              </w:rPr>
+              <w:fldChar w:fldCharType="begin"/>
+            </w:r>
+            <w:r>
+              <w:rPr>
+                <w:rFonts w:ascii="Arial" w:hAnsi="Arial" w:cs="Arial"/>
+                <w:noProof/>
+                <w:webHidden/>
+              </w:rPr>
+              <w:instrText xml:space="preserve"> PAGEREF _Toc536608338 \h </w:instrText>
+            </w:r>
+            <w:r>
+              <w:rPr>
+                <w:rFonts w:ascii="Arial" w:hAnsi="Arial" w:cs="Arial"/>
+                <w:noProof/>
+                <w:webHidden/>
+              </w:rPr>
+            </w:r>
+            <w:r>
+              <w:rPr>
+                <w:rFonts w:ascii="Arial" w:hAnsi="Arial" w:cs="Arial"/>
+                <w:noProof/>
+                <w:webHidden/>
+              </w:rPr>
+              <w:fldChar w:fldCharType="separate"/>
+            </w:r>
+            <w:r>
+              <w:rPr>
+                <w:rFonts w:ascii="Arial" w:hAnsi="Arial" w:cs="Arial"/>
+                <w:noProof/>
+                <w:webHidden/>
+              </w:rPr>
+              <w:t>1</w:t>
+            </w:r>
+            <w:r>
+              <w:rPr>
+                <w:rFonts w:ascii="Arial" w:hAnsi="Arial" w:cs="Arial"/>
                 <w:noProof/>
                 <w:webHidden/>
               </w:rPr>
@@ -1051,12 +1126,12 @@
           <w:pPr>
             <w:spacing w:line="276" w:lineRule="auto"/>
             <w:rPr>
-              <w:rFonts w:cstheme="minorHAnsi"/>
+              <w:rFonts w:ascii="Arial" w:hAnsi="Arial" w:cs="Arial"/>
             </w:rPr>
           </w:pPr>
           <w:r>
             <w:rPr>
-              <w:rFonts w:cstheme="minorHAnsi"/>
+              <w:rFonts w:ascii="Arial" w:hAnsi="Arial" w:cs="Arial"/>
               <w:b/>
               <w:bCs/>
               <w:noProof/>
@@ -1070,7 +1145,7 @@
       <w:pPr>
         <w:spacing w:line="276" w:lineRule="auto"/>
         <w:rPr>
-          <w:rFonts w:cstheme="minorHAnsi"/>
+          <w:rFonts w:ascii="Arial" w:hAnsi="Arial" w:cs="Arial"/>
         </w:rPr>
         <w:sectPr>
           <w:pgSz w:w="12240" w:h="15840"/>
@@ -1087,7 +1162,7 @@
         <w:pStyle w:val="Heading1"/>
         <w:spacing w:line="276" w:lineRule="auto"/>
         <w:rPr>
-          <w:rFonts w:asciiTheme="minorHAnsi" w:hAnsiTheme="minorHAnsi" w:cstheme="minorHAnsi"/>
+          <w:rFonts w:ascii="Arial" w:hAnsi="Arial" w:cs="Arial"/>
         </w:rPr>
         <w:sectPr>
           <w:pgSz w:w="12240" w:h="15840"/>
@@ -1104,23 +1179,23 @@
         <w:pStyle w:val="Heading1"/>
         <w:spacing w:line="276" w:lineRule="auto"/>
         <w:rPr>
-          <w:rFonts w:asciiTheme="minorHAnsi" w:hAnsiTheme="minorHAnsi" w:cstheme="minorHAnsi"/>
-        </w:rPr>
-      </w:pPr>
-      <w:bookmarkStart w:id="1" w:name="_Toc536466378"/>
-      <w:r>
-        <w:rPr>
-          <w:rFonts w:asciiTheme="minorHAnsi" w:hAnsiTheme="minorHAnsi" w:cstheme="minorHAnsi"/>
+          <w:rFonts w:ascii="Arial" w:hAnsi="Arial" w:cs="Arial"/>
+        </w:rPr>
+      </w:pPr>
+      <w:bookmarkStart w:id="0" w:name="_Toc536608335"/>
+      <w:r>
+        <w:rPr>
+          <w:rFonts w:ascii="Arial" w:hAnsi="Arial" w:cs="Arial"/>
         </w:rPr>
         <w:t>1 Preface</w:t>
       </w:r>
-      <w:bookmarkEnd w:id="1"/>
+      <w:bookmarkEnd w:id="0"/>
     </w:p>
     <w:p>
       <w:pPr>
         <w:spacing w:line="276" w:lineRule="auto"/>
         <w:rPr>
-          <w:rFonts w:cstheme="minorHAnsi"/>
+          <w:rFonts w:ascii="Arial" w:hAnsi="Arial" w:cs="Arial"/>
         </w:rPr>
       </w:pPr>
     </w:p>
@@ -1133,23 +1208,23 @@
         </w:numPr>
         <w:spacing w:line="276" w:lineRule="auto"/>
         <w:rPr>
-          <w:rFonts w:asciiTheme="minorHAnsi" w:hAnsiTheme="minorHAnsi" w:cstheme="minorHAnsi"/>
-        </w:rPr>
-      </w:pPr>
-      <w:bookmarkStart w:id="2" w:name="_Toc536466379"/>
-      <w:r>
-        <w:rPr>
-          <w:rFonts w:asciiTheme="minorHAnsi" w:hAnsiTheme="minorHAnsi" w:cstheme="minorHAnsi"/>
+          <w:rFonts w:ascii="Arial" w:hAnsi="Arial" w:cs="Arial"/>
+        </w:rPr>
+      </w:pPr>
+      <w:bookmarkStart w:id="1" w:name="_Toc536608336"/>
+      <w:r>
+        <w:rPr>
+          <w:rFonts w:ascii="Arial" w:hAnsi="Arial" w:cs="Arial"/>
         </w:rPr>
         <w:t>Purpose and scope of this document</w:t>
       </w:r>
-      <w:bookmarkEnd w:id="2"/>
+      <w:bookmarkEnd w:id="1"/>
     </w:p>
     <w:p>
       <w:pPr>
         <w:spacing w:line="276" w:lineRule="auto"/>
         <w:rPr>
-          <w:rFonts w:cstheme="minorHAnsi"/>
+          <w:rFonts w:ascii="Arial" w:hAnsi="Arial" w:cs="Arial"/>
         </w:rPr>
       </w:pPr>
     </w:p>
@@ -1158,42 +1233,42 @@
         <w:spacing w:line="276" w:lineRule="auto"/>
         <w:ind w:firstLine="540"/>
         <w:rPr>
-          <w:rFonts w:cstheme="minorHAnsi"/>
-        </w:rPr>
-      </w:pPr>
-      <w:r>
-        <w:rPr>
-          <w:rFonts w:cstheme="minorHAnsi"/>
+          <w:rFonts w:ascii="Arial" w:hAnsi="Arial" w:cs="Arial"/>
+        </w:rPr>
+      </w:pPr>
+      <w:r>
+        <w:rPr>
+          <w:rFonts w:ascii="Arial" w:hAnsi="Arial" w:cs="Arial"/>
         </w:rPr>
         <w:t>This is a software requirements document</w:t>
       </w:r>
       <w:r>
         <w:rPr>
-          <w:rFonts w:cstheme="minorHAnsi"/>
+          <w:rFonts w:ascii="Arial" w:hAnsi="Arial" w:cs="Arial"/>
         </w:rPr>
         <w:t xml:space="preserve"> for GARITS </w:t>
       </w:r>
       <w:r>
         <w:rPr>
-          <w:rFonts w:cstheme="minorHAnsi"/>
+          <w:rFonts w:ascii="Arial" w:hAnsi="Arial" w:cs="Arial"/>
         </w:rPr>
         <w:t>and covers the</w:t>
       </w:r>
       <w:r>
         <w:rPr>
-          <w:rFonts w:cstheme="minorHAnsi"/>
+          <w:rFonts w:ascii="Arial" w:hAnsi="Arial" w:cs="Arial"/>
         </w:rPr>
         <w:t xml:space="preserve"> functional and non-functional requirements </w:t>
       </w:r>
       <w:r>
         <w:rPr>
-          <w:rFonts w:cstheme="minorHAnsi"/>
+          <w:rFonts w:ascii="Arial" w:hAnsi="Arial" w:cs="Arial"/>
         </w:rPr>
         <w:t xml:space="preserve">with </w:t>
       </w:r>
       <w:r>
         <w:rPr>
-          <w:rFonts w:cstheme="minorHAnsi"/>
+          <w:rFonts w:ascii="Arial" w:hAnsi="Arial" w:cs="Arial"/>
         </w:rPr>
         <w:t>implementation constraints presented by the customer Quick Fix Fitters.</w:t>
       </w:r>
@@ -1203,12 +1278,12 @@
         <w:spacing w:line="276" w:lineRule="auto"/>
         <w:ind w:firstLine="540"/>
         <w:rPr>
-          <w:rFonts w:cstheme="minorHAnsi"/>
-        </w:rPr>
-      </w:pPr>
-      <w:r>
-        <w:rPr>
-          <w:rFonts w:cstheme="minorHAnsi"/>
+          <w:rFonts w:ascii="Arial" w:hAnsi="Arial" w:cs="Arial"/>
+        </w:rPr>
+      </w:pPr>
+      <w:r>
+        <w:rPr>
+          <w:rFonts w:ascii="Arial" w:hAnsi="Arial" w:cs="Arial"/>
         </w:rPr>
         <w:t>This document will firstly define the existing system and the problems the company faces using the current system. Secondly, it will show the requirement specification of the new system and go in details of how the new system will be designed and implemented.</w:t>
       </w:r>
@@ -1217,7 +1292,7 @@
       <w:pPr>
         <w:spacing w:line="276" w:lineRule="auto"/>
         <w:rPr>
-          <w:rFonts w:cstheme="minorHAnsi"/>
+          <w:rFonts w:ascii="Arial" w:hAnsi="Arial" w:cs="Arial"/>
         </w:rPr>
       </w:pPr>
     </w:p>
@@ -1230,53 +1305,83 @@
         </w:numPr>
         <w:spacing w:line="276" w:lineRule="auto"/>
         <w:rPr>
-          <w:rFonts w:asciiTheme="minorHAnsi" w:hAnsiTheme="minorHAnsi" w:cstheme="minorHAnsi"/>
-        </w:rPr>
-      </w:pPr>
-      <w:bookmarkStart w:id="3" w:name="_Toc536466380"/>
-      <w:r>
-        <w:rPr>
-          <w:rFonts w:asciiTheme="minorHAnsi" w:hAnsiTheme="minorHAnsi" w:cstheme="minorHAnsi"/>
+          <w:rFonts w:ascii="Arial" w:hAnsi="Arial" w:cs="Arial"/>
+        </w:rPr>
+      </w:pPr>
+      <w:bookmarkStart w:id="2" w:name="_Toc536608337"/>
+      <w:r>
+        <w:rPr>
+          <w:rFonts w:ascii="Arial" w:hAnsi="Arial" w:cs="Arial"/>
         </w:rPr>
         <w:t>History of the document</w:t>
       </w:r>
-      <w:bookmarkEnd w:id="3"/>
+      <w:bookmarkEnd w:id="2"/>
     </w:p>
     <w:p>
       <w:pPr>
         <w:ind w:firstLine="540"/>
         <w:rPr>
-          <w:rFonts w:cstheme="minorHAnsi"/>
-        </w:rPr>
-      </w:pPr>
-      <w:r>
-        <w:rPr>
-          <w:rFonts w:cstheme="minorHAnsi"/>
-        </w:rPr>
-        <w:t>The current version of this document is 0.2</w:t>
-      </w:r>
-      <w:r>
-        <w:rPr>
-          <w:rFonts w:cstheme="minorHAnsi"/>
-        </w:rPr>
-        <w:t>, In this version the formatting of the document was refined, new information has been added to chapter 1.1 and chapter 1.2 version control was added to the document.</w:t>
+          <w:rFonts w:ascii="Arial" w:hAnsi="Arial" w:cs="Arial"/>
+        </w:rPr>
+      </w:pPr>
+      <w:r>
+        <w:rPr>
+          <w:rFonts w:ascii="Arial" w:hAnsi="Arial" w:cs="Arial"/>
+        </w:rPr>
+        <w:t>The current version of this document is 0.</w:t>
+      </w:r>
+      <w:r>
+        <w:rPr>
+          <w:rFonts w:ascii="Arial" w:hAnsi="Arial" w:cs="Arial"/>
+        </w:rPr>
+        <w:t>3</w:t>
+      </w:r>
+      <w:r>
+        <w:rPr>
+          <w:rFonts w:ascii="Arial" w:hAnsi="Arial" w:cs="Arial"/>
+        </w:rPr>
+        <w:t xml:space="preserve">, In this version the formatting of the document was refined, </w:t>
+      </w:r>
+      <w:r>
+        <w:rPr>
+          <w:rFonts w:ascii="Arial" w:hAnsi="Arial" w:cs="Arial"/>
+        </w:rPr>
+        <w:t xml:space="preserve">Chapter 2 was added which </w:t>
+      </w:r>
+      <w:r>
+        <w:rPr>
+          <w:rFonts w:ascii="Arial" w:hAnsi="Arial" w:cs="Arial"/>
+        </w:rPr>
+        <w:t>looks at</w:t>
+      </w:r>
+      <w:r>
+        <w:rPr>
+          <w:rFonts w:ascii="Arial" w:hAnsi="Arial" w:cs="Arial"/>
+        </w:rPr>
+        <w:t xml:space="preserve"> the problems with the current system at the </w:t>
+      </w:r>
+      <w:r>
+        <w:rPr>
+          <w:rFonts w:ascii="Arial" w:hAnsi="Arial" w:cs="Arial"/>
+        </w:rPr>
+        <w:t>company and provides the cause of those problems along with how the new system can be implemented to solve those problems.</w:t>
       </w:r>
     </w:p>
     <w:p>
       <w:pPr>
         <w:rPr>
-          <w:rFonts w:cstheme="minorHAnsi"/>
-        </w:rPr>
-      </w:pPr>
-      <w:r>
-        <w:rPr>
-          <w:rFonts w:cstheme="minorHAnsi"/>
+          <w:rFonts w:ascii="Arial" w:hAnsi="Arial" w:cs="Arial"/>
+        </w:rPr>
+      </w:pPr>
+      <w:r>
+        <w:rPr>
+          <w:rFonts w:ascii="Arial" w:hAnsi="Arial" w:cs="Arial"/>
         </w:rPr>
         <w:t>All</w:t>
       </w:r>
       <w:r>
         <w:rPr>
-          <w:rFonts w:cstheme="minorHAnsi"/>
+          <w:rFonts w:ascii="Arial" w:hAnsi="Arial" w:cs="Arial"/>
         </w:rPr>
         <w:t xml:space="preserve"> the versions and changes made in them is shown in the table below:</w:t>
       </w:r>
@@ -1302,13 +1407,13 @@
             <w:pPr>
               <w:jc w:val="center"/>
               <w:rPr>
-                <w:rFonts w:cstheme="minorHAnsi"/>
+                <w:rFonts w:ascii="Arial" w:hAnsi="Arial" w:cs="Arial"/>
                 <w:b/>
               </w:rPr>
             </w:pPr>
             <w:r>
               <w:rPr>
-                <w:rFonts w:cstheme="minorHAnsi"/>
+                <w:rFonts w:ascii="Arial" w:hAnsi="Arial" w:cs="Arial"/>
                 <w:b/>
               </w:rPr>
               <w:t>Version</w:t>
@@ -1324,13 +1429,13 @@
             <w:pPr>
               <w:jc w:val="center"/>
               <w:rPr>
-                <w:rFonts w:cstheme="minorHAnsi"/>
+                <w:rFonts w:ascii="Arial" w:hAnsi="Arial" w:cs="Arial"/>
                 <w:b/>
               </w:rPr>
             </w:pPr>
             <w:r>
               <w:rPr>
-                <w:rFonts w:cstheme="minorHAnsi"/>
+                <w:rFonts w:ascii="Arial" w:hAnsi="Arial" w:cs="Arial"/>
                 <w:b/>
               </w:rPr>
               <w:t>Changes made</w:t>
@@ -1349,12 +1454,12 @@
           <w:p>
             <w:pPr>
               <w:rPr>
-                <w:rFonts w:cstheme="minorHAnsi"/>
+                <w:rFonts w:ascii="Arial" w:hAnsi="Arial" w:cs="Arial"/>
               </w:rPr>
             </w:pPr>
             <w:r>
               <w:rPr>
-                <w:rFonts w:cstheme="minorHAnsi"/>
+                <w:rFonts w:ascii="Arial" w:hAnsi="Arial" w:cs="Arial"/>
               </w:rPr>
               <w:t>0.1</w:t>
             </w:r>
@@ -1367,24 +1472,24 @@
           <w:p>
             <w:pPr>
               <w:rPr>
-                <w:rFonts w:cstheme="minorHAnsi"/>
+                <w:rFonts w:ascii="Arial" w:hAnsi="Arial" w:cs="Arial"/>
               </w:rPr>
             </w:pPr>
             <w:r>
               <w:rPr>
-                <w:rFonts w:cstheme="minorHAnsi"/>
+                <w:rFonts w:ascii="Arial" w:hAnsi="Arial" w:cs="Arial"/>
               </w:rPr>
               <w:t xml:space="preserve">This was the first draft of the document, when it was </w:t>
             </w:r>
             <w:r>
               <w:rPr>
-                <w:rFonts w:cstheme="minorHAnsi"/>
+                <w:rFonts w:ascii="Arial" w:hAnsi="Arial" w:cs="Arial"/>
               </w:rPr>
               <w:t>created,</w:t>
             </w:r>
             <w:r>
               <w:rPr>
-                <w:rFonts w:cstheme="minorHAnsi"/>
+                <w:rFonts w:ascii="Arial" w:hAnsi="Arial" w:cs="Arial"/>
               </w:rPr>
               <w:t xml:space="preserve"> and the rough layout of the format was created.</w:t>
             </w:r>
@@ -1399,12 +1504,12 @@
           <w:p>
             <w:pPr>
               <w:rPr>
-                <w:rFonts w:cstheme="minorHAnsi"/>
+                <w:rFonts w:ascii="Arial" w:hAnsi="Arial" w:cs="Arial"/>
               </w:rPr>
             </w:pPr>
             <w:r>
               <w:rPr>
-                <w:rFonts w:cstheme="minorHAnsi"/>
+                <w:rFonts w:ascii="Arial" w:hAnsi="Arial" w:cs="Arial"/>
               </w:rPr>
               <w:t>0.2</w:t>
             </w:r>
@@ -1417,32 +1522,70 @@
           <w:p>
             <w:pPr>
               <w:rPr>
-                <w:rFonts w:cstheme="minorHAnsi"/>
+                <w:rFonts w:ascii="Arial" w:hAnsi="Arial" w:cs="Arial"/>
               </w:rPr>
             </w:pPr>
             <w:r>
               <w:rPr>
-                <w:rFonts w:cstheme="minorHAnsi"/>
+                <w:rFonts w:ascii="Arial" w:hAnsi="Arial" w:cs="Arial"/>
               </w:rPr>
               <w:t xml:space="preserve">The first chapter was </w:t>
             </w:r>
             <w:r>
               <w:rPr>
-                <w:rFonts w:cstheme="minorHAnsi"/>
+                <w:rFonts w:ascii="Arial" w:hAnsi="Arial" w:cs="Arial"/>
               </w:rPr>
               <w:t>expanded,</w:t>
             </w:r>
             <w:r>
               <w:rPr>
-                <w:rFonts w:cstheme="minorHAnsi"/>
+                <w:rFonts w:ascii="Arial" w:hAnsi="Arial" w:cs="Arial"/>
               </w:rPr>
               <w:t xml:space="preserve"> and version history was added</w:t>
             </w:r>
             <w:r>
               <w:rPr>
-                <w:rFonts w:cstheme="minorHAnsi"/>
+                <w:rFonts w:ascii="Arial" w:hAnsi="Arial" w:cs="Arial"/>
               </w:rPr>
               <w:t>.</w:t>
+            </w:r>
+          </w:p>
+        </w:tc>
+      </w:tr>
+      <w:tr>
+        <w:tc>
+          <w:tcPr>
+            <w:tcW w:w="1011" w:type="dxa"/>
+          </w:tcPr>
+          <w:p>
+            <w:pPr>
+              <w:rPr>
+                <w:rFonts w:ascii="Arial" w:hAnsi="Arial" w:cs="Arial"/>
+              </w:rPr>
+            </w:pPr>
+            <w:r>
+              <w:rPr>
+                <w:rFonts w:ascii="Arial" w:hAnsi="Arial" w:cs="Arial"/>
+              </w:rPr>
+              <w:t>0.3</w:t>
+            </w:r>
+          </w:p>
+        </w:tc>
+        <w:tc>
+          <w:tcPr>
+            <w:tcW w:w="8339" w:type="dxa"/>
+          </w:tcPr>
+          <w:p>
+            <w:pPr>
+              <w:rPr>
+                <w:rFonts w:ascii="Arial" w:hAnsi="Arial" w:cs="Arial"/>
+              </w:rPr>
+            </w:pPr>
+            <w:r>
+              <w:rPr>
+                <w:rFonts w:ascii="Arial" w:hAnsi="Arial" w:cs="Arial"/>
+              </w:rPr>
+              <w:t>Chapter 2 was added where the problems in the old system are examined and detailed, along with the solutions that might be used in the new system to</w:t>
             </w:r>
           </w:p>
         </w:tc>
@@ -1452,14 +1595,865 @@
       <w:pPr>
         <w:ind w:firstLine="540"/>
         <w:rPr>
-          <w:rFonts w:cstheme="minorHAnsi"/>
+          <w:rFonts w:ascii="Arial" w:hAnsi="Arial" w:cs="Arial"/>
         </w:rPr>
       </w:pPr>
     </w:p>
     <w:p>
       <w:pPr>
-        <w:rPr>
-          <w:rFonts w:cstheme="minorHAnsi"/>
+        <w:pStyle w:val="Heading1"/>
+        <w:spacing w:line="276" w:lineRule="auto"/>
+        <w:rPr>
+          <w:rFonts w:ascii="Arial" w:hAnsi="Arial" w:cs="Arial"/>
+        </w:rPr>
+      </w:pPr>
+      <w:bookmarkStart w:id="3" w:name="_Toc536608338"/>
+      <w:r>
+        <w:rPr>
+          <w:rFonts w:ascii="Arial" w:hAnsi="Arial" w:cs="Arial"/>
+        </w:rPr>
+        <w:t xml:space="preserve">2 </w:t>
+      </w:r>
+      <w:r>
+        <w:rPr>
+          <w:rFonts w:ascii="Arial" w:hAnsi="Arial" w:cs="Arial"/>
+        </w:rPr>
+        <w:t>Examine old system and the problems</w:t>
+      </w:r>
+      <w:bookmarkEnd w:id="3"/>
+    </w:p>
+    <w:p>
+      <w:pPr>
+        <w:rPr>
+          <w:rFonts w:ascii="Arial" w:hAnsi="Arial" w:cs="Arial"/>
+        </w:rPr>
+      </w:pPr>
+    </w:p>
+    <w:p>
+      <w:pPr>
+        <w:rPr>
+          <w:rFonts w:ascii="Arial" w:hAnsi="Arial" w:cs="Arial"/>
+        </w:rPr>
+      </w:pPr>
+      <w:r>
+        <w:rPr>
+          <w:rFonts w:ascii="Arial" w:hAnsi="Arial" w:cs="Arial"/>
+        </w:rPr>
+        <w:t>Overview</w:t>
+      </w:r>
+    </w:p>
+    <w:p>
+      <w:pPr>
+        <w:rPr>
+          <w:rFonts w:ascii="Arial" w:hAnsi="Arial" w:cs="Arial"/>
+        </w:rPr>
+      </w:pPr>
+      <w:r>
+        <w:rPr>
+          <w:rFonts w:ascii="Arial" w:hAnsi="Arial" w:cs="Arial"/>
+        </w:rPr>
+        <w:t xml:space="preserve">This branch of Quick Fix Fitters PLC’s system overall has a lot of problems, and mainly they are all geared towards the fact that they don’t </w:t>
+      </w:r>
+      <w:r>
+        <w:rPr>
+          <w:rFonts w:ascii="Arial" w:hAnsi="Arial" w:cs="Arial"/>
+        </w:rPr>
+        <w:t>have</w:t>
+      </w:r>
+      <w:r>
+        <w:rPr>
+          <w:rFonts w:ascii="Arial" w:hAnsi="Arial" w:cs="Arial"/>
+        </w:rPr>
+        <w:t xml:space="preserve"> a proper system. Most of the operations / jobs are recorded with no proper backup, not properly documented or not having an alternative source of storing the data and operations. Jobs for the mechanic is allocated on a whiteboard, everything is filled on sheets, outstanding invoices are recorded on a book with no proper alerting system to remind about the dates, stock control is being done by person with a list </w:t>
+      </w:r>
+      <w:r>
+        <w:rPr>
+          <w:rFonts w:ascii="Arial" w:hAnsi="Arial" w:cs="Arial"/>
+        </w:rPr>
+        <w:lastRenderedPageBreak/>
+        <w:t xml:space="preserve">making edit with a </w:t>
+      </w:r>
+      <w:r>
+        <w:rPr>
+          <w:rFonts w:ascii="Arial" w:hAnsi="Arial" w:cs="Arial"/>
+        </w:rPr>
+        <w:t>pencil, …</w:t>
+      </w:r>
+      <w:r>
+        <w:rPr>
+          <w:rFonts w:ascii="Arial" w:hAnsi="Arial" w:cs="Arial"/>
+        </w:rPr>
+        <w:t xml:space="preserve"> By not having a proper system in place, the operations are being done with no attentions to details, minor / ineffective supervising and could lead to possible workflow problems and issues that can’t be fixed when get out of hand.</w:t>
+      </w:r>
+    </w:p>
+    <w:p>
+      <w:pPr>
+        <w:ind w:left="360"/>
+        <w:rPr>
+          <w:rFonts w:ascii="Arial" w:hAnsi="Arial" w:cs="Arial"/>
+        </w:rPr>
+      </w:pPr>
+    </w:p>
+    <w:p>
+      <w:pPr>
+        <w:rPr>
+          <w:rFonts w:ascii="Arial" w:hAnsi="Arial" w:cs="Arial"/>
+        </w:rPr>
+      </w:pPr>
+      <w:bookmarkStart w:id="4" w:name="_GoBack"/>
+      <w:bookmarkEnd w:id="4"/>
+      <w:r>
+        <w:rPr>
+          <w:rFonts w:ascii="Arial" w:hAnsi="Arial" w:cs="Arial"/>
+        </w:rPr>
+        <w:t>List of all possible problems</w:t>
+      </w:r>
+    </w:p>
+    <w:tbl>
+      <w:tblPr>
+        <w:tblStyle w:val="TableGrid"/>
+        <w:tblW w:w="11199" w:type="dxa"/>
+        <w:tblInd w:w="-998" w:type="dxa"/>
+        <w:tblLook w:val="04A0" w:firstRow="1" w:lastRow="0" w:firstColumn="1" w:lastColumn="0" w:noHBand="0" w:noVBand="1"/>
+      </w:tblPr>
+      <w:tblGrid>
+        <w:gridCol w:w="1713"/>
+        <w:gridCol w:w="5580"/>
+        <w:gridCol w:w="3906"/>
+      </w:tblGrid>
+      <w:tr>
+        <w:tc>
+          <w:tcPr>
+            <w:tcW w:w="1713" w:type="dxa"/>
+            <w:tcBorders>
+              <w:top w:val="single" w:sz="4" w:space="0" w:color="auto"/>
+              <w:left w:val="single" w:sz="4" w:space="0" w:color="auto"/>
+              <w:bottom w:val="single" w:sz="4" w:space="0" w:color="auto"/>
+              <w:right w:val="single" w:sz="4" w:space="0" w:color="auto"/>
+            </w:tcBorders>
+            <w:hideMark/>
+          </w:tcPr>
+          <w:p>
+            <w:pPr>
+              <w:jc w:val="center"/>
+              <w:rPr>
+                <w:rStyle w:val="Strong"/>
+                <w:rFonts w:ascii="Arial" w:hAnsi="Arial" w:cs="Arial"/>
+                <w:sz w:val="32"/>
+                <w:szCs w:val="32"/>
+              </w:rPr>
+            </w:pPr>
+            <w:r>
+              <w:rPr>
+                <w:rStyle w:val="Strong"/>
+                <w:rFonts w:ascii="Arial" w:hAnsi="Arial" w:cs="Arial"/>
+                <w:sz w:val="32"/>
+                <w:szCs w:val="32"/>
+              </w:rPr>
+              <w:t>Problems</w:t>
+            </w:r>
+          </w:p>
+        </w:tc>
+        <w:tc>
+          <w:tcPr>
+            <w:tcW w:w="5580" w:type="dxa"/>
+            <w:tcBorders>
+              <w:top w:val="single" w:sz="4" w:space="0" w:color="auto"/>
+              <w:left w:val="single" w:sz="4" w:space="0" w:color="auto"/>
+              <w:bottom w:val="single" w:sz="4" w:space="0" w:color="auto"/>
+              <w:right w:val="single" w:sz="4" w:space="0" w:color="auto"/>
+            </w:tcBorders>
+            <w:hideMark/>
+          </w:tcPr>
+          <w:p>
+            <w:pPr>
+              <w:jc w:val="center"/>
+              <w:rPr>
+                <w:rStyle w:val="Strong"/>
+                <w:rFonts w:ascii="Arial" w:hAnsi="Arial" w:cs="Arial"/>
+                <w:sz w:val="32"/>
+                <w:szCs w:val="32"/>
+              </w:rPr>
+            </w:pPr>
+            <w:r>
+              <w:rPr>
+                <w:rStyle w:val="Strong"/>
+                <w:rFonts w:ascii="Arial" w:hAnsi="Arial" w:cs="Arial"/>
+                <w:sz w:val="32"/>
+                <w:szCs w:val="32"/>
+              </w:rPr>
+              <w:t>Possible Reasons</w:t>
+            </w:r>
+          </w:p>
+        </w:tc>
+        <w:tc>
+          <w:tcPr>
+            <w:tcW w:w="3906" w:type="dxa"/>
+            <w:tcBorders>
+              <w:top w:val="single" w:sz="4" w:space="0" w:color="auto"/>
+              <w:left w:val="single" w:sz="4" w:space="0" w:color="auto"/>
+              <w:bottom w:val="single" w:sz="4" w:space="0" w:color="auto"/>
+              <w:right w:val="single" w:sz="4" w:space="0" w:color="auto"/>
+            </w:tcBorders>
+            <w:hideMark/>
+          </w:tcPr>
+          <w:p>
+            <w:pPr>
+              <w:jc w:val="center"/>
+              <w:rPr>
+                <w:rStyle w:val="Strong"/>
+                <w:rFonts w:ascii="Arial" w:hAnsi="Arial" w:cs="Arial"/>
+                <w:sz w:val="32"/>
+                <w:szCs w:val="32"/>
+              </w:rPr>
+            </w:pPr>
+            <w:r>
+              <w:rPr>
+                <w:rStyle w:val="Strong"/>
+                <w:rFonts w:ascii="Arial" w:hAnsi="Arial" w:cs="Arial"/>
+                <w:sz w:val="32"/>
+                <w:szCs w:val="32"/>
+              </w:rPr>
+              <w:t>Possible Consequences</w:t>
+            </w:r>
+          </w:p>
+        </w:tc>
+      </w:tr>
+      <w:tr>
+        <w:trPr>
+          <w:trHeight w:val="1124"/>
+        </w:trPr>
+        <w:tc>
+          <w:tcPr>
+            <w:tcW w:w="1713" w:type="dxa"/>
+            <w:tcBorders>
+              <w:top w:val="single" w:sz="4" w:space="0" w:color="auto"/>
+              <w:left w:val="single" w:sz="4" w:space="0" w:color="auto"/>
+              <w:bottom w:val="single" w:sz="4" w:space="0" w:color="auto"/>
+              <w:right w:val="single" w:sz="4" w:space="0" w:color="auto"/>
+            </w:tcBorders>
+            <w:hideMark/>
+          </w:tcPr>
+          <w:p>
+            <w:pPr>
+              <w:rPr>
+                <w:rFonts w:ascii="Arial" w:hAnsi="Arial" w:cs="Arial"/>
+              </w:rPr>
+            </w:pPr>
+            <w:r>
+              <w:rPr>
+                <w:rFonts w:ascii="Arial" w:hAnsi="Arial" w:cs="Arial"/>
+              </w:rPr>
+              <w:t>Part shortages are happening more frequently</w:t>
+            </w:r>
+          </w:p>
+        </w:tc>
+        <w:tc>
+          <w:tcPr>
+            <w:tcW w:w="5580" w:type="dxa"/>
+            <w:tcBorders>
+              <w:top w:val="single" w:sz="4" w:space="0" w:color="auto"/>
+              <w:left w:val="single" w:sz="4" w:space="0" w:color="auto"/>
+              <w:bottom w:val="single" w:sz="4" w:space="0" w:color="auto"/>
+              <w:right w:val="single" w:sz="4" w:space="0" w:color="auto"/>
+            </w:tcBorders>
+            <w:hideMark/>
+          </w:tcPr>
+          <w:p>
+            <w:pPr>
+              <w:rPr>
+                <w:rFonts w:ascii="Arial" w:hAnsi="Arial" w:cs="Arial"/>
+              </w:rPr>
+            </w:pPr>
+            <w:r>
+              <w:rPr>
+                <w:rFonts w:ascii="Arial" w:hAnsi="Arial" w:cs="Arial"/>
+              </w:rPr>
+              <w:t>- Stock control for the parts are not being recorded properly (with pencil and papers)</w:t>
+            </w:r>
+          </w:p>
+          <w:p>
+            <w:pPr>
+              <w:rPr>
+                <w:rFonts w:ascii="Arial" w:hAnsi="Arial" w:cs="Arial"/>
+              </w:rPr>
+            </w:pPr>
+            <w:r>
+              <w:rPr>
+                <w:rFonts w:ascii="Arial" w:hAnsi="Arial" w:cs="Arial"/>
+              </w:rPr>
+              <w:t>- Stock control is being done by person (the ledger) and the person doing it is losing track of the stock levels and when to order replacements</w:t>
+            </w:r>
+          </w:p>
+          <w:p>
+            <w:pPr>
+              <w:rPr>
+                <w:rFonts w:ascii="Arial" w:hAnsi="Arial" w:cs="Arial"/>
+              </w:rPr>
+            </w:pPr>
+            <w:r>
+              <w:rPr>
+                <w:rFonts w:ascii="Arial" w:hAnsi="Arial" w:cs="Arial"/>
+              </w:rPr>
+              <w:t>- Restocking is only done monthly and is being written by a person</w:t>
+            </w:r>
+          </w:p>
+        </w:tc>
+        <w:tc>
+          <w:tcPr>
+            <w:tcW w:w="3906" w:type="dxa"/>
+            <w:tcBorders>
+              <w:top w:val="single" w:sz="4" w:space="0" w:color="auto"/>
+              <w:left w:val="single" w:sz="4" w:space="0" w:color="auto"/>
+              <w:bottom w:val="single" w:sz="4" w:space="0" w:color="auto"/>
+              <w:right w:val="single" w:sz="4" w:space="0" w:color="auto"/>
+            </w:tcBorders>
+            <w:hideMark/>
+          </w:tcPr>
+          <w:p>
+            <w:pPr>
+              <w:rPr>
+                <w:rFonts w:ascii="Arial" w:hAnsi="Arial" w:cs="Arial"/>
+              </w:rPr>
+            </w:pPr>
+            <w:r>
+              <w:rPr>
+                <w:rFonts w:ascii="Arial" w:hAnsi="Arial" w:cs="Arial"/>
+              </w:rPr>
+              <w:t>- Lost track of stock levels, leads to misleading information to customers and to workers in the workshop to carry out operations, wasting time and resources duo to misinformation</w:t>
+            </w:r>
+          </w:p>
+          <w:p>
+            <w:pPr>
+              <w:rPr>
+                <w:rFonts w:ascii="Arial" w:hAnsi="Arial" w:cs="Arial"/>
+              </w:rPr>
+            </w:pPr>
+            <w:r>
+              <w:rPr>
+                <w:rFonts w:ascii="Arial" w:hAnsi="Arial" w:cs="Arial"/>
+              </w:rPr>
+              <w:t>- Customers dissatisfaction duo to task being carried out took way too long duo to misinformation</w:t>
+            </w:r>
+          </w:p>
+        </w:tc>
+      </w:tr>
+      <w:tr>
+        <w:tc>
+          <w:tcPr>
+            <w:tcW w:w="1713" w:type="dxa"/>
+            <w:tcBorders>
+              <w:top w:val="single" w:sz="4" w:space="0" w:color="auto"/>
+              <w:left w:val="single" w:sz="4" w:space="0" w:color="auto"/>
+              <w:bottom w:val="single" w:sz="4" w:space="0" w:color="auto"/>
+              <w:right w:val="single" w:sz="4" w:space="0" w:color="auto"/>
+            </w:tcBorders>
+            <w:hideMark/>
+          </w:tcPr>
+          <w:p>
+            <w:pPr>
+              <w:rPr>
+                <w:rFonts w:ascii="Arial" w:hAnsi="Arial" w:cs="Arial"/>
+              </w:rPr>
+            </w:pPr>
+            <w:r>
+              <w:rPr>
+                <w:rFonts w:ascii="Arial" w:hAnsi="Arial" w:cs="Arial"/>
+              </w:rPr>
+              <w:t>Jobs are not being recorded and allocated properly to mechanics</w:t>
+            </w:r>
+          </w:p>
+        </w:tc>
+        <w:tc>
+          <w:tcPr>
+            <w:tcW w:w="5580" w:type="dxa"/>
+            <w:tcBorders>
+              <w:top w:val="single" w:sz="4" w:space="0" w:color="auto"/>
+              <w:left w:val="single" w:sz="4" w:space="0" w:color="auto"/>
+              <w:bottom w:val="single" w:sz="4" w:space="0" w:color="auto"/>
+              <w:right w:val="single" w:sz="4" w:space="0" w:color="auto"/>
+            </w:tcBorders>
+          </w:tcPr>
+          <w:p>
+            <w:pPr>
+              <w:rPr>
+                <w:rFonts w:ascii="Arial" w:hAnsi="Arial" w:cs="Arial"/>
+              </w:rPr>
+            </w:pPr>
+            <w:r>
+              <w:rPr>
+                <w:rFonts w:ascii="Arial" w:hAnsi="Arial" w:cs="Arial"/>
+              </w:rPr>
+              <w:t>- Job sheets are being recorded / assigned on a whiteboard</w:t>
+            </w:r>
+          </w:p>
+          <w:p>
+            <w:pPr>
+              <w:rPr>
+                <w:rFonts w:ascii="Arial" w:hAnsi="Arial" w:cs="Arial"/>
+              </w:rPr>
+            </w:pPr>
+            <w:r>
+              <w:rPr>
+                <w:rFonts w:ascii="Arial" w:hAnsi="Arial" w:cs="Arial"/>
+              </w:rPr>
+              <w:t>- Only the mechanics that is assigned to the job can keep track of the job they are doing</w:t>
+            </w:r>
+          </w:p>
+          <w:p>
+            <w:pPr>
+              <w:rPr>
+                <w:rFonts w:ascii="Arial" w:hAnsi="Arial" w:cs="Arial"/>
+              </w:rPr>
+            </w:pPr>
+          </w:p>
+        </w:tc>
+        <w:tc>
+          <w:tcPr>
+            <w:tcW w:w="3906" w:type="dxa"/>
+            <w:tcBorders>
+              <w:top w:val="single" w:sz="4" w:space="0" w:color="auto"/>
+              <w:left w:val="single" w:sz="4" w:space="0" w:color="auto"/>
+              <w:bottom w:val="single" w:sz="4" w:space="0" w:color="auto"/>
+              <w:right w:val="single" w:sz="4" w:space="0" w:color="auto"/>
+            </w:tcBorders>
+            <w:hideMark/>
+          </w:tcPr>
+          <w:p>
+            <w:pPr>
+              <w:rPr>
+                <w:rFonts w:ascii="Arial" w:hAnsi="Arial" w:cs="Arial"/>
+              </w:rPr>
+            </w:pPr>
+            <w:r>
+              <w:rPr>
+                <w:rFonts w:ascii="Arial" w:hAnsi="Arial" w:cs="Arial"/>
+              </w:rPr>
+              <w:t>- Jobs are not being properly scheduled and assigned, lead to a waste of time and late on deadlines</w:t>
+            </w:r>
+          </w:p>
+          <w:p>
+            <w:pPr>
+              <w:rPr>
+                <w:rFonts w:ascii="Arial" w:hAnsi="Arial" w:cs="Arial"/>
+              </w:rPr>
+            </w:pPr>
+            <w:r>
+              <w:rPr>
+                <w:rFonts w:ascii="Arial" w:hAnsi="Arial" w:cs="Arial"/>
+              </w:rPr>
+              <w:t xml:space="preserve">- This lead to unwanted issues that affects the service that the customer can receive, </w:t>
+            </w:r>
+            <w:proofErr w:type="spellStart"/>
+            <w:proofErr w:type="gramStart"/>
+            <w:r>
+              <w:rPr>
+                <w:rFonts w:ascii="Arial" w:hAnsi="Arial" w:cs="Arial"/>
+              </w:rPr>
+              <w:t>e.g</w:t>
+            </w:r>
+            <w:proofErr w:type="spellEnd"/>
+            <w:r>
+              <w:rPr>
+                <w:rFonts w:ascii="Arial" w:hAnsi="Arial" w:cs="Arial"/>
+              </w:rPr>
+              <w:t xml:space="preserve"> :</w:t>
+            </w:r>
+            <w:proofErr w:type="gramEnd"/>
+            <w:r>
+              <w:rPr>
+                <w:rFonts w:ascii="Arial" w:hAnsi="Arial" w:cs="Arial"/>
+              </w:rPr>
+              <w:t xml:space="preserve"> receiving 2 invoices, their cars are not fixed on time, </w:t>
+            </w:r>
+            <w:proofErr w:type="spellStart"/>
+            <w:r>
+              <w:rPr>
+                <w:rFonts w:ascii="Arial" w:hAnsi="Arial" w:cs="Arial"/>
+              </w:rPr>
+              <w:t>etc</w:t>
+            </w:r>
+            <w:proofErr w:type="spellEnd"/>
+          </w:p>
+        </w:tc>
+      </w:tr>
+      <w:tr>
+        <w:tc>
+          <w:tcPr>
+            <w:tcW w:w="1713" w:type="dxa"/>
+            <w:tcBorders>
+              <w:top w:val="single" w:sz="4" w:space="0" w:color="auto"/>
+              <w:left w:val="single" w:sz="4" w:space="0" w:color="auto"/>
+              <w:bottom w:val="single" w:sz="4" w:space="0" w:color="auto"/>
+              <w:right w:val="single" w:sz="4" w:space="0" w:color="auto"/>
+            </w:tcBorders>
+            <w:hideMark/>
+          </w:tcPr>
+          <w:p>
+            <w:pPr>
+              <w:rPr>
+                <w:rFonts w:ascii="Arial" w:hAnsi="Arial" w:cs="Arial"/>
+              </w:rPr>
+            </w:pPr>
+            <w:r>
+              <w:rPr>
+                <w:rFonts w:ascii="Arial" w:hAnsi="Arial" w:cs="Arial"/>
+              </w:rPr>
+              <w:t>Debts and overdue invoice are not properly recorded / keeping track and getting resolved</w:t>
+            </w:r>
+          </w:p>
+        </w:tc>
+        <w:tc>
+          <w:tcPr>
+            <w:tcW w:w="5580" w:type="dxa"/>
+            <w:tcBorders>
+              <w:top w:val="single" w:sz="4" w:space="0" w:color="auto"/>
+              <w:left w:val="single" w:sz="4" w:space="0" w:color="auto"/>
+              <w:bottom w:val="single" w:sz="4" w:space="0" w:color="auto"/>
+              <w:right w:val="single" w:sz="4" w:space="0" w:color="auto"/>
+            </w:tcBorders>
+            <w:hideMark/>
+          </w:tcPr>
+          <w:p>
+            <w:pPr>
+              <w:rPr>
+                <w:rFonts w:ascii="Arial" w:hAnsi="Arial" w:cs="Arial"/>
+              </w:rPr>
+            </w:pPr>
+            <w:r>
+              <w:rPr>
+                <w:rFonts w:ascii="Arial" w:hAnsi="Arial" w:cs="Arial"/>
+              </w:rPr>
+              <w:t>- Reminders for the debt are being sent by the administrator</w:t>
+            </w:r>
+          </w:p>
+          <w:p>
+            <w:pPr>
+              <w:rPr>
+                <w:rFonts w:ascii="Arial" w:hAnsi="Arial" w:cs="Arial"/>
+              </w:rPr>
+            </w:pPr>
+            <w:r>
+              <w:rPr>
+                <w:rFonts w:ascii="Arial" w:hAnsi="Arial" w:cs="Arial"/>
+              </w:rPr>
+              <w:t>- Debts / overdue invoices are recorded on a book</w:t>
+            </w:r>
+          </w:p>
+          <w:p>
+            <w:pPr>
+              <w:rPr>
+                <w:rFonts w:ascii="Arial" w:hAnsi="Arial" w:cs="Arial"/>
+              </w:rPr>
+            </w:pPr>
+            <w:r>
+              <w:rPr>
+                <w:rFonts w:ascii="Arial" w:hAnsi="Arial" w:cs="Arial"/>
+              </w:rPr>
+              <w:t>- Invoices are not being reminded, just being kept on a file and wait for the customer to come and pay</w:t>
+            </w:r>
+          </w:p>
+        </w:tc>
+        <w:tc>
+          <w:tcPr>
+            <w:tcW w:w="3906" w:type="dxa"/>
+            <w:tcBorders>
+              <w:top w:val="single" w:sz="4" w:space="0" w:color="auto"/>
+              <w:left w:val="single" w:sz="4" w:space="0" w:color="auto"/>
+              <w:bottom w:val="single" w:sz="4" w:space="0" w:color="auto"/>
+              <w:right w:val="single" w:sz="4" w:space="0" w:color="auto"/>
+            </w:tcBorders>
+            <w:hideMark/>
+          </w:tcPr>
+          <w:p>
+            <w:pPr>
+              <w:rPr>
+                <w:rFonts w:ascii="Arial" w:hAnsi="Arial" w:cs="Arial"/>
+              </w:rPr>
+            </w:pPr>
+            <w:r>
+              <w:rPr>
+                <w:rFonts w:ascii="Arial" w:hAnsi="Arial" w:cs="Arial"/>
+              </w:rPr>
+              <w:t>- Losing money on jobs</w:t>
+            </w:r>
+          </w:p>
+          <w:p>
+            <w:pPr>
+              <w:rPr>
+                <w:rFonts w:ascii="Arial" w:hAnsi="Arial" w:cs="Arial"/>
+              </w:rPr>
+            </w:pPr>
+            <w:r>
+              <w:rPr>
+                <w:rFonts w:ascii="Arial" w:hAnsi="Arial" w:cs="Arial"/>
+              </w:rPr>
+              <w:t>- Can be exploit by the customers to get free services</w:t>
+            </w:r>
+          </w:p>
+          <w:p>
+            <w:pPr>
+              <w:rPr>
+                <w:rFonts w:ascii="Arial" w:hAnsi="Arial" w:cs="Arial"/>
+              </w:rPr>
+            </w:pPr>
+            <w:r>
+              <w:rPr>
+                <w:rFonts w:ascii="Arial" w:hAnsi="Arial" w:cs="Arial"/>
+              </w:rPr>
+              <w:t>- losing out on profits and could lead to business collapsing</w:t>
+            </w:r>
+          </w:p>
+        </w:tc>
+      </w:tr>
+      <w:tr>
+        <w:tc>
+          <w:tcPr>
+            <w:tcW w:w="1713" w:type="dxa"/>
+            <w:tcBorders>
+              <w:top w:val="single" w:sz="4" w:space="0" w:color="auto"/>
+              <w:left w:val="single" w:sz="4" w:space="0" w:color="auto"/>
+              <w:bottom w:val="single" w:sz="4" w:space="0" w:color="auto"/>
+              <w:right w:val="single" w:sz="4" w:space="0" w:color="auto"/>
+            </w:tcBorders>
+            <w:hideMark/>
+          </w:tcPr>
+          <w:p>
+            <w:pPr>
+              <w:rPr>
+                <w:rFonts w:ascii="Arial" w:hAnsi="Arial" w:cs="Arial"/>
+              </w:rPr>
+            </w:pPr>
+            <w:proofErr w:type="spellStart"/>
+            <w:r>
+              <w:rPr>
+                <w:rFonts w:ascii="Arial" w:hAnsi="Arial" w:cs="Arial"/>
+              </w:rPr>
+              <w:t>MoT</w:t>
+            </w:r>
+            <w:proofErr w:type="spellEnd"/>
+            <w:r>
+              <w:rPr>
+                <w:rFonts w:ascii="Arial" w:hAnsi="Arial" w:cs="Arial"/>
+              </w:rPr>
+              <w:t xml:space="preserve"> Tests are not being reminded to customers accordingly / in time</w:t>
+            </w:r>
+          </w:p>
+        </w:tc>
+        <w:tc>
+          <w:tcPr>
+            <w:tcW w:w="5580" w:type="dxa"/>
+            <w:tcBorders>
+              <w:top w:val="single" w:sz="4" w:space="0" w:color="auto"/>
+              <w:left w:val="single" w:sz="4" w:space="0" w:color="auto"/>
+              <w:bottom w:val="single" w:sz="4" w:space="0" w:color="auto"/>
+              <w:right w:val="single" w:sz="4" w:space="0" w:color="auto"/>
+            </w:tcBorders>
+            <w:hideMark/>
+          </w:tcPr>
+          <w:p>
+            <w:pPr>
+              <w:rPr>
+                <w:rFonts w:ascii="Arial" w:hAnsi="Arial" w:cs="Arial"/>
+              </w:rPr>
+            </w:pPr>
+            <w:r>
+              <w:rPr>
+                <w:rFonts w:ascii="Arial" w:hAnsi="Arial" w:cs="Arial"/>
+              </w:rPr>
+              <w:t>- Customers details are being filled on cards that doesn’t have enough space for further important details</w:t>
+            </w:r>
+          </w:p>
+          <w:p>
+            <w:pPr>
+              <w:rPr>
+                <w:rFonts w:ascii="Arial" w:hAnsi="Arial" w:cs="Arial"/>
+              </w:rPr>
+            </w:pPr>
+            <w:r>
+              <w:rPr>
+                <w:rFonts w:ascii="Arial" w:hAnsi="Arial" w:cs="Arial"/>
+              </w:rPr>
+              <w:t>- Reminder system is non-existent</w:t>
+            </w:r>
+          </w:p>
+        </w:tc>
+        <w:tc>
+          <w:tcPr>
+            <w:tcW w:w="3906" w:type="dxa"/>
+            <w:tcBorders>
+              <w:top w:val="single" w:sz="4" w:space="0" w:color="auto"/>
+              <w:left w:val="single" w:sz="4" w:space="0" w:color="auto"/>
+              <w:bottom w:val="single" w:sz="4" w:space="0" w:color="auto"/>
+              <w:right w:val="single" w:sz="4" w:space="0" w:color="auto"/>
+            </w:tcBorders>
+            <w:hideMark/>
+          </w:tcPr>
+          <w:p>
+            <w:pPr>
+              <w:rPr>
+                <w:rFonts w:ascii="Arial" w:hAnsi="Arial" w:cs="Arial"/>
+              </w:rPr>
+            </w:pPr>
+            <w:r>
+              <w:rPr>
+                <w:rFonts w:ascii="Arial" w:hAnsi="Arial" w:cs="Arial"/>
+              </w:rPr>
+              <w:t>- Customers are losing out on benefits that they signed up / paid for</w:t>
+            </w:r>
+          </w:p>
+          <w:p>
+            <w:pPr>
+              <w:rPr>
+                <w:rFonts w:ascii="Arial" w:hAnsi="Arial" w:cs="Arial"/>
+              </w:rPr>
+            </w:pPr>
+            <w:r>
+              <w:rPr>
+                <w:rFonts w:ascii="Arial" w:hAnsi="Arial" w:cs="Arial"/>
+              </w:rPr>
+              <w:t>- Losing customer’s trust on the service provided =&gt; lose customer to competitors</w:t>
+            </w:r>
+          </w:p>
+        </w:tc>
+      </w:tr>
+      <w:tr>
+        <w:tc>
+          <w:tcPr>
+            <w:tcW w:w="1713" w:type="dxa"/>
+            <w:tcBorders>
+              <w:top w:val="single" w:sz="4" w:space="0" w:color="auto"/>
+              <w:left w:val="single" w:sz="4" w:space="0" w:color="auto"/>
+              <w:bottom w:val="single" w:sz="4" w:space="0" w:color="auto"/>
+              <w:right w:val="single" w:sz="4" w:space="0" w:color="auto"/>
+            </w:tcBorders>
+            <w:hideMark/>
+          </w:tcPr>
+          <w:p>
+            <w:pPr>
+              <w:rPr>
+                <w:rFonts w:ascii="Arial" w:hAnsi="Arial" w:cs="Arial"/>
+              </w:rPr>
+            </w:pPr>
+            <w:r>
+              <w:rPr>
+                <w:rFonts w:ascii="Arial" w:hAnsi="Arial" w:cs="Arial"/>
+              </w:rPr>
+              <w:t>Customer’s satisfaction level is low</w:t>
+            </w:r>
+          </w:p>
+        </w:tc>
+        <w:tc>
+          <w:tcPr>
+            <w:tcW w:w="5580" w:type="dxa"/>
+            <w:tcBorders>
+              <w:top w:val="single" w:sz="4" w:space="0" w:color="auto"/>
+              <w:left w:val="single" w:sz="4" w:space="0" w:color="auto"/>
+              <w:bottom w:val="single" w:sz="4" w:space="0" w:color="auto"/>
+              <w:right w:val="single" w:sz="4" w:space="0" w:color="auto"/>
+            </w:tcBorders>
+            <w:hideMark/>
+          </w:tcPr>
+          <w:p>
+            <w:pPr>
+              <w:rPr>
+                <w:rFonts w:ascii="Arial" w:hAnsi="Arial" w:cs="Arial"/>
+              </w:rPr>
+            </w:pPr>
+            <w:r>
+              <w:rPr>
+                <w:rFonts w:ascii="Arial" w:hAnsi="Arial" w:cs="Arial"/>
+              </w:rPr>
+              <w:t xml:space="preserve">- The service is not properly given, </w:t>
+            </w:r>
+            <w:proofErr w:type="spellStart"/>
+            <w:proofErr w:type="gramStart"/>
+            <w:r>
+              <w:rPr>
+                <w:rFonts w:ascii="Arial" w:hAnsi="Arial" w:cs="Arial"/>
+              </w:rPr>
+              <w:t>e.g</w:t>
+            </w:r>
+            <w:proofErr w:type="spellEnd"/>
+            <w:r>
+              <w:rPr>
+                <w:rFonts w:ascii="Arial" w:hAnsi="Arial" w:cs="Arial"/>
+              </w:rPr>
+              <w:t xml:space="preserve"> :</w:t>
+            </w:r>
+            <w:proofErr w:type="gramEnd"/>
+            <w:r>
+              <w:rPr>
+                <w:rFonts w:ascii="Arial" w:hAnsi="Arial" w:cs="Arial"/>
+              </w:rPr>
+              <w:t xml:space="preserve"> jobs are being delayed, not properly supervised, parts are not available to buy</w:t>
+            </w:r>
+          </w:p>
+          <w:p>
+            <w:pPr>
+              <w:rPr>
+                <w:rFonts w:ascii="Arial" w:hAnsi="Arial" w:cs="Arial"/>
+              </w:rPr>
+            </w:pPr>
+            <w:r>
+              <w:rPr>
+                <w:rFonts w:ascii="Arial" w:hAnsi="Arial" w:cs="Arial"/>
+              </w:rPr>
+              <w:t>- Communication and operations between the departments are very poor and this increases job response time to customers</w:t>
+            </w:r>
+          </w:p>
+          <w:p>
+            <w:pPr>
+              <w:rPr>
+                <w:rFonts w:ascii="Arial" w:hAnsi="Arial" w:cs="Arial"/>
+              </w:rPr>
+            </w:pPr>
+            <w:r>
+              <w:rPr>
+                <w:rFonts w:ascii="Arial" w:hAnsi="Arial" w:cs="Arial"/>
+              </w:rPr>
+              <w:t>- There are other alternatives that can provide similar service in quicker times and better quality</w:t>
+            </w:r>
+          </w:p>
+        </w:tc>
+        <w:tc>
+          <w:tcPr>
+            <w:tcW w:w="3906" w:type="dxa"/>
+            <w:tcBorders>
+              <w:top w:val="single" w:sz="4" w:space="0" w:color="auto"/>
+              <w:left w:val="single" w:sz="4" w:space="0" w:color="auto"/>
+              <w:bottom w:val="single" w:sz="4" w:space="0" w:color="auto"/>
+              <w:right w:val="single" w:sz="4" w:space="0" w:color="auto"/>
+            </w:tcBorders>
+            <w:hideMark/>
+          </w:tcPr>
+          <w:p>
+            <w:pPr>
+              <w:rPr>
+                <w:rFonts w:ascii="Arial" w:hAnsi="Arial" w:cs="Arial"/>
+              </w:rPr>
+            </w:pPr>
+            <w:r>
+              <w:rPr>
+                <w:rFonts w:ascii="Arial" w:hAnsi="Arial" w:cs="Arial"/>
+              </w:rPr>
+              <w:t>- Customers leaving the business =&gt; business losing out on sale =&gt; losing out on profit =&gt; failing as a business</w:t>
+            </w:r>
+          </w:p>
+        </w:tc>
+      </w:tr>
+    </w:tbl>
+    <w:p>
+      <w:pPr>
+        <w:rPr>
+          <w:rFonts w:ascii="Arial" w:hAnsi="Arial" w:cs="Arial"/>
+        </w:rPr>
+      </w:pPr>
+    </w:p>
+    <w:p>
+      <w:pPr>
+        <w:rPr>
+          <w:rFonts w:ascii="Arial" w:hAnsi="Arial" w:cs="Arial"/>
           <w:color w:val="000000" w:themeColor="text1"/>
         </w:rPr>
       </w:pPr>
@@ -1754,6 +2748,119 @@
 <file path=word/numbering.xml><?xml version="1.0" encoding="utf-8"?>
 <w:numbering xmlns:wpc="http://schemas.microsoft.com/office/word/2010/wordprocessingCanvas" xmlns:cx="http://schemas.microsoft.com/office/drawing/2014/chartex" xmlns:cx1="http://schemas.microsoft.com/office/drawing/2015/9/8/chartex" xmlns:cx2="http://schemas.microsoft.com/office/drawing/2015/10/21/chartex" xmlns:cx3="http://schemas.microsoft.com/office/drawing/2016/5/9/chartex" xmlns:cx4="http://schemas.microsoft.com/office/drawing/2016/5/10/chartex" xmlns:cx5="http://schemas.microsoft.com/office/drawing/2016/5/11/chartex" xmlns:cx6="http://schemas.microsoft.com/office/drawing/2016/5/12/chartex" xmlns:cx7="http://schemas.microsoft.com/office/drawing/2016/5/13/chartex" xmlns:cx8="http://schemas.microsoft.com/office/drawing/2016/5/14/chartex" xmlns:mc="http://schemas.openxmlformats.org/markup-compatibility/2006" xmlns:aink="http://schemas.microsoft.com/office/drawing/2016/ink" xmlns:am3d="http://schemas.microsoft.com/office/drawing/2017/model3d" xmlns:o="urn:schemas-microsoft-com:office:office" xmlns:r="http://schemas.openxmlformats.org/officeDocument/2006/relationships" xmlns:m="http://schemas.openxmlformats.org/officeDocument/2006/math" xmlns:v="urn:schemas-microsoft-com:vml" xmlns:wp14="http://schemas.microsoft.com/office/word/2010/wordprocessingDrawing" xmlns:wp="http://schemas.openxmlformats.org/drawingml/2006/wordprocessingDrawing" xmlns:w10="urn:schemas-microsoft-com:office:word" xmlns:w="http://schemas.openxmlformats.org/wordprocessingml/2006/main" xmlns:w14="http://schemas.microsoft.com/office/word/2010/wordml" xmlns:w15="http://schemas.microsoft.com/office/word/2012/wordml" xmlns:w16cid="http://schemas.microsoft.com/office/word/2016/wordml/cid" xmlns:w16se="http://schemas.microsoft.com/office/word/2015/wordml/symex" xmlns:wpg="http://schemas.microsoft.com/office/word/2010/wordprocessingGroup" xmlns:wpi="http://schemas.microsoft.com/office/word/2010/wordprocessingInk" xmlns:wne="http://schemas.microsoft.com/office/word/2006/wordml" xmlns:wps="http://schemas.microsoft.com/office/word/2010/wordprocessingShape" mc:Ignorable="w14 w15 w16se w16cid wp14">
   <w:abstractNum w:abstractNumId="0" w15:restartNumberingAfterBreak="0">
+    <w:nsid w:val="0F734F8E"/>
+    <w:multiLevelType w:val="hybridMultilevel"/>
+    <w:tmpl w:val="B52848F8"/>
+    <w:lvl w:ilvl="0" w:tplc="08090001">
+      <w:start w:val="1"/>
+      <w:numFmt w:val="bullet"/>
+      <w:lvlText w:val=""/>
+      <w:lvlJc w:val="left"/>
+      <w:pPr>
+        <w:ind w:left="720" w:hanging="360"/>
+      </w:pPr>
+      <w:rPr>
+        <w:rFonts w:ascii="Symbol" w:hAnsi="Symbol" w:hint="default"/>
+      </w:rPr>
+    </w:lvl>
+    <w:lvl w:ilvl="1" w:tplc="08090003">
+      <w:start w:val="1"/>
+      <w:numFmt w:val="bullet"/>
+      <w:lvlText w:val="o"/>
+      <w:lvlJc w:val="left"/>
+      <w:pPr>
+        <w:ind w:left="1440" w:hanging="360"/>
+      </w:pPr>
+      <w:rPr>
+        <w:rFonts w:ascii="Courier New" w:hAnsi="Courier New" w:cs="Courier New" w:hint="default"/>
+      </w:rPr>
+    </w:lvl>
+    <w:lvl w:ilvl="2" w:tplc="08090005">
+      <w:start w:val="1"/>
+      <w:numFmt w:val="bullet"/>
+      <w:lvlText w:val=""/>
+      <w:lvlJc w:val="left"/>
+      <w:pPr>
+        <w:ind w:left="2160" w:hanging="360"/>
+      </w:pPr>
+      <w:rPr>
+        <w:rFonts w:ascii="Wingdings" w:hAnsi="Wingdings" w:hint="default"/>
+      </w:rPr>
+    </w:lvl>
+    <w:lvl w:ilvl="3" w:tplc="08090001">
+      <w:start w:val="1"/>
+      <w:numFmt w:val="bullet"/>
+      <w:lvlText w:val=""/>
+      <w:lvlJc w:val="left"/>
+      <w:pPr>
+        <w:ind w:left="2880" w:hanging="360"/>
+      </w:pPr>
+      <w:rPr>
+        <w:rFonts w:ascii="Symbol" w:hAnsi="Symbol" w:hint="default"/>
+      </w:rPr>
+    </w:lvl>
+    <w:lvl w:ilvl="4" w:tplc="08090003">
+      <w:start w:val="1"/>
+      <w:numFmt w:val="bullet"/>
+      <w:lvlText w:val="o"/>
+      <w:lvlJc w:val="left"/>
+      <w:pPr>
+        <w:ind w:left="3600" w:hanging="360"/>
+      </w:pPr>
+      <w:rPr>
+        <w:rFonts w:ascii="Courier New" w:hAnsi="Courier New" w:cs="Courier New" w:hint="default"/>
+      </w:rPr>
+    </w:lvl>
+    <w:lvl w:ilvl="5" w:tplc="08090005">
+      <w:start w:val="1"/>
+      <w:numFmt w:val="bullet"/>
+      <w:lvlText w:val=""/>
+      <w:lvlJc w:val="left"/>
+      <w:pPr>
+        <w:ind w:left="4320" w:hanging="360"/>
+      </w:pPr>
+      <w:rPr>
+        <w:rFonts w:ascii="Wingdings" w:hAnsi="Wingdings" w:hint="default"/>
+      </w:rPr>
+    </w:lvl>
+    <w:lvl w:ilvl="6" w:tplc="08090001">
+      <w:start w:val="1"/>
+      <w:numFmt w:val="bullet"/>
+      <w:lvlText w:val=""/>
+      <w:lvlJc w:val="left"/>
+      <w:pPr>
+        <w:ind w:left="5040" w:hanging="360"/>
+      </w:pPr>
+      <w:rPr>
+        <w:rFonts w:ascii="Symbol" w:hAnsi="Symbol" w:hint="default"/>
+      </w:rPr>
+    </w:lvl>
+    <w:lvl w:ilvl="7" w:tplc="08090003">
+      <w:start w:val="1"/>
+      <w:numFmt w:val="bullet"/>
+      <w:lvlText w:val="o"/>
+      <w:lvlJc w:val="left"/>
+      <w:pPr>
+        <w:ind w:left="5760" w:hanging="360"/>
+      </w:pPr>
+      <w:rPr>
+        <w:rFonts w:ascii="Courier New" w:hAnsi="Courier New" w:cs="Courier New" w:hint="default"/>
+      </w:rPr>
+    </w:lvl>
+    <w:lvl w:ilvl="8" w:tplc="08090005">
+      <w:start w:val="1"/>
+      <w:numFmt w:val="bullet"/>
+      <w:lvlText w:val=""/>
+      <w:lvlJc w:val="left"/>
+      <w:pPr>
+        <w:ind w:left="6480" w:hanging="360"/>
+      </w:pPr>
+      <w:rPr>
+        <w:rFonts w:ascii="Wingdings" w:hAnsi="Wingdings" w:hint="default"/>
+      </w:rPr>
+    </w:lvl>
+  </w:abstractNum>
+  <w:abstractNum w:abstractNumId="1" w15:restartNumberingAfterBreak="0">
     <w:nsid w:val="689A2B0E"/>
     <w:multiLevelType w:val="multilevel"/>
     <w:tmpl w:val="FC4ECAB2"/>
@@ -1867,7 +2974,49 @@
     </w:lvl>
   </w:abstractNum>
   <w:num w:numId="1">
+    <w:abstractNumId w:val="1"/>
+  </w:num>
+  <w:num w:numId="2">
+    <w:abstractNumId w:val="1"/>
+    <w:lvlOverride w:ilvl="0">
+      <w:startOverride w:val="1"/>
+    </w:lvlOverride>
+    <w:lvlOverride w:ilvl="1">
+      <w:startOverride w:val="1"/>
+    </w:lvlOverride>
+    <w:lvlOverride w:ilvl="2">
+      <w:startOverride w:val="1"/>
+    </w:lvlOverride>
+    <w:lvlOverride w:ilvl="3">
+      <w:startOverride w:val="1"/>
+    </w:lvlOverride>
+    <w:lvlOverride w:ilvl="4">
+      <w:startOverride w:val="1"/>
+    </w:lvlOverride>
+    <w:lvlOverride w:ilvl="5">
+      <w:startOverride w:val="1"/>
+    </w:lvlOverride>
+    <w:lvlOverride w:ilvl="6">
+      <w:startOverride w:val="1"/>
+    </w:lvlOverride>
+    <w:lvlOverride w:ilvl="7">
+      <w:startOverride w:val="1"/>
+    </w:lvlOverride>
+    <w:lvlOverride w:ilvl="8">
+      <w:startOverride w:val="1"/>
+    </w:lvlOverride>
+  </w:num>
+  <w:num w:numId="3">
     <w:abstractNumId w:val="0"/>
+    <w:lvlOverride w:ilvl="0"/>
+    <w:lvlOverride w:ilvl="1"/>
+    <w:lvlOverride w:ilvl="2"/>
+    <w:lvlOverride w:ilvl="3"/>
+    <w:lvlOverride w:ilvl="4"/>
+    <w:lvlOverride w:ilvl="5"/>
+    <w:lvlOverride w:ilvl="6"/>
+    <w:lvlOverride w:ilvl="7"/>
+    <w:lvlOverride w:ilvl="8"/>
   </w:num>
 </w:numbering>
 </file>
@@ -3045,6 +4194,18 @@
       </w:tblBorders>
     </w:tblPr>
   </w:style>
+  <w:style w:type="paragraph" w:styleId="ListParagraph">
+    <w:name w:val="List Paragraph"/>
+    <w:basedOn w:val="Normal"/>
+    <w:uiPriority w:val="34"/>
+    <w:qFormat/>
+    <w:rsid w:val="009C72A7"/>
+    <w:pPr>
+      <w:spacing w:line="256" w:lineRule="auto"/>
+      <w:ind w:left="720"/>
+      <w:contextualSpacing/>
+    </w:pPr>
+  </w:style>
 </w:styles>
 </file>
 
@@ -3177,12 +4338,33 @@
 
 <file path=word/glossary/fontTable.xml><?xml version="1.0" encoding="utf-8"?>
 <w:fonts xmlns:mc="http://schemas.openxmlformats.org/markup-compatibility/2006" xmlns:r="http://schemas.openxmlformats.org/officeDocument/2006/relationships" xmlns:w="http://schemas.openxmlformats.org/wordprocessingml/2006/main" xmlns:w14="http://schemas.microsoft.com/office/word/2010/wordml" xmlns:w15="http://schemas.microsoft.com/office/word/2012/wordml" xmlns:w16cid="http://schemas.microsoft.com/office/word/2016/wordml/cid" xmlns:w16se="http://schemas.microsoft.com/office/word/2015/wordml/symex" mc:Ignorable="w14 w15 w16se w16cid">
+  <w:font w:name="Symbol">
+    <w:panose1 w:val="05050102010706020507"/>
+    <w:charset w:val="02"/>
+    <w:family w:val="roman"/>
+    <w:pitch w:val="variable"/>
+    <w:sig w:usb0="00000000" w:usb1="10000000" w:usb2="00000000" w:usb3="00000000" w:csb0="80000000" w:csb1="00000000"/>
+  </w:font>
   <w:font w:name="Times New Roman">
     <w:panose1 w:val="02020603050405020304"/>
     <w:charset w:val="00"/>
     <w:family w:val="roman"/>
     <w:pitch w:val="variable"/>
     <w:sig w:usb0="E0002EFF" w:usb1="C000785B" w:usb2="00000009" w:usb3="00000000" w:csb0="000001FF" w:csb1="00000000"/>
+  </w:font>
+  <w:font w:name="Courier New">
+    <w:panose1 w:val="02070309020205020404"/>
+    <w:charset w:val="00"/>
+    <w:family w:val="modern"/>
+    <w:pitch w:val="fixed"/>
+    <w:sig w:usb0="E0002EFF" w:usb1="C0007843" w:usb2="00000009" w:usb3="00000000" w:csb0="000001FF" w:csb1="00000000"/>
+  </w:font>
+  <w:font w:name="Wingdings">
+    <w:panose1 w:val="05000000000000000000"/>
+    <w:charset w:val="02"/>
+    <w:family w:val="auto"/>
+    <w:pitch w:val="variable"/>
+    <w:sig w:usb0="00000000" w:usb1="10000000" w:usb2="00000000" w:usb3="00000000" w:csb0="80000000" w:csb1="00000000"/>
   </w:font>
   <w:font w:name="Arial">
     <w:panose1 w:val="020B0604020202020204"/>
@@ -3227,6 +4409,7 @@
     <w:rsid w:val="003244D3"/>
     <w:rsid w:val="00757DB2"/>
     <w:rsid w:val="00AC7F8F"/>
+    <w:rsid w:val="00E05513"/>
     <w:rsid w:val="00E345FE"/>
   </w:rsids>
   <m:mathPr>
@@ -4004,7 +5187,7 @@
 </file>
 
 <file path=customXml/itemProps2.xml><?xml version="1.0" encoding="utf-8"?>
-<ds:datastoreItem xmlns:ds="http://schemas.openxmlformats.org/officeDocument/2006/customXml" ds:itemID="{58427001-A920-4E72-91DB-271110F1CB39}">
+<ds:datastoreItem xmlns:ds="http://schemas.openxmlformats.org/officeDocument/2006/customXml" ds:itemID="{E78A4A17-92A4-4B06-B187-1E7A18CC7AB7}">
   <ds:schemaRefs>
     <ds:schemaRef ds:uri="http://schemas.openxmlformats.org/officeDocument/2006/bibliography"/>
   </ds:schemaRefs>

</xml_diff>

<commit_message>
finished class diagram and added it to the requirements document
</commit_message>
<xml_diff>
--- a/Requirement specification_Version_0.2.docx
+++ b/Requirement specification_Version_0.2.docx
@@ -75,6 +75,7 @@
             <w:dataBinding w:prefixMappings="xmlns:ns0='http://purl.org/dc/elements/1.1/' xmlns:ns1='http://schemas.openxmlformats.org/package/2006/metadata/core-properties' " w:xpath="/ns1:coreProperties[1]/ns0:subject[1]" w:storeItemID="{6C3C8BC8-F283-45AE-878A-BAB7291924A1}"/>
             <w:text/>
           </w:sdtPr>
+          <w:sdtEndPr/>
           <w:sdtContent>
             <w:p>
               <w:pPr>
@@ -762,7 +763,6 @@
               <w:tab w:val="right" w:leader="dot" w:pos="9350"/>
             </w:tabs>
             <w:rPr>
-              <w:rFonts w:cstheme="minorHAnsi"/>
               <w:noProof/>
             </w:rPr>
           </w:pPr>
@@ -793,7 +793,7 @@
             </w:rPr>
             <w:fldChar w:fldCharType="separate"/>
           </w:r>
-          <w:hyperlink w:anchor="_Toc1741629" w:history="1">
+          <w:hyperlink w:anchor="_Toc1815795" w:history="1">
             <w:r>
               <w:rPr>
                 <w:rStyle w:val="Hyperlink"/>
@@ -804,7 +804,6 @@
             </w:r>
             <w:r>
               <w:rPr>
-                <w:rFonts w:cstheme="minorHAnsi"/>
                 <w:noProof/>
                 <w:webHidden/>
               </w:rPr>
@@ -812,7 +811,6 @@
             </w:r>
             <w:r>
               <w:rPr>
-                <w:rFonts w:cstheme="minorHAnsi"/>
                 <w:noProof/>
                 <w:webHidden/>
               </w:rPr>
@@ -820,22 +818,19 @@
             </w:r>
             <w:r>
               <w:rPr>
-                <w:rFonts w:cstheme="minorHAnsi"/>
                 <w:noProof/>
                 <w:webHidden/>
               </w:rPr>
-              <w:instrText xml:space="preserve"> PAGEREF _Toc1741629 \h </w:instrText>
-            </w:r>
-            <w:r>
-              <w:rPr>
-                <w:rFonts w:cstheme="minorHAnsi"/>
+              <w:instrText xml:space="preserve"> PAGEREF _Toc1815795 \h </w:instrText>
+            </w:r>
+            <w:r>
+              <w:rPr>
                 <w:noProof/>
                 <w:webHidden/>
               </w:rPr>
             </w:r>
             <w:r>
               <w:rPr>
-                <w:rFonts w:cstheme="minorHAnsi"/>
                 <w:noProof/>
                 <w:webHidden/>
               </w:rPr>
@@ -843,7 +838,6 @@
             </w:r>
             <w:r>
               <w:rPr>
-                <w:rFonts w:cstheme="minorHAnsi"/>
                 <w:noProof/>
                 <w:webHidden/>
               </w:rPr>
@@ -851,7 +845,6 @@
             </w:r>
             <w:r>
               <w:rPr>
-                <w:rFonts w:cstheme="minorHAnsi"/>
                 <w:noProof/>
                 <w:webHidden/>
               </w:rPr>
@@ -867,11 +860,10 @@
               <w:tab w:val="right" w:leader="dot" w:pos="9350"/>
             </w:tabs>
             <w:rPr>
-              <w:rFonts w:cstheme="minorHAnsi"/>
               <w:noProof/>
             </w:rPr>
           </w:pPr>
-          <w:hyperlink w:anchor="_Toc1741630" w:history="1">
+          <w:hyperlink w:anchor="_Toc1815796" w:history="1">
             <w:r>
               <w:rPr>
                 <w:rStyle w:val="Hyperlink"/>
@@ -882,7 +874,6 @@
             </w:r>
             <w:r>
               <w:rPr>
-                <w:rFonts w:cstheme="minorHAnsi"/>
                 <w:noProof/>
               </w:rPr>
               <w:tab/>
@@ -897,7 +888,6 @@
             </w:r>
             <w:r>
               <w:rPr>
-                <w:rFonts w:cstheme="minorHAnsi"/>
                 <w:noProof/>
                 <w:webHidden/>
               </w:rPr>
@@ -905,7 +895,6 @@
             </w:r>
             <w:r>
               <w:rPr>
-                <w:rFonts w:cstheme="minorHAnsi"/>
                 <w:noProof/>
                 <w:webHidden/>
               </w:rPr>
@@ -913,22 +902,19 @@
             </w:r>
             <w:r>
               <w:rPr>
-                <w:rFonts w:cstheme="minorHAnsi"/>
                 <w:noProof/>
                 <w:webHidden/>
               </w:rPr>
-              <w:instrText xml:space="preserve"> PAGEREF _Toc1741630 \h </w:instrText>
-            </w:r>
-            <w:r>
-              <w:rPr>
-                <w:rFonts w:cstheme="minorHAnsi"/>
+              <w:instrText xml:space="preserve"> PAGEREF _Toc1815796 \h </w:instrText>
+            </w:r>
+            <w:r>
+              <w:rPr>
                 <w:noProof/>
                 <w:webHidden/>
               </w:rPr>
             </w:r>
             <w:r>
               <w:rPr>
-                <w:rFonts w:cstheme="minorHAnsi"/>
                 <w:noProof/>
                 <w:webHidden/>
               </w:rPr>
@@ -936,7 +922,6 @@
             </w:r>
             <w:r>
               <w:rPr>
-                <w:rFonts w:cstheme="minorHAnsi"/>
                 <w:noProof/>
                 <w:webHidden/>
               </w:rPr>
@@ -944,7 +929,6 @@
             </w:r>
             <w:r>
               <w:rPr>
-                <w:rFonts w:cstheme="minorHAnsi"/>
                 <w:noProof/>
                 <w:webHidden/>
               </w:rPr>
@@ -960,11 +944,10 @@
               <w:tab w:val="right" w:leader="dot" w:pos="9350"/>
             </w:tabs>
             <w:rPr>
-              <w:rFonts w:cstheme="minorHAnsi"/>
               <w:noProof/>
             </w:rPr>
           </w:pPr>
-          <w:hyperlink w:anchor="_Toc1741631" w:history="1">
+          <w:hyperlink w:anchor="_Toc1815797" w:history="1">
             <w:r>
               <w:rPr>
                 <w:rStyle w:val="Hyperlink"/>
@@ -975,7 +958,6 @@
             </w:r>
             <w:r>
               <w:rPr>
-                <w:rFonts w:cstheme="minorHAnsi"/>
                 <w:noProof/>
               </w:rPr>
               <w:tab/>
@@ -990,7 +972,6 @@
             </w:r>
             <w:r>
               <w:rPr>
-                <w:rFonts w:cstheme="minorHAnsi"/>
                 <w:noProof/>
                 <w:webHidden/>
               </w:rPr>
@@ -998,7 +979,6 @@
             </w:r>
             <w:r>
               <w:rPr>
-                <w:rFonts w:cstheme="minorHAnsi"/>
                 <w:noProof/>
                 <w:webHidden/>
               </w:rPr>
@@ -1006,22 +986,19 @@
             </w:r>
             <w:r>
               <w:rPr>
-                <w:rFonts w:cstheme="minorHAnsi"/>
                 <w:noProof/>
                 <w:webHidden/>
               </w:rPr>
-              <w:instrText xml:space="preserve"> PAGEREF _Toc1741631 \h </w:instrText>
-            </w:r>
-            <w:r>
-              <w:rPr>
-                <w:rFonts w:cstheme="minorHAnsi"/>
+              <w:instrText xml:space="preserve"> PAGEREF _Toc1815797 \h </w:instrText>
+            </w:r>
+            <w:r>
+              <w:rPr>
                 <w:noProof/>
                 <w:webHidden/>
               </w:rPr>
             </w:r>
             <w:r>
               <w:rPr>
-                <w:rFonts w:cstheme="minorHAnsi"/>
                 <w:noProof/>
                 <w:webHidden/>
               </w:rPr>
@@ -1029,7 +1006,6 @@
             </w:r>
             <w:r>
               <w:rPr>
-                <w:rFonts w:cstheme="minorHAnsi"/>
                 <w:noProof/>
                 <w:webHidden/>
               </w:rPr>
@@ -1037,7 +1013,6 @@
             </w:r>
             <w:r>
               <w:rPr>
-                <w:rFonts w:cstheme="minorHAnsi"/>
                 <w:noProof/>
                 <w:webHidden/>
               </w:rPr>
@@ -1052,11 +1027,10 @@
               <w:tab w:val="right" w:leader="dot" w:pos="9350"/>
             </w:tabs>
             <w:rPr>
-              <w:rFonts w:cstheme="minorHAnsi"/>
               <w:noProof/>
             </w:rPr>
           </w:pPr>
-          <w:hyperlink w:anchor="_Toc1741632" w:history="1">
+          <w:hyperlink w:anchor="_Toc1815798" w:history="1">
             <w:r>
               <w:rPr>
                 <w:rStyle w:val="Hyperlink"/>
@@ -1067,7 +1041,6 @@
             </w:r>
             <w:r>
               <w:rPr>
-                <w:rFonts w:cstheme="minorHAnsi"/>
                 <w:noProof/>
                 <w:webHidden/>
               </w:rPr>
@@ -1075,7 +1048,6 @@
             </w:r>
             <w:r>
               <w:rPr>
-                <w:rFonts w:cstheme="minorHAnsi"/>
                 <w:noProof/>
                 <w:webHidden/>
               </w:rPr>
@@ -1083,22 +1055,19 @@
             </w:r>
             <w:r>
               <w:rPr>
-                <w:rFonts w:cstheme="minorHAnsi"/>
                 <w:noProof/>
                 <w:webHidden/>
               </w:rPr>
-              <w:instrText xml:space="preserve"> PAGEREF _Toc1741632 \h </w:instrText>
-            </w:r>
-            <w:r>
-              <w:rPr>
-                <w:rFonts w:cstheme="minorHAnsi"/>
+              <w:instrText xml:space="preserve"> PAGEREF _Toc1815798 \h </w:instrText>
+            </w:r>
+            <w:r>
+              <w:rPr>
                 <w:noProof/>
                 <w:webHidden/>
               </w:rPr>
             </w:r>
             <w:r>
               <w:rPr>
-                <w:rFonts w:cstheme="minorHAnsi"/>
                 <w:noProof/>
                 <w:webHidden/>
               </w:rPr>
@@ -1106,7 +1075,6 @@
             </w:r>
             <w:r>
               <w:rPr>
-                <w:rFonts w:cstheme="minorHAnsi"/>
                 <w:noProof/>
                 <w:webHidden/>
               </w:rPr>
@@ -1114,7 +1082,6 @@
             </w:r>
             <w:r>
               <w:rPr>
-                <w:rFonts w:cstheme="minorHAnsi"/>
                 <w:noProof/>
                 <w:webHidden/>
               </w:rPr>
@@ -1129,11 +1096,10 @@
               <w:tab w:val="right" w:leader="dot" w:pos="9350"/>
             </w:tabs>
             <w:rPr>
-              <w:rFonts w:cstheme="minorHAnsi"/>
               <w:noProof/>
             </w:rPr>
           </w:pPr>
-          <w:hyperlink w:anchor="_Toc1741633" w:history="1">
+          <w:hyperlink w:anchor="_Toc1815799" w:history="1">
             <w:r>
               <w:rPr>
                 <w:rStyle w:val="Hyperlink"/>
@@ -1144,7 +1110,6 @@
             </w:r>
             <w:r>
               <w:rPr>
-                <w:rFonts w:cstheme="minorHAnsi"/>
                 <w:noProof/>
                 <w:webHidden/>
               </w:rPr>
@@ -1152,7 +1117,6 @@
             </w:r>
             <w:r>
               <w:rPr>
-                <w:rFonts w:cstheme="minorHAnsi"/>
                 <w:noProof/>
                 <w:webHidden/>
               </w:rPr>
@@ -1160,22 +1124,19 @@
             </w:r>
             <w:r>
               <w:rPr>
-                <w:rFonts w:cstheme="minorHAnsi"/>
                 <w:noProof/>
                 <w:webHidden/>
               </w:rPr>
-              <w:instrText xml:space="preserve"> PAGEREF _Toc1741633 \h </w:instrText>
-            </w:r>
-            <w:r>
-              <w:rPr>
-                <w:rFonts w:cstheme="minorHAnsi"/>
+              <w:instrText xml:space="preserve"> PAGEREF _Toc1815799 \h </w:instrText>
+            </w:r>
+            <w:r>
+              <w:rPr>
                 <w:noProof/>
                 <w:webHidden/>
               </w:rPr>
             </w:r>
             <w:r>
               <w:rPr>
-                <w:rFonts w:cstheme="minorHAnsi"/>
                 <w:noProof/>
                 <w:webHidden/>
               </w:rPr>
@@ -1183,7 +1144,6 @@
             </w:r>
             <w:r>
               <w:rPr>
-                <w:rFonts w:cstheme="minorHAnsi"/>
                 <w:noProof/>
                 <w:webHidden/>
               </w:rPr>
@@ -1191,7 +1151,6 @@
             </w:r>
             <w:r>
               <w:rPr>
-                <w:rFonts w:cstheme="minorHAnsi"/>
                 <w:noProof/>
                 <w:webHidden/>
               </w:rPr>
@@ -1206,11 +1165,10 @@
               <w:tab w:val="right" w:leader="dot" w:pos="9350"/>
             </w:tabs>
             <w:rPr>
-              <w:rFonts w:cstheme="minorHAnsi"/>
               <w:noProof/>
             </w:rPr>
           </w:pPr>
-          <w:hyperlink w:anchor="_Toc1741634" w:history="1">
+          <w:hyperlink w:anchor="_Toc1815800" w:history="1">
             <w:r>
               <w:rPr>
                 <w:rStyle w:val="Hyperlink"/>
@@ -1221,7 +1179,6 @@
             </w:r>
             <w:r>
               <w:rPr>
-                <w:rFonts w:cstheme="minorHAnsi"/>
                 <w:noProof/>
                 <w:webHidden/>
               </w:rPr>
@@ -1229,7 +1186,6 @@
             </w:r>
             <w:r>
               <w:rPr>
-                <w:rFonts w:cstheme="minorHAnsi"/>
                 <w:noProof/>
                 <w:webHidden/>
               </w:rPr>
@@ -1237,22 +1193,19 @@
             </w:r>
             <w:r>
               <w:rPr>
-                <w:rFonts w:cstheme="minorHAnsi"/>
                 <w:noProof/>
                 <w:webHidden/>
               </w:rPr>
-              <w:instrText xml:space="preserve"> PAGEREF _Toc1741634 \h </w:instrText>
-            </w:r>
-            <w:r>
-              <w:rPr>
-                <w:rFonts w:cstheme="minorHAnsi"/>
+              <w:instrText xml:space="preserve"> PAGEREF _Toc1815800 \h </w:instrText>
+            </w:r>
+            <w:r>
+              <w:rPr>
                 <w:noProof/>
                 <w:webHidden/>
               </w:rPr>
             </w:r>
             <w:r>
               <w:rPr>
-                <w:rFonts w:cstheme="minorHAnsi"/>
                 <w:noProof/>
                 <w:webHidden/>
               </w:rPr>
@@ -1260,7 +1213,6 @@
             </w:r>
             <w:r>
               <w:rPr>
-                <w:rFonts w:cstheme="minorHAnsi"/>
                 <w:noProof/>
                 <w:webHidden/>
               </w:rPr>
@@ -1268,7 +1220,6 @@
             </w:r>
             <w:r>
               <w:rPr>
-                <w:rFonts w:cstheme="minorHAnsi"/>
                 <w:noProof/>
                 <w:webHidden/>
               </w:rPr>
@@ -1283,11 +1234,10 @@
               <w:tab w:val="right" w:leader="dot" w:pos="9350"/>
             </w:tabs>
             <w:rPr>
-              <w:rFonts w:cstheme="minorHAnsi"/>
               <w:noProof/>
             </w:rPr>
           </w:pPr>
-          <w:hyperlink w:anchor="_Toc1741635" w:history="1">
+          <w:hyperlink w:anchor="_Toc1815801" w:history="1">
             <w:r>
               <w:rPr>
                 <w:rStyle w:val="Hyperlink"/>
@@ -1298,7 +1248,6 @@
             </w:r>
             <w:r>
               <w:rPr>
-                <w:rFonts w:cstheme="minorHAnsi"/>
                 <w:noProof/>
                 <w:webHidden/>
               </w:rPr>
@@ -1306,7 +1255,6 @@
             </w:r>
             <w:r>
               <w:rPr>
-                <w:rFonts w:cstheme="minorHAnsi"/>
                 <w:noProof/>
                 <w:webHidden/>
               </w:rPr>
@@ -1314,22 +1262,19 @@
             </w:r>
             <w:r>
               <w:rPr>
-                <w:rFonts w:cstheme="minorHAnsi"/>
                 <w:noProof/>
                 <w:webHidden/>
               </w:rPr>
-              <w:instrText xml:space="preserve"> PAGEREF _Toc1741635 \h </w:instrText>
-            </w:r>
-            <w:r>
-              <w:rPr>
-                <w:rFonts w:cstheme="minorHAnsi"/>
+              <w:instrText xml:space="preserve"> PAGEREF _Toc1815801 \h </w:instrText>
+            </w:r>
+            <w:r>
+              <w:rPr>
                 <w:noProof/>
                 <w:webHidden/>
               </w:rPr>
             </w:r>
             <w:r>
               <w:rPr>
-                <w:rFonts w:cstheme="minorHAnsi"/>
                 <w:noProof/>
                 <w:webHidden/>
               </w:rPr>
@@ -1337,7 +1282,6 @@
             </w:r>
             <w:r>
               <w:rPr>
-                <w:rFonts w:cstheme="minorHAnsi"/>
                 <w:noProof/>
                 <w:webHidden/>
               </w:rPr>
@@ -1345,7 +1289,6 @@
             </w:r>
             <w:r>
               <w:rPr>
-                <w:rFonts w:cstheme="minorHAnsi"/>
                 <w:noProof/>
                 <w:webHidden/>
               </w:rPr>
@@ -1360,11 +1303,10 @@
               <w:tab w:val="right" w:leader="dot" w:pos="9350"/>
             </w:tabs>
             <w:rPr>
-              <w:rFonts w:cstheme="minorHAnsi"/>
               <w:noProof/>
             </w:rPr>
           </w:pPr>
-          <w:hyperlink w:anchor="_Toc1741636" w:history="1">
+          <w:hyperlink w:anchor="_Toc1815802" w:history="1">
             <w:r>
               <w:rPr>
                 <w:rStyle w:val="Hyperlink"/>
@@ -1375,7 +1317,6 @@
             </w:r>
             <w:r>
               <w:rPr>
-                <w:rFonts w:cstheme="minorHAnsi"/>
                 <w:noProof/>
                 <w:webHidden/>
               </w:rPr>
@@ -1383,7 +1324,6 @@
             </w:r>
             <w:r>
               <w:rPr>
-                <w:rFonts w:cstheme="minorHAnsi"/>
                 <w:noProof/>
                 <w:webHidden/>
               </w:rPr>
@@ -1391,22 +1331,19 @@
             </w:r>
             <w:r>
               <w:rPr>
-                <w:rFonts w:cstheme="minorHAnsi"/>
                 <w:noProof/>
                 <w:webHidden/>
               </w:rPr>
-              <w:instrText xml:space="preserve"> PAGEREF _Toc1741636 \h </w:instrText>
-            </w:r>
-            <w:r>
-              <w:rPr>
-                <w:rFonts w:cstheme="minorHAnsi"/>
+              <w:instrText xml:space="preserve"> PAGEREF _Toc1815802 \h </w:instrText>
+            </w:r>
+            <w:r>
+              <w:rPr>
                 <w:noProof/>
                 <w:webHidden/>
               </w:rPr>
             </w:r>
             <w:r>
               <w:rPr>
-                <w:rFonts w:cstheme="minorHAnsi"/>
                 <w:noProof/>
                 <w:webHidden/>
               </w:rPr>
@@ -1414,7 +1351,6 @@
             </w:r>
             <w:r>
               <w:rPr>
-                <w:rFonts w:cstheme="minorHAnsi"/>
                 <w:noProof/>
                 <w:webHidden/>
               </w:rPr>
@@ -1422,7 +1358,6 @@
             </w:r>
             <w:r>
               <w:rPr>
-                <w:rFonts w:cstheme="minorHAnsi"/>
                 <w:noProof/>
                 <w:webHidden/>
               </w:rPr>
@@ -1437,11 +1372,10 @@
               <w:tab w:val="right" w:leader="dot" w:pos="9350"/>
             </w:tabs>
             <w:rPr>
-              <w:rFonts w:cstheme="minorHAnsi"/>
               <w:noProof/>
             </w:rPr>
           </w:pPr>
-          <w:hyperlink w:anchor="_Toc1741637" w:history="1">
+          <w:hyperlink w:anchor="_Toc1815803" w:history="1">
             <w:r>
               <w:rPr>
                 <w:rStyle w:val="Hyperlink"/>
@@ -1452,7 +1386,6 @@
             </w:r>
             <w:r>
               <w:rPr>
-                <w:rFonts w:cstheme="minorHAnsi"/>
                 <w:noProof/>
                 <w:webHidden/>
               </w:rPr>
@@ -1460,7 +1393,6 @@
             </w:r>
             <w:r>
               <w:rPr>
-                <w:rFonts w:cstheme="minorHAnsi"/>
                 <w:noProof/>
                 <w:webHidden/>
               </w:rPr>
@@ -1468,22 +1400,19 @@
             </w:r>
             <w:r>
               <w:rPr>
-                <w:rFonts w:cstheme="minorHAnsi"/>
                 <w:noProof/>
                 <w:webHidden/>
               </w:rPr>
-              <w:instrText xml:space="preserve"> PAGEREF _Toc1741637 \h </w:instrText>
-            </w:r>
-            <w:r>
-              <w:rPr>
-                <w:rFonts w:cstheme="minorHAnsi"/>
+              <w:instrText xml:space="preserve"> PAGEREF _Toc1815803 \h </w:instrText>
+            </w:r>
+            <w:r>
+              <w:rPr>
                 <w:noProof/>
                 <w:webHidden/>
               </w:rPr>
             </w:r>
             <w:r>
               <w:rPr>
-                <w:rFonts w:cstheme="minorHAnsi"/>
                 <w:noProof/>
                 <w:webHidden/>
               </w:rPr>
@@ -1491,7 +1420,6 @@
             </w:r>
             <w:r>
               <w:rPr>
-                <w:rFonts w:cstheme="minorHAnsi"/>
                 <w:noProof/>
                 <w:webHidden/>
               </w:rPr>
@@ -1499,7 +1427,701 @@
             </w:r>
             <w:r>
               <w:rPr>
-                <w:rFonts w:cstheme="minorHAnsi"/>
+                <w:noProof/>
+                <w:webHidden/>
+              </w:rPr>
+              <w:fldChar w:fldCharType="end"/>
+            </w:r>
+          </w:hyperlink>
+        </w:p>
+        <w:p>
+          <w:pPr>
+            <w:pStyle w:val="TOC2"/>
+            <w:tabs>
+              <w:tab w:val="right" w:leader="dot" w:pos="9350"/>
+            </w:tabs>
+            <w:rPr>
+              <w:noProof/>
+            </w:rPr>
+          </w:pPr>
+          <w:hyperlink w:anchor="_Toc1815804" w:history="1">
+            <w:r>
+              <w:rPr>
+                <w:rStyle w:val="Hyperlink"/>
+                <w:rFonts w:cstheme="minorHAnsi"/>
+                <w:noProof/>
+              </w:rPr>
+              <w:t>5.1 Package Diagram</w:t>
+            </w:r>
+            <w:r>
+              <w:rPr>
+                <w:noProof/>
+                <w:webHidden/>
+              </w:rPr>
+              <w:tab/>
+            </w:r>
+            <w:r>
+              <w:rPr>
+                <w:noProof/>
+                <w:webHidden/>
+              </w:rPr>
+              <w:fldChar w:fldCharType="begin"/>
+            </w:r>
+            <w:r>
+              <w:rPr>
+                <w:noProof/>
+                <w:webHidden/>
+              </w:rPr>
+              <w:instrText xml:space="preserve"> PAGEREF _Toc1815804 \h </w:instrText>
+            </w:r>
+            <w:r>
+              <w:rPr>
+                <w:noProof/>
+                <w:webHidden/>
+              </w:rPr>
+            </w:r>
+            <w:r>
+              <w:rPr>
+                <w:noProof/>
+                <w:webHidden/>
+              </w:rPr>
+              <w:fldChar w:fldCharType="separate"/>
+            </w:r>
+            <w:r>
+              <w:rPr>
+                <w:noProof/>
+                <w:webHidden/>
+              </w:rPr>
+              <w:t>23</w:t>
+            </w:r>
+            <w:r>
+              <w:rPr>
+                <w:noProof/>
+                <w:webHidden/>
+              </w:rPr>
+              <w:fldChar w:fldCharType="end"/>
+            </w:r>
+          </w:hyperlink>
+        </w:p>
+        <w:p>
+          <w:pPr>
+            <w:pStyle w:val="TOC2"/>
+            <w:tabs>
+              <w:tab w:val="right" w:leader="dot" w:pos="9350"/>
+            </w:tabs>
+            <w:rPr>
+              <w:noProof/>
+            </w:rPr>
+          </w:pPr>
+          <w:hyperlink w:anchor="_Toc1815805" w:history="1">
+            <w:r>
+              <w:rPr>
+                <w:rStyle w:val="Hyperlink"/>
+                <w:noProof/>
+              </w:rPr>
+              <w:t>5.2 Design class Diagram</w:t>
+            </w:r>
+            <w:r>
+              <w:rPr>
+                <w:noProof/>
+                <w:webHidden/>
+              </w:rPr>
+              <w:tab/>
+            </w:r>
+            <w:r>
+              <w:rPr>
+                <w:noProof/>
+                <w:webHidden/>
+              </w:rPr>
+              <w:fldChar w:fldCharType="begin"/>
+            </w:r>
+            <w:r>
+              <w:rPr>
+                <w:noProof/>
+                <w:webHidden/>
+              </w:rPr>
+              <w:instrText xml:space="preserve"> PAGEREF _Toc1815805 \h </w:instrText>
+            </w:r>
+            <w:r>
+              <w:rPr>
+                <w:noProof/>
+                <w:webHidden/>
+              </w:rPr>
+            </w:r>
+            <w:r>
+              <w:rPr>
+                <w:noProof/>
+                <w:webHidden/>
+              </w:rPr>
+              <w:fldChar w:fldCharType="separate"/>
+            </w:r>
+            <w:r>
+              <w:rPr>
+                <w:noProof/>
+                <w:webHidden/>
+              </w:rPr>
+              <w:t>23</w:t>
+            </w:r>
+            <w:r>
+              <w:rPr>
+                <w:noProof/>
+                <w:webHidden/>
+              </w:rPr>
+              <w:fldChar w:fldCharType="end"/>
+            </w:r>
+          </w:hyperlink>
+        </w:p>
+        <w:p>
+          <w:pPr>
+            <w:pStyle w:val="TOC2"/>
+            <w:tabs>
+              <w:tab w:val="right" w:leader="dot" w:pos="9350"/>
+            </w:tabs>
+            <w:rPr>
+              <w:noProof/>
+            </w:rPr>
+          </w:pPr>
+          <w:hyperlink w:anchor="_Toc1815806" w:history="1">
+            <w:r>
+              <w:rPr>
+                <w:rStyle w:val="Hyperlink"/>
+                <w:noProof/>
+              </w:rPr>
+              <w:t>5.2 Packages</w:t>
+            </w:r>
+            <w:r>
+              <w:rPr>
+                <w:noProof/>
+                <w:webHidden/>
+              </w:rPr>
+              <w:tab/>
+            </w:r>
+            <w:r>
+              <w:rPr>
+                <w:noProof/>
+                <w:webHidden/>
+              </w:rPr>
+              <w:fldChar w:fldCharType="begin"/>
+            </w:r>
+            <w:r>
+              <w:rPr>
+                <w:noProof/>
+                <w:webHidden/>
+              </w:rPr>
+              <w:instrText xml:space="preserve"> PAGEREF _Toc1815806 \h </w:instrText>
+            </w:r>
+            <w:r>
+              <w:rPr>
+                <w:noProof/>
+                <w:webHidden/>
+              </w:rPr>
+            </w:r>
+            <w:r>
+              <w:rPr>
+                <w:noProof/>
+                <w:webHidden/>
+              </w:rPr>
+              <w:fldChar w:fldCharType="separate"/>
+            </w:r>
+            <w:r>
+              <w:rPr>
+                <w:noProof/>
+                <w:webHidden/>
+              </w:rPr>
+              <w:t>25</w:t>
+            </w:r>
+            <w:r>
+              <w:rPr>
+                <w:noProof/>
+                <w:webHidden/>
+              </w:rPr>
+              <w:fldChar w:fldCharType="end"/>
+            </w:r>
+          </w:hyperlink>
+        </w:p>
+        <w:p>
+          <w:pPr>
+            <w:pStyle w:val="TOC3"/>
+            <w:tabs>
+              <w:tab w:val="right" w:leader="dot" w:pos="9350"/>
+            </w:tabs>
+            <w:rPr>
+              <w:noProof/>
+            </w:rPr>
+          </w:pPr>
+          <w:hyperlink w:anchor="_Toc1815807" w:history="1">
+            <w:r>
+              <w:rPr>
+                <w:rStyle w:val="Hyperlink"/>
+                <w:noProof/>
+              </w:rPr>
+              <w:t>5.2.1 Accounts</w:t>
+            </w:r>
+            <w:r>
+              <w:rPr>
+                <w:noProof/>
+                <w:webHidden/>
+              </w:rPr>
+              <w:tab/>
+            </w:r>
+            <w:r>
+              <w:rPr>
+                <w:noProof/>
+                <w:webHidden/>
+              </w:rPr>
+              <w:fldChar w:fldCharType="begin"/>
+            </w:r>
+            <w:r>
+              <w:rPr>
+                <w:noProof/>
+                <w:webHidden/>
+              </w:rPr>
+              <w:instrText xml:space="preserve"> PAGEREF _Toc1815807 \h </w:instrText>
+            </w:r>
+            <w:r>
+              <w:rPr>
+                <w:noProof/>
+                <w:webHidden/>
+              </w:rPr>
+            </w:r>
+            <w:r>
+              <w:rPr>
+                <w:noProof/>
+                <w:webHidden/>
+              </w:rPr>
+              <w:fldChar w:fldCharType="separate"/>
+            </w:r>
+            <w:r>
+              <w:rPr>
+                <w:noProof/>
+                <w:webHidden/>
+              </w:rPr>
+              <w:t>25</w:t>
+            </w:r>
+            <w:r>
+              <w:rPr>
+                <w:noProof/>
+                <w:webHidden/>
+              </w:rPr>
+              <w:fldChar w:fldCharType="end"/>
+            </w:r>
+          </w:hyperlink>
+        </w:p>
+        <w:p>
+          <w:pPr>
+            <w:pStyle w:val="TOC3"/>
+            <w:tabs>
+              <w:tab w:val="right" w:leader="dot" w:pos="9350"/>
+            </w:tabs>
+            <w:rPr>
+              <w:noProof/>
+            </w:rPr>
+          </w:pPr>
+          <w:hyperlink w:anchor="_Toc1815808" w:history="1">
+            <w:r>
+              <w:rPr>
+                <w:rStyle w:val="Hyperlink"/>
+                <w:noProof/>
+              </w:rPr>
+              <w:t>5.2.2 Job</w:t>
+            </w:r>
+            <w:r>
+              <w:rPr>
+                <w:noProof/>
+                <w:webHidden/>
+              </w:rPr>
+              <w:tab/>
+            </w:r>
+            <w:r>
+              <w:rPr>
+                <w:noProof/>
+                <w:webHidden/>
+              </w:rPr>
+              <w:fldChar w:fldCharType="begin"/>
+            </w:r>
+            <w:r>
+              <w:rPr>
+                <w:noProof/>
+                <w:webHidden/>
+              </w:rPr>
+              <w:instrText xml:space="preserve"> PAGEREF _Toc1815808 \h </w:instrText>
+            </w:r>
+            <w:r>
+              <w:rPr>
+                <w:noProof/>
+                <w:webHidden/>
+              </w:rPr>
+            </w:r>
+            <w:r>
+              <w:rPr>
+                <w:noProof/>
+                <w:webHidden/>
+              </w:rPr>
+              <w:fldChar w:fldCharType="separate"/>
+            </w:r>
+            <w:r>
+              <w:rPr>
+                <w:noProof/>
+                <w:webHidden/>
+              </w:rPr>
+              <w:t>26</w:t>
+            </w:r>
+            <w:r>
+              <w:rPr>
+                <w:noProof/>
+                <w:webHidden/>
+              </w:rPr>
+              <w:fldChar w:fldCharType="end"/>
+            </w:r>
+          </w:hyperlink>
+        </w:p>
+        <w:p>
+          <w:pPr>
+            <w:pStyle w:val="TOC3"/>
+            <w:tabs>
+              <w:tab w:val="right" w:leader="dot" w:pos="9350"/>
+            </w:tabs>
+            <w:rPr>
+              <w:noProof/>
+            </w:rPr>
+          </w:pPr>
+          <w:hyperlink w:anchor="_Toc1815809" w:history="1">
+            <w:r>
+              <w:rPr>
+                <w:rStyle w:val="Hyperlink"/>
+                <w:noProof/>
+              </w:rPr>
+              <w:t>5.2.3 Stock Control</w:t>
+            </w:r>
+            <w:r>
+              <w:rPr>
+                <w:noProof/>
+                <w:webHidden/>
+              </w:rPr>
+              <w:tab/>
+            </w:r>
+            <w:r>
+              <w:rPr>
+                <w:noProof/>
+                <w:webHidden/>
+              </w:rPr>
+              <w:fldChar w:fldCharType="begin"/>
+            </w:r>
+            <w:r>
+              <w:rPr>
+                <w:noProof/>
+                <w:webHidden/>
+              </w:rPr>
+              <w:instrText xml:space="preserve"> PAGEREF _Toc1815809 \h </w:instrText>
+            </w:r>
+            <w:r>
+              <w:rPr>
+                <w:noProof/>
+                <w:webHidden/>
+              </w:rPr>
+            </w:r>
+            <w:r>
+              <w:rPr>
+                <w:noProof/>
+                <w:webHidden/>
+              </w:rPr>
+              <w:fldChar w:fldCharType="separate"/>
+            </w:r>
+            <w:r>
+              <w:rPr>
+                <w:noProof/>
+                <w:webHidden/>
+              </w:rPr>
+              <w:t>27</w:t>
+            </w:r>
+            <w:r>
+              <w:rPr>
+                <w:noProof/>
+                <w:webHidden/>
+              </w:rPr>
+              <w:fldChar w:fldCharType="end"/>
+            </w:r>
+          </w:hyperlink>
+        </w:p>
+        <w:p>
+          <w:pPr>
+            <w:pStyle w:val="TOC3"/>
+            <w:tabs>
+              <w:tab w:val="right" w:leader="dot" w:pos="9350"/>
+            </w:tabs>
+            <w:rPr>
+              <w:noProof/>
+            </w:rPr>
+          </w:pPr>
+          <w:hyperlink w:anchor="_Toc1815810" w:history="1">
+            <w:r>
+              <w:rPr>
+                <w:rStyle w:val="Hyperlink"/>
+                <w:noProof/>
+              </w:rPr>
+              <w:t>5.2.4 Documents</w:t>
+            </w:r>
+            <w:r>
+              <w:rPr>
+                <w:noProof/>
+                <w:webHidden/>
+              </w:rPr>
+              <w:tab/>
+            </w:r>
+            <w:r>
+              <w:rPr>
+                <w:noProof/>
+                <w:webHidden/>
+              </w:rPr>
+              <w:fldChar w:fldCharType="begin"/>
+            </w:r>
+            <w:r>
+              <w:rPr>
+                <w:noProof/>
+                <w:webHidden/>
+              </w:rPr>
+              <w:instrText xml:space="preserve"> PAGEREF _Toc1815810 \h </w:instrText>
+            </w:r>
+            <w:r>
+              <w:rPr>
+                <w:noProof/>
+                <w:webHidden/>
+              </w:rPr>
+            </w:r>
+            <w:r>
+              <w:rPr>
+                <w:noProof/>
+                <w:webHidden/>
+              </w:rPr>
+              <w:fldChar w:fldCharType="separate"/>
+            </w:r>
+            <w:r>
+              <w:rPr>
+                <w:noProof/>
+                <w:webHidden/>
+              </w:rPr>
+              <w:t>28</w:t>
+            </w:r>
+            <w:r>
+              <w:rPr>
+                <w:noProof/>
+                <w:webHidden/>
+              </w:rPr>
+              <w:fldChar w:fldCharType="end"/>
+            </w:r>
+          </w:hyperlink>
+        </w:p>
+        <w:p>
+          <w:pPr>
+            <w:pStyle w:val="TOC3"/>
+            <w:tabs>
+              <w:tab w:val="right" w:leader="dot" w:pos="9350"/>
+            </w:tabs>
+            <w:rPr>
+              <w:noProof/>
+            </w:rPr>
+          </w:pPr>
+          <w:hyperlink w:anchor="_Toc1815811" w:history="1">
+            <w:r>
+              <w:rPr>
+                <w:rStyle w:val="Hyperlink"/>
+                <w:noProof/>
+              </w:rPr>
+              <w:t>5.2.5 Database</w:t>
+            </w:r>
+            <w:r>
+              <w:rPr>
+                <w:noProof/>
+                <w:webHidden/>
+              </w:rPr>
+              <w:tab/>
+            </w:r>
+            <w:r>
+              <w:rPr>
+                <w:noProof/>
+                <w:webHidden/>
+              </w:rPr>
+              <w:fldChar w:fldCharType="begin"/>
+            </w:r>
+            <w:r>
+              <w:rPr>
+                <w:noProof/>
+                <w:webHidden/>
+              </w:rPr>
+              <w:instrText xml:space="preserve"> PAGEREF _Toc1815811 \h </w:instrText>
+            </w:r>
+            <w:r>
+              <w:rPr>
+                <w:noProof/>
+                <w:webHidden/>
+              </w:rPr>
+            </w:r>
+            <w:r>
+              <w:rPr>
+                <w:noProof/>
+                <w:webHidden/>
+              </w:rPr>
+              <w:fldChar w:fldCharType="separate"/>
+            </w:r>
+            <w:r>
+              <w:rPr>
+                <w:noProof/>
+                <w:webHidden/>
+              </w:rPr>
+              <w:t>29</w:t>
+            </w:r>
+            <w:r>
+              <w:rPr>
+                <w:noProof/>
+                <w:webHidden/>
+              </w:rPr>
+              <w:fldChar w:fldCharType="end"/>
+            </w:r>
+          </w:hyperlink>
+        </w:p>
+        <w:p>
+          <w:pPr>
+            <w:pStyle w:val="TOC3"/>
+            <w:tabs>
+              <w:tab w:val="left" w:pos="1320"/>
+              <w:tab w:val="right" w:leader="dot" w:pos="9350"/>
+            </w:tabs>
+            <w:rPr>
+              <w:noProof/>
+            </w:rPr>
+          </w:pPr>
+          <w:hyperlink w:anchor="_Toc1815812" w:history="1">
+            <w:r>
+              <w:rPr>
+                <w:rStyle w:val="Hyperlink"/>
+                <w:noProof/>
+              </w:rPr>
+              <w:t>5.2.6</w:t>
+            </w:r>
+            <w:r>
+              <w:rPr>
+                <w:noProof/>
+              </w:rPr>
+              <w:tab/>
+            </w:r>
+            <w:r>
+              <w:rPr>
+                <w:rStyle w:val="Hyperlink"/>
+                <w:noProof/>
+              </w:rPr>
+              <w:t>GUI</w:t>
+            </w:r>
+            <w:r>
+              <w:rPr>
+                <w:noProof/>
+                <w:webHidden/>
+              </w:rPr>
+              <w:tab/>
+            </w:r>
+            <w:r>
+              <w:rPr>
+                <w:noProof/>
+                <w:webHidden/>
+              </w:rPr>
+              <w:fldChar w:fldCharType="begin"/>
+            </w:r>
+            <w:r>
+              <w:rPr>
+                <w:noProof/>
+                <w:webHidden/>
+              </w:rPr>
+              <w:instrText xml:space="preserve"> PAGEREF _Toc1815812 \h </w:instrText>
+            </w:r>
+            <w:r>
+              <w:rPr>
+                <w:noProof/>
+                <w:webHidden/>
+              </w:rPr>
+            </w:r>
+            <w:r>
+              <w:rPr>
+                <w:noProof/>
+                <w:webHidden/>
+              </w:rPr>
+              <w:fldChar w:fldCharType="separate"/>
+            </w:r>
+            <w:r>
+              <w:rPr>
+                <w:noProof/>
+                <w:webHidden/>
+              </w:rPr>
+              <w:t>30</w:t>
+            </w:r>
+            <w:r>
+              <w:rPr>
+                <w:noProof/>
+                <w:webHidden/>
+              </w:rPr>
+              <w:fldChar w:fldCharType="end"/>
+            </w:r>
+          </w:hyperlink>
+        </w:p>
+        <w:p>
+          <w:pPr>
+            <w:pStyle w:val="TOC1"/>
+            <w:tabs>
+              <w:tab w:val="right" w:leader="dot" w:pos="9350"/>
+            </w:tabs>
+            <w:rPr>
+              <w:noProof/>
+            </w:rPr>
+          </w:pPr>
+          <w:hyperlink w:anchor="_Toc1815813" w:history="1">
+            <w:r>
+              <w:rPr>
+                <w:rStyle w:val="Hyperlink"/>
+                <w:noProof/>
+              </w:rPr>
+              <w:t>3 Database</w:t>
+            </w:r>
+            <w:r>
+              <w:rPr>
+                <w:noProof/>
+                <w:webHidden/>
+              </w:rPr>
+              <w:tab/>
+            </w:r>
+            <w:r>
+              <w:rPr>
+                <w:noProof/>
+                <w:webHidden/>
+              </w:rPr>
+              <w:fldChar w:fldCharType="begin"/>
+            </w:r>
+            <w:r>
+              <w:rPr>
+                <w:noProof/>
+                <w:webHidden/>
+              </w:rPr>
+              <w:instrText xml:space="preserve"> PAGEREF _Toc1815813 \h </w:instrText>
+            </w:r>
+            <w:r>
+              <w:rPr>
+                <w:noProof/>
+                <w:webHidden/>
+              </w:rPr>
+            </w:r>
+            <w:r>
+              <w:rPr>
+                <w:noProof/>
+                <w:webHidden/>
+              </w:rPr>
+              <w:fldChar w:fldCharType="separate"/>
+            </w:r>
+            <w:r>
+              <w:rPr>
+                <w:noProof/>
+                <w:webHidden/>
+              </w:rPr>
+              <w:t>31</w:t>
+            </w:r>
+            <w:r>
+              <w:rPr>
                 <w:noProof/>
                 <w:webHidden/>
               </w:rPr>
@@ -1541,6 +2163,8 @@
           <w:docGrid w:linePitch="360"/>
         </w:sectPr>
       </w:pPr>
+      <w:bookmarkStart w:id="0" w:name="_GoBack"/>
+      <w:bookmarkEnd w:id="0"/>
     </w:p>
     <w:p>
       <w:pPr>
@@ -1567,14 +2191,14 @@
           <w:rFonts w:asciiTheme="minorHAnsi" w:hAnsiTheme="minorHAnsi" w:cstheme="minorHAnsi"/>
         </w:rPr>
       </w:pPr>
-      <w:bookmarkStart w:id="0" w:name="_Toc1741629"/>
+      <w:bookmarkStart w:id="1" w:name="_Toc1815795"/>
       <w:r>
         <w:rPr>
           <w:rFonts w:asciiTheme="minorHAnsi" w:hAnsiTheme="minorHAnsi" w:cstheme="minorHAnsi"/>
         </w:rPr>
         <w:t>1 Preface</w:t>
       </w:r>
-      <w:bookmarkEnd w:id="0"/>
+      <w:bookmarkEnd w:id="1"/>
     </w:p>
     <w:p>
       <w:pPr>
@@ -1596,14 +2220,14 @@
           <w:rFonts w:asciiTheme="minorHAnsi" w:hAnsiTheme="minorHAnsi" w:cstheme="minorHAnsi"/>
         </w:rPr>
       </w:pPr>
-      <w:bookmarkStart w:id="1" w:name="_Toc1741630"/>
+      <w:bookmarkStart w:id="2" w:name="_Toc1815796"/>
       <w:r>
         <w:rPr>
           <w:rFonts w:asciiTheme="minorHAnsi" w:hAnsiTheme="minorHAnsi" w:cstheme="minorHAnsi"/>
         </w:rPr>
         <w:t>Purpose and scope of this document</w:t>
       </w:r>
-      <w:bookmarkEnd w:id="1"/>
+      <w:bookmarkEnd w:id="2"/>
     </w:p>
     <w:p>
       <w:pPr>
@@ -1693,14 +2317,14 @@
           <w:rFonts w:asciiTheme="minorHAnsi" w:hAnsiTheme="minorHAnsi" w:cstheme="minorHAnsi"/>
         </w:rPr>
       </w:pPr>
-      <w:bookmarkStart w:id="2" w:name="_Toc1741631"/>
+      <w:bookmarkStart w:id="3" w:name="_Toc1815797"/>
       <w:r>
         <w:rPr>
           <w:rFonts w:asciiTheme="minorHAnsi" w:hAnsiTheme="minorHAnsi" w:cstheme="minorHAnsi"/>
         </w:rPr>
         <w:t>History of the document</w:t>
       </w:r>
-      <w:bookmarkEnd w:id="2"/>
+      <w:bookmarkEnd w:id="3"/>
     </w:p>
     <w:p>
       <w:pPr>
@@ -2080,14 +2704,14 @@
           <w:rFonts w:asciiTheme="minorHAnsi" w:hAnsiTheme="minorHAnsi" w:cstheme="minorHAnsi"/>
         </w:rPr>
       </w:pPr>
-      <w:bookmarkStart w:id="3" w:name="_Toc1741632"/>
+      <w:bookmarkStart w:id="4" w:name="_Toc1815798"/>
       <w:r>
         <w:rPr>
           <w:rFonts w:asciiTheme="minorHAnsi" w:hAnsiTheme="minorHAnsi" w:cstheme="minorHAnsi"/>
         </w:rPr>
         <w:t>2 Examine old system and the problems</w:t>
       </w:r>
-      <w:bookmarkEnd w:id="3"/>
+      <w:bookmarkEnd w:id="4"/>
     </w:p>
     <w:p>
       <w:pPr>
@@ -2909,7 +3533,7 @@
           <w:rFonts w:asciiTheme="minorHAnsi" w:hAnsiTheme="minorHAnsi" w:cstheme="minorHAnsi"/>
         </w:rPr>
       </w:pPr>
-      <w:bookmarkStart w:id="4" w:name="_Toc1741633"/>
+      <w:bookmarkStart w:id="5" w:name="_Toc1815799"/>
       <w:r>
         <w:rPr>
           <w:rFonts w:asciiTheme="minorHAnsi" w:hAnsiTheme="minorHAnsi" w:cstheme="minorHAnsi"/>
@@ -2922,7 +3546,7 @@
         </w:rPr>
         <w:t>The new System Requirements</w:t>
       </w:r>
-      <w:bookmarkEnd w:id="4"/>
+      <w:bookmarkEnd w:id="5"/>
     </w:p>
     <w:p>
       <w:pPr>
@@ -3682,14 +4306,14 @@
           <w:rFonts w:asciiTheme="minorHAnsi" w:hAnsiTheme="minorHAnsi" w:cstheme="minorHAnsi"/>
         </w:rPr>
       </w:pPr>
-      <w:bookmarkStart w:id="5" w:name="_Toc1741634"/>
+      <w:bookmarkStart w:id="6" w:name="_Toc1815800"/>
       <w:r>
         <w:rPr>
           <w:rFonts w:asciiTheme="minorHAnsi" w:hAnsiTheme="minorHAnsi" w:cstheme="minorHAnsi"/>
         </w:rPr>
         <w:t>4 Use case analysis</w:t>
       </w:r>
-      <w:bookmarkEnd w:id="5"/>
+      <w:bookmarkEnd w:id="6"/>
     </w:p>
     <w:p>
       <w:pPr>
@@ -3712,7 +4336,7 @@
           <w:rFonts w:asciiTheme="minorHAnsi" w:hAnsiTheme="minorHAnsi" w:cstheme="minorHAnsi"/>
         </w:rPr>
       </w:pPr>
-      <w:bookmarkStart w:id="6" w:name="_Toc1741635"/>
+      <w:bookmarkStart w:id="7" w:name="_Toc1815801"/>
       <w:r>
         <w:rPr>
           <w:rFonts w:asciiTheme="minorHAnsi" w:hAnsiTheme="minorHAnsi" w:cstheme="minorHAnsi"/>
@@ -3725,7 +4349,7 @@
         </w:rPr>
         <w:t>Derived use cases</w:t>
       </w:r>
-      <w:bookmarkEnd w:id="6"/>
+      <w:bookmarkEnd w:id="7"/>
     </w:p>
     <w:p>
       <w:pPr>
@@ -11725,13 +12349,7 @@
               <w:rPr>
                 <w:rFonts w:cstheme="minorHAnsi"/>
               </w:rPr>
-              <w:t>25</w:t>
-            </w:r>
-            <w:r>
-              <w:rPr>
-                <w:rFonts w:cstheme="minorHAnsi"/>
-              </w:rPr>
-              <w:t>.1</w:t>
+              <w:t>25.1</w:t>
             </w:r>
           </w:p>
         </w:tc>
@@ -12799,13 +13417,7 @@
               <w:rPr>
                 <w:rFonts w:cstheme="minorHAnsi"/>
               </w:rPr>
-              <w:t>AllocateMechanic</w:t>
-            </w:r>
-            <w:r>
-              <w:rPr>
-                <w:rFonts w:cstheme="minorHAnsi"/>
-              </w:rPr>
-              <w:t>:connectionNotMade</w:t>
+              <w:t>AllocateMechanic:connectionNotMade</w:t>
             </w:r>
             <w:proofErr w:type="spellEnd"/>
             <w:proofErr w:type="gramEnd"/>
@@ -14509,12 +15121,14 @@
               </w:rPr>
               <w:t xml:space="preserve">Use Case: </w:t>
             </w:r>
+            <w:proofErr w:type="spellStart"/>
             <w:r>
               <w:rPr>
                 <w:rFonts w:cstheme="minorHAnsi"/>
               </w:rPr>
               <w:t>GenerateReport</w:t>
             </w:r>
+            <w:proofErr w:type="spellEnd"/>
             <w:r>
               <w:rPr>
                 <w:rFonts w:cstheme="minorHAnsi"/>
@@ -21232,14 +21846,14 @@
           <w:rFonts w:asciiTheme="minorHAnsi" w:hAnsiTheme="minorHAnsi" w:cstheme="minorHAnsi"/>
         </w:rPr>
       </w:pPr>
-      <w:bookmarkStart w:id="7" w:name="_Toc1741636"/>
+      <w:bookmarkStart w:id="8" w:name="_Toc1815802"/>
       <w:r>
         <w:rPr>
           <w:rFonts w:asciiTheme="minorHAnsi" w:hAnsiTheme="minorHAnsi" w:cstheme="minorHAnsi"/>
         </w:rPr>
         <w:t>4.3 Use Case Diagram</w:t>
       </w:r>
-      <w:bookmarkEnd w:id="7"/>
+      <w:bookmarkEnd w:id="8"/>
     </w:p>
     <w:p>
       <w:pPr>
@@ -21356,14 +21970,14 @@
           <w:rFonts w:asciiTheme="minorHAnsi" w:hAnsiTheme="minorHAnsi" w:cstheme="minorHAnsi"/>
         </w:rPr>
       </w:pPr>
-      <w:bookmarkStart w:id="8" w:name="_Toc1741637"/>
+      <w:bookmarkStart w:id="9" w:name="_Toc1815803"/>
       <w:r>
         <w:rPr>
           <w:rFonts w:asciiTheme="minorHAnsi" w:hAnsiTheme="minorHAnsi" w:cstheme="minorHAnsi"/>
         </w:rPr>
         <w:t>5 System Design</w:t>
       </w:r>
-      <w:bookmarkEnd w:id="8"/>
+      <w:bookmarkEnd w:id="9"/>
     </w:p>
     <w:p>
       <w:pPr>
@@ -21388,6 +22002,7 @@
           <w:szCs w:val="32"/>
         </w:rPr>
       </w:pPr>
+      <w:bookmarkStart w:id="10" w:name="_Toc1815804"/>
       <w:r>
         <w:rPr>
           <w:rStyle w:val="Heading2Char"/>
@@ -21395,6 +22010,7 @@
         </w:rPr>
         <w:t>5.1 Package Diagram</w:t>
       </w:r>
+      <w:bookmarkEnd w:id="10"/>
       <w:r>
         <w:rPr>
           <w:rFonts w:cstheme="minorHAnsi"/>
@@ -21491,9 +22107,11 @@
       <w:pPr>
         <w:pStyle w:val="Heading2"/>
       </w:pPr>
+      <w:bookmarkStart w:id="11" w:name="_Toc1815805"/>
       <w:r>
         <w:t>5.2 Design class Diagram</w:t>
       </w:r>
+      <w:bookmarkEnd w:id="11"/>
     </w:p>
     <w:p>
       <w:r>
@@ -21544,24 +22162,82 @@
           <w:docGrid w:linePitch="360"/>
         </w:sectPr>
       </w:pPr>
+      <w:r>
+        <w:rPr>
+          <w:noProof/>
+        </w:rPr>
+        <w:lastRenderedPageBreak/>
+        <w:drawing>
+          <wp:inline distT="0" distB="0" distL="0" distR="0" wp14:anchorId="6DA6C95E" wp14:editId="6C830933">
+            <wp:extent cx="8220075" cy="3395980"/>
+            <wp:effectExtent l="0" t="0" r="9525" b="0"/>
+            <wp:docPr id="9" name="Picture 9"/>
+            <wp:cNvGraphicFramePr>
+              <a:graphicFrameLocks xmlns:a="http://schemas.openxmlformats.org/drawingml/2006/main" noChangeAspect="1"/>
+            </wp:cNvGraphicFramePr>
+            <a:graphic xmlns:a="http://schemas.openxmlformats.org/drawingml/2006/main">
+              <a:graphicData uri="http://schemas.openxmlformats.org/drawingml/2006/picture">
+                <pic:pic xmlns:pic="http://schemas.openxmlformats.org/drawingml/2006/picture">
+                  <pic:nvPicPr>
+                    <pic:cNvPr id="0" name="Picture 2"/>
+                    <pic:cNvPicPr>
+                      <a:picLocks noChangeAspect="1" noChangeArrowheads="1"/>
+                    </pic:cNvPicPr>
+                  </pic:nvPicPr>
+                  <pic:blipFill>
+                    <a:blip r:embed="rId15" cstate="print">
+                      <a:extLst>
+                        <a:ext uri="{28A0092B-C50C-407E-A947-70E740481C1C}">
+                          <a14:useLocalDpi xmlns:a14="http://schemas.microsoft.com/office/drawing/2010/main" val="0"/>
+                        </a:ext>
+                      </a:extLst>
+                    </a:blip>
+                    <a:srcRect/>
+                    <a:stretch>
+                      <a:fillRect/>
+                    </a:stretch>
+                  </pic:blipFill>
+                  <pic:spPr bwMode="auto">
+                    <a:xfrm>
+                      <a:off x="0" y="0"/>
+                      <a:ext cx="8220075" cy="3395980"/>
+                    </a:xfrm>
+                    <a:prstGeom prst="rect">
+                      <a:avLst/>
+                    </a:prstGeom>
+                    <a:noFill/>
+                    <a:ln>
+                      <a:noFill/>
+                    </a:ln>
+                  </pic:spPr>
+                </pic:pic>
+              </a:graphicData>
+            </a:graphic>
+          </wp:inline>
+        </w:drawing>
+      </w:r>
     </w:p>
     <w:p>
       <w:pPr>
         <w:pStyle w:val="Heading2"/>
       </w:pPr>
+      <w:bookmarkStart w:id="12" w:name="_Toc1815806"/>
       <w:r>
         <w:lastRenderedPageBreak/>
         <w:t>5.2 Packages</w:t>
       </w:r>
+      <w:bookmarkEnd w:id="12"/>
     </w:p>
     <w:p/>
     <w:p>
       <w:pPr>
         <w:pStyle w:val="Heading3"/>
       </w:pPr>
+      <w:bookmarkStart w:id="13" w:name="_Toc1815807"/>
       <w:r>
         <w:t>5.2.1 Accounts</w:t>
       </w:r>
+      <w:bookmarkEnd w:id="13"/>
     </w:p>
     <w:p>
       <w:r>
@@ -21589,7 +22265,7 @@
                     </pic:cNvPicPr>
                   </pic:nvPicPr>
                   <pic:blipFill>
-                    <a:blip r:embed="rId15" cstate="print">
+                    <a:blip r:embed="rId16" cstate="print">
                       <a:extLst>
                         <a:ext uri="{28A0092B-C50C-407E-A947-70E740481C1C}">
                           <a14:useLocalDpi xmlns:a14="http://schemas.microsoft.com/office/drawing/2010/main" val="0"/>
@@ -21631,12 +22307,20 @@
           <w:noProof/>
         </w:rPr>
       </w:pPr>
+      <w:bookmarkStart w:id="14" w:name="_Toc1815808"/>
       <w:r>
         <w:rPr>
           <w:noProof/>
         </w:rPr>
         <w:lastRenderedPageBreak/>
-        <w:t xml:space="preserve">5.2.2 Job </w:t>
+        <w:t>5.2.2 Job</w:t>
+      </w:r>
+      <w:bookmarkEnd w:id="14"/>
+      <w:r>
+        <w:rPr>
+          <w:noProof/>
+        </w:rPr>
+        <w:t xml:space="preserve"> </w:t>
       </w:r>
     </w:p>
     <w:p>
@@ -21662,7 +22346,7 @@
                     </pic:cNvPicPr>
                   </pic:nvPicPr>
                   <pic:blipFill>
-                    <a:blip r:embed="rId16">
+                    <a:blip r:embed="rId17">
                       <a:extLst>
                         <a:ext uri="{28A0092B-C50C-407E-A947-70E740481C1C}">
                           <a14:useLocalDpi xmlns:a14="http://schemas.microsoft.com/office/drawing/2010/main" val="0"/>
@@ -21705,10 +22389,12 @@
       <w:pPr>
         <w:pStyle w:val="Heading3"/>
       </w:pPr>
+      <w:bookmarkStart w:id="15" w:name="_Toc1815809"/>
       <w:r>
         <w:lastRenderedPageBreak/>
         <w:t>5.2.3 Stock Control</w:t>
       </w:r>
+      <w:bookmarkEnd w:id="15"/>
     </w:p>
     <w:p>
       <w:r>
@@ -21733,7 +22419,7 @@
                     </pic:cNvPicPr>
                   </pic:nvPicPr>
                   <pic:blipFill>
-                    <a:blip r:embed="rId17">
+                    <a:blip r:embed="rId18">
                       <a:extLst>
                         <a:ext uri="{28A0092B-C50C-407E-A947-70E740481C1C}">
                           <a14:useLocalDpi xmlns:a14="http://schemas.microsoft.com/office/drawing/2010/main" val="0"/>
@@ -21781,10 +22467,12 @@
       <w:pPr>
         <w:pStyle w:val="Heading3"/>
       </w:pPr>
+      <w:bookmarkStart w:id="16" w:name="_Toc1815810"/>
       <w:r>
         <w:lastRenderedPageBreak/>
         <w:t>5.2.4 Documents</w:t>
       </w:r>
+      <w:bookmarkEnd w:id="16"/>
     </w:p>
     <w:p>
       <w:r>
@@ -21809,7 +22497,7 @@
                     </pic:cNvPicPr>
                   </pic:nvPicPr>
                   <pic:blipFill>
-                    <a:blip r:embed="rId18" cstate="print">
+                    <a:blip r:embed="rId19" cstate="print">
                       <a:extLst>
                         <a:ext uri="{28A0092B-C50C-407E-A947-70E740481C1C}">
                           <a14:useLocalDpi xmlns:a14="http://schemas.microsoft.com/office/drawing/2010/main" val="0"/>
@@ -21861,10 +22549,12 @@
       <w:pPr>
         <w:pStyle w:val="Heading3"/>
       </w:pPr>
+      <w:bookmarkStart w:id="17" w:name="_Toc1815811"/>
       <w:r>
         <w:lastRenderedPageBreak/>
         <w:t>5.2.5 Database</w:t>
       </w:r>
+      <w:bookmarkEnd w:id="17"/>
     </w:p>
     <w:p>
       <w:r>
@@ -21889,7 +22579,7 @@
                     </pic:cNvPicPr>
                   </pic:nvPicPr>
                   <pic:blipFill>
-                    <a:blip r:embed="rId19">
+                    <a:blip r:embed="rId20">
                       <a:extLst>
                         <a:ext uri="{28A0092B-C50C-407E-A947-70E740481C1C}">
                           <a14:useLocalDpi xmlns:a14="http://schemas.microsoft.com/office/drawing/2010/main" val="0"/>
@@ -21920,13 +22610,144 @@
           </wp:inline>
         </w:drawing>
       </w:r>
-      <w:bookmarkStart w:id="9" w:name="_GoBack"/>
-      <w:bookmarkEnd w:id="9"/>
+    </w:p>
+    <w:p/>
+    <w:p>
+      <w:pPr>
+        <w:tabs>
+          <w:tab w:val="left" w:pos="5509"/>
+        </w:tabs>
+      </w:pPr>
+      <w:r>
+        <w:tab/>
+      </w:r>
+    </w:p>
+    <w:p>
+      <w:pPr>
+        <w:sectPr>
+          <w:pgSz w:w="12240" w:h="15840"/>
+          <w:pgMar w:top="1440" w:right="1440" w:bottom="1440" w:left="1440" w:header="720" w:footer="720" w:gutter="0"/>
+          <w:pgNumType w:start="25"/>
+          <w:cols w:space="720"/>
+          <w:titlePg/>
+          <w:docGrid w:linePitch="360"/>
+        </w:sectPr>
+      </w:pPr>
+    </w:p>
+    <w:p>
+      <w:pPr>
+        <w:pStyle w:val="Heading3"/>
+        <w:numPr>
+          <w:ilvl w:val="2"/>
+          <w:numId w:val="59"/>
+        </w:numPr>
+        <w:sectPr>
+          <w:pgSz w:w="15840" w:h="12240" w:orient="landscape"/>
+          <w:pgMar w:top="1440" w:right="1440" w:bottom="1440" w:left="1440" w:header="720" w:footer="720" w:gutter="0"/>
+          <w:pgNumType w:start="30"/>
+          <w:cols w:space="720"/>
+          <w:titlePg/>
+          <w:docGrid w:linePitch="360"/>
+        </w:sectPr>
+      </w:pPr>
+      <w:bookmarkStart w:id="18" w:name="_Toc1815812"/>
+      <w:r>
+        <w:rPr>
+          <w:noProof/>
+        </w:rPr>
+        <w:lastRenderedPageBreak/>
+        <w:drawing>
+          <wp:anchor distT="0" distB="0" distL="114300" distR="114300" simplePos="0" relativeHeight="251658240" behindDoc="0" locked="0" layoutInCell="1" allowOverlap="1" wp14:anchorId="4B178EED" wp14:editId="5BFB67C0">
+            <wp:simplePos x="0" y="0"/>
+            <wp:positionH relativeFrom="column">
+              <wp:posOffset>998855</wp:posOffset>
+            </wp:positionH>
+            <wp:positionV relativeFrom="paragraph">
+              <wp:posOffset>0</wp:posOffset>
+            </wp:positionV>
+            <wp:extent cx="6687820" cy="5885815"/>
+            <wp:effectExtent l="0" t="0" r="0" b="635"/>
+            <wp:wrapSquare wrapText="bothSides"/>
+            <wp:docPr id="13" name="Picture 13"/>
+            <wp:cNvGraphicFramePr>
+              <a:graphicFrameLocks xmlns:a="http://schemas.openxmlformats.org/drawingml/2006/main" noChangeAspect="1"/>
+            </wp:cNvGraphicFramePr>
+            <a:graphic xmlns:a="http://schemas.openxmlformats.org/drawingml/2006/main">
+              <a:graphicData uri="http://schemas.openxmlformats.org/drawingml/2006/picture">
+                <pic:pic xmlns:pic="http://schemas.openxmlformats.org/drawingml/2006/picture">
+                  <pic:nvPicPr>
+                    <pic:cNvPr id="0" name="Picture 6"/>
+                    <pic:cNvPicPr>
+                      <a:picLocks noChangeAspect="1" noChangeArrowheads="1"/>
+                    </pic:cNvPicPr>
+                  </pic:nvPicPr>
+                  <pic:blipFill>
+                    <a:blip r:embed="rId21" cstate="print">
+                      <a:extLst>
+                        <a:ext uri="{28A0092B-C50C-407E-A947-70E740481C1C}">
+                          <a14:useLocalDpi xmlns:a14="http://schemas.microsoft.com/office/drawing/2010/main" val="0"/>
+                        </a:ext>
+                      </a:extLst>
+                    </a:blip>
+                    <a:srcRect/>
+                    <a:stretch>
+                      <a:fillRect/>
+                    </a:stretch>
+                  </pic:blipFill>
+                  <pic:spPr bwMode="auto">
+                    <a:xfrm>
+                      <a:off x="0" y="0"/>
+                      <a:ext cx="6687820" cy="5885815"/>
+                    </a:xfrm>
+                    <a:prstGeom prst="rect">
+                      <a:avLst/>
+                    </a:prstGeom>
+                    <a:noFill/>
+                    <a:ln>
+                      <a:noFill/>
+                    </a:ln>
+                  </pic:spPr>
+                </pic:pic>
+              </a:graphicData>
+            </a:graphic>
+            <wp14:sizeRelH relativeFrom="margin">
+              <wp14:pctWidth>0</wp14:pctWidth>
+            </wp14:sizeRelH>
+            <wp14:sizeRelV relativeFrom="margin">
+              <wp14:pctHeight>0</wp14:pctHeight>
+            </wp14:sizeRelV>
+          </wp:anchor>
+        </w:drawing>
+      </w:r>
+      <w:r>
+        <w:t>GUI</w:t>
+      </w:r>
+      <w:bookmarkEnd w:id="18"/>
+    </w:p>
+    <w:p>
+      <w:pPr>
+        <w:pStyle w:val="Heading1"/>
+      </w:pPr>
+      <w:bookmarkStart w:id="19" w:name="_Toc1815813"/>
+      <w:r>
+        <w:lastRenderedPageBreak/>
+        <w:t xml:space="preserve">3 </w:t>
+      </w:r>
+      <w:r>
+        <w:t>Database</w:t>
+      </w:r>
+      <w:bookmarkEnd w:id="19"/>
+    </w:p>
+    <w:p/>
+    <w:p>
+      <w:pPr>
+        <w:ind w:left="360"/>
+      </w:pPr>
     </w:p>
     <w:sectPr>
       <w:pgSz w:w="12240" w:h="15840"/>
       <w:pgMar w:top="1440" w:right="1440" w:bottom="1440" w:left="1440" w:header="720" w:footer="720" w:gutter="0"/>
-      <w:pgNumType w:start="25"/>
+      <w:pgNumType w:start="31"/>
       <w:cols w:space="720"/>
       <w:titlePg/>
       <w:docGrid w:linePitch="360"/>
@@ -22138,6 +22959,7 @@
       <w:dataBinding w:prefixMappings="xmlns:ns0='http://purl.org/dc/elements/1.1/' xmlns:ns1='http://schemas.openxmlformats.org/package/2006/metadata/core-properties' " w:xpath="/ns1:coreProperties[1]/ns0:creator[1]" w:storeItemID="{6C3C8BC8-F283-45AE-878A-BAB7291924A1}"/>
       <w:text/>
     </w:sdtPr>
+    <w:sdtEndPr/>
     <w:sdtContent>
       <w:p>
         <w:pPr>
@@ -22184,6 +23006,7 @@
         <w:calendar w:val="gregorian"/>
       </w:date>
     </w:sdtPr>
+    <w:sdtEndPr/>
     <w:sdtContent>
       <w:p>
         <w:pPr>
@@ -22303,6 +23126,7 @@
         <w:dataBinding w:prefixMappings="xmlns:ns0='http://purl.org/dc/elements/1.1/' xmlns:ns1='http://schemas.openxmlformats.org/package/2006/metadata/core-properties' " w:xpath="/ns1:coreProperties[1]/ns0:creator[1]" w:storeItemID="{6C3C8BC8-F283-45AE-878A-BAB7291924A1}"/>
         <w:text/>
       </w:sdtPr>
+      <w:sdtEndPr/>
       <w:sdtContent>
         <w:r>
           <w:rPr>
@@ -22338,6 +23162,7 @@
         <w:calendar w:val="gregorian"/>
       </w:date>
     </w:sdtPr>
+    <w:sdtEndPr/>
     <w:sdtContent>
       <w:p>
         <w:pPr>
@@ -23779,9 +24604,9 @@
   </w:abstractNum>
   <w:abstractNum w:abstractNumId="15" w15:restartNumberingAfterBreak="0">
     <w:nsid w:val="2BED53B7"/>
-    <w:multiLevelType w:val="hybridMultilevel"/>
-    <w:tmpl w:val="523410AC"/>
-    <w:lvl w:ilvl="0" w:tplc="D22C74E6">
+    <w:multiLevelType w:val="multilevel"/>
+    <w:tmpl w:val="794CF5B8"/>
+    <w:lvl w:ilvl="0">
       <w:start w:val="1"/>
       <w:numFmt w:val="decimal"/>
       <w:lvlText w:val="%1."/>
@@ -23794,77 +24619,109 @@
         <w:b w:val="0"/>
       </w:rPr>
     </w:lvl>
-    <w:lvl w:ilvl="1" w:tplc="04090019" w:tentative="1">
-      <w:start w:val="1"/>
-      <w:numFmt w:val="lowerLetter"/>
-      <w:lvlText w:val="%2."/>
-      <w:lvlJc w:val="left"/>
-      <w:pPr>
-        <w:ind w:left="1440" w:hanging="360"/>
-      </w:pPr>
-    </w:lvl>
-    <w:lvl w:ilvl="2" w:tplc="0409001B" w:tentative="1">
-      <w:start w:val="1"/>
-      <w:numFmt w:val="lowerRoman"/>
-      <w:lvlText w:val="%3."/>
-      <w:lvlJc w:val="right"/>
-      <w:pPr>
-        <w:ind w:left="2160" w:hanging="180"/>
-      </w:pPr>
-    </w:lvl>
-    <w:lvl w:ilvl="3" w:tplc="0409000F" w:tentative="1">
-      <w:start w:val="1"/>
+    <w:lvl w:ilvl="1">
+      <w:start w:val="5"/>
       <w:numFmt w:val="decimal"/>
-      <w:lvlText w:val="%4."/>
-      <w:lvlJc w:val="left"/>
-      <w:pPr>
-        <w:ind w:left="2880" w:hanging="360"/>
-      </w:pPr>
-    </w:lvl>
-    <w:lvl w:ilvl="4" w:tplc="04090019" w:tentative="1">
-      <w:start w:val="1"/>
-      <w:numFmt w:val="lowerLetter"/>
-      <w:lvlText w:val="%5."/>
-      <w:lvlJc w:val="left"/>
-      <w:pPr>
-        <w:ind w:left="3600" w:hanging="360"/>
-      </w:pPr>
-    </w:lvl>
-    <w:lvl w:ilvl="5" w:tplc="0409001B" w:tentative="1">
-      <w:start w:val="1"/>
-      <w:numFmt w:val="lowerRoman"/>
-      <w:lvlText w:val="%6."/>
-      <w:lvlJc w:val="right"/>
-      <w:pPr>
-        <w:ind w:left="4320" w:hanging="180"/>
-      </w:pPr>
-    </w:lvl>
-    <w:lvl w:ilvl="6" w:tplc="0409000F" w:tentative="1">
-      <w:start w:val="1"/>
+      <w:isLgl/>
+      <w:lvlText w:val="%1.%2"/>
+      <w:lvlJc w:val="left"/>
+      <w:pPr>
+        <w:ind w:left="1065" w:hanging="705"/>
+      </w:pPr>
+      <w:rPr>
+        <w:rFonts w:hint="default"/>
+      </w:rPr>
+    </w:lvl>
+    <w:lvl w:ilvl="2">
+      <w:start w:val="6"/>
       <w:numFmt w:val="decimal"/>
-      <w:lvlText w:val="%7."/>
-      <w:lvlJc w:val="left"/>
-      <w:pPr>
-        <w:ind w:left="5040" w:hanging="360"/>
-      </w:pPr>
-    </w:lvl>
-    <w:lvl w:ilvl="7" w:tplc="04090019" w:tentative="1">
-      <w:start w:val="1"/>
-      <w:numFmt w:val="lowerLetter"/>
-      <w:lvlText w:val="%8."/>
-      <w:lvlJc w:val="left"/>
-      <w:pPr>
-        <w:ind w:left="5760" w:hanging="360"/>
-      </w:pPr>
-    </w:lvl>
-    <w:lvl w:ilvl="8" w:tplc="0409001B" w:tentative="1">
-      <w:start w:val="1"/>
-      <w:numFmt w:val="lowerRoman"/>
-      <w:lvlText w:val="%9."/>
-      <w:lvlJc w:val="right"/>
-      <w:pPr>
-        <w:ind w:left="6480" w:hanging="180"/>
-      </w:pPr>
+      <w:isLgl/>
+      <w:lvlText w:val="%1.%2.%3"/>
+      <w:lvlJc w:val="left"/>
+      <w:pPr>
+        <w:ind w:left="1080" w:hanging="720"/>
+      </w:pPr>
+      <w:rPr>
+        <w:rFonts w:hint="default"/>
+      </w:rPr>
+    </w:lvl>
+    <w:lvl w:ilvl="3">
+      <w:start w:val="1"/>
+      <w:numFmt w:val="decimal"/>
+      <w:isLgl/>
+      <w:lvlText w:val="%1.%2.%3.%4"/>
+      <w:lvlJc w:val="left"/>
+      <w:pPr>
+        <w:ind w:left="1080" w:hanging="720"/>
+      </w:pPr>
+      <w:rPr>
+        <w:rFonts w:hint="default"/>
+      </w:rPr>
+    </w:lvl>
+    <w:lvl w:ilvl="4">
+      <w:start w:val="1"/>
+      <w:numFmt w:val="decimal"/>
+      <w:isLgl/>
+      <w:lvlText w:val="%1.%2.%3.%4.%5"/>
+      <w:lvlJc w:val="left"/>
+      <w:pPr>
+        <w:ind w:left="1440" w:hanging="1080"/>
+      </w:pPr>
+      <w:rPr>
+        <w:rFonts w:hint="default"/>
+      </w:rPr>
+    </w:lvl>
+    <w:lvl w:ilvl="5">
+      <w:start w:val="1"/>
+      <w:numFmt w:val="decimal"/>
+      <w:isLgl/>
+      <w:lvlText w:val="%1.%2.%3.%4.%5.%6"/>
+      <w:lvlJc w:val="left"/>
+      <w:pPr>
+        <w:ind w:left="1440" w:hanging="1080"/>
+      </w:pPr>
+      <w:rPr>
+        <w:rFonts w:hint="default"/>
+      </w:rPr>
+    </w:lvl>
+    <w:lvl w:ilvl="6">
+      <w:start w:val="1"/>
+      <w:numFmt w:val="decimal"/>
+      <w:isLgl/>
+      <w:lvlText w:val="%1.%2.%3.%4.%5.%6.%7"/>
+      <w:lvlJc w:val="left"/>
+      <w:pPr>
+        <w:ind w:left="1800" w:hanging="1440"/>
+      </w:pPr>
+      <w:rPr>
+        <w:rFonts w:hint="default"/>
+      </w:rPr>
+    </w:lvl>
+    <w:lvl w:ilvl="7">
+      <w:start w:val="1"/>
+      <w:numFmt w:val="decimal"/>
+      <w:isLgl/>
+      <w:lvlText w:val="%1.%2.%3.%4.%5.%6.%7.%8"/>
+      <w:lvlJc w:val="left"/>
+      <w:pPr>
+        <w:ind w:left="1800" w:hanging="1440"/>
+      </w:pPr>
+      <w:rPr>
+        <w:rFonts w:hint="default"/>
+      </w:rPr>
+    </w:lvl>
+    <w:lvl w:ilvl="8">
+      <w:start w:val="1"/>
+      <w:numFmt w:val="decimal"/>
+      <w:isLgl/>
+      <w:lvlText w:val="%1.%2.%3.%4.%5.%6.%7.%8.%9"/>
+      <w:lvlJc w:val="left"/>
+      <w:pPr>
+        <w:ind w:left="2160" w:hanging="1800"/>
+      </w:pPr>
+      <w:rPr>
+        <w:rFonts w:hint="default"/>
+      </w:rPr>
     </w:lvl>
   </w:abstractNum>
   <w:abstractNum w:abstractNumId="16" w15:restartNumberingAfterBreak="0">
@@ -25502,6 +26359,119 @@
     </w:lvl>
   </w:abstractNum>
   <w:abstractNum w:abstractNumId="33" w15:restartNumberingAfterBreak="0">
+    <w:nsid w:val="492725EC"/>
+    <w:multiLevelType w:val="multilevel"/>
+    <w:tmpl w:val="0F627ED6"/>
+    <w:lvl w:ilvl="0">
+      <w:start w:val="5"/>
+      <w:numFmt w:val="decimal"/>
+      <w:lvlText w:val="%1"/>
+      <w:lvlJc w:val="left"/>
+      <w:pPr>
+        <w:ind w:left="645" w:hanging="645"/>
+      </w:pPr>
+      <w:rPr>
+        <w:rFonts w:hint="default"/>
+      </w:rPr>
+    </w:lvl>
+    <w:lvl w:ilvl="1">
+      <w:start w:val="2"/>
+      <w:numFmt w:val="decimal"/>
+      <w:lvlText w:val="%1.%2"/>
+      <w:lvlJc w:val="left"/>
+      <w:pPr>
+        <w:ind w:left="900" w:hanging="720"/>
+      </w:pPr>
+      <w:rPr>
+        <w:rFonts w:hint="default"/>
+      </w:rPr>
+    </w:lvl>
+    <w:lvl w:ilvl="2">
+      <w:start w:val="6"/>
+      <w:numFmt w:val="decimal"/>
+      <w:lvlText w:val="%1.%2.%3"/>
+      <w:lvlJc w:val="left"/>
+      <w:pPr>
+        <w:ind w:left="1080" w:hanging="720"/>
+      </w:pPr>
+      <w:rPr>
+        <w:rFonts w:hint="default"/>
+      </w:rPr>
+    </w:lvl>
+    <w:lvl w:ilvl="3">
+      <w:start w:val="1"/>
+      <w:numFmt w:val="decimal"/>
+      <w:lvlText w:val="%1.%2.%3.%4"/>
+      <w:lvlJc w:val="left"/>
+      <w:pPr>
+        <w:ind w:left="1620" w:hanging="1080"/>
+      </w:pPr>
+      <w:rPr>
+        <w:rFonts w:hint="default"/>
+      </w:rPr>
+    </w:lvl>
+    <w:lvl w:ilvl="4">
+      <w:start w:val="1"/>
+      <w:numFmt w:val="decimal"/>
+      <w:lvlText w:val="%1.%2.%3.%4.%5"/>
+      <w:lvlJc w:val="left"/>
+      <w:pPr>
+        <w:ind w:left="2160" w:hanging="1440"/>
+      </w:pPr>
+      <w:rPr>
+        <w:rFonts w:hint="default"/>
+      </w:rPr>
+    </w:lvl>
+    <w:lvl w:ilvl="5">
+      <w:start w:val="1"/>
+      <w:numFmt w:val="decimal"/>
+      <w:lvlText w:val="%1.%2.%3.%4.%5.%6"/>
+      <w:lvlJc w:val="left"/>
+      <w:pPr>
+        <w:ind w:left="2340" w:hanging="1440"/>
+      </w:pPr>
+      <w:rPr>
+        <w:rFonts w:hint="default"/>
+      </w:rPr>
+    </w:lvl>
+    <w:lvl w:ilvl="6">
+      <w:start w:val="1"/>
+      <w:numFmt w:val="decimal"/>
+      <w:lvlText w:val="%1.%2.%3.%4.%5.%6.%7"/>
+      <w:lvlJc w:val="left"/>
+      <w:pPr>
+        <w:ind w:left="2880" w:hanging="1800"/>
+      </w:pPr>
+      <w:rPr>
+        <w:rFonts w:hint="default"/>
+      </w:rPr>
+    </w:lvl>
+    <w:lvl w:ilvl="7">
+      <w:start w:val="1"/>
+      <w:numFmt w:val="decimal"/>
+      <w:lvlText w:val="%1.%2.%3.%4.%5.%6.%7.%8"/>
+      <w:lvlJc w:val="left"/>
+      <w:pPr>
+        <w:ind w:left="3060" w:hanging="1800"/>
+      </w:pPr>
+      <w:rPr>
+        <w:rFonts w:hint="default"/>
+      </w:rPr>
+    </w:lvl>
+    <w:lvl w:ilvl="8">
+      <w:start w:val="1"/>
+      <w:numFmt w:val="decimal"/>
+      <w:lvlText w:val="%1.%2.%3.%4.%5.%6.%7.%8.%9"/>
+      <w:lvlJc w:val="left"/>
+      <w:pPr>
+        <w:ind w:left="3600" w:hanging="2160"/>
+      </w:pPr>
+      <w:rPr>
+        <w:rFonts w:hint="default"/>
+      </w:rPr>
+    </w:lvl>
+  </w:abstractNum>
+  <w:abstractNum w:abstractNumId="34" w15:restartNumberingAfterBreak="0">
     <w:nsid w:val="4ADE70F4"/>
     <w:multiLevelType w:val="hybridMultilevel"/>
     <w:tmpl w:val="44DE7318"/>
@@ -25590,7 +26560,7 @@
       </w:pPr>
     </w:lvl>
   </w:abstractNum>
-  <w:abstractNum w:abstractNumId="34" w15:restartNumberingAfterBreak="0">
+  <w:abstractNum w:abstractNumId="35" w15:restartNumberingAfterBreak="0">
     <w:nsid w:val="4D1B38C1"/>
     <w:multiLevelType w:val="hybridMultilevel"/>
     <w:tmpl w:val="C548174E"/>
@@ -25703,7 +26673,7 @@
       </w:rPr>
     </w:lvl>
   </w:abstractNum>
-  <w:abstractNum w:abstractNumId="35" w15:restartNumberingAfterBreak="0">
+  <w:abstractNum w:abstractNumId="36" w15:restartNumberingAfterBreak="0">
     <w:nsid w:val="53093DA0"/>
     <w:multiLevelType w:val="hybridMultilevel"/>
     <w:tmpl w:val="DACA0998"/>
@@ -25792,7 +26762,7 @@
       </w:pPr>
     </w:lvl>
   </w:abstractNum>
-  <w:abstractNum w:abstractNumId="36" w15:restartNumberingAfterBreak="0">
+  <w:abstractNum w:abstractNumId="37" w15:restartNumberingAfterBreak="0">
     <w:nsid w:val="53163C1D"/>
     <w:multiLevelType w:val="multilevel"/>
     <w:tmpl w:val="EB12B4B6"/>
@@ -25905,7 +26875,7 @@
       </w:rPr>
     </w:lvl>
   </w:abstractNum>
-  <w:abstractNum w:abstractNumId="37" w15:restartNumberingAfterBreak="0">
+  <w:abstractNum w:abstractNumId="38" w15:restartNumberingAfterBreak="0">
     <w:nsid w:val="557C2D97"/>
     <w:multiLevelType w:val="multilevel"/>
     <w:tmpl w:val="83109832"/>
@@ -26018,7 +26988,7 @@
       </w:rPr>
     </w:lvl>
   </w:abstractNum>
-  <w:abstractNum w:abstractNumId="38" w15:restartNumberingAfterBreak="0">
+  <w:abstractNum w:abstractNumId="39" w15:restartNumberingAfterBreak="0">
     <w:nsid w:val="56827D6F"/>
     <w:multiLevelType w:val="hybridMultilevel"/>
     <w:tmpl w:val="1B8877E6"/>
@@ -26107,7 +27077,7 @@
       </w:pPr>
     </w:lvl>
   </w:abstractNum>
-  <w:abstractNum w:abstractNumId="39" w15:restartNumberingAfterBreak="0">
+  <w:abstractNum w:abstractNumId="40" w15:restartNumberingAfterBreak="0">
     <w:nsid w:val="5A4134DD"/>
     <w:multiLevelType w:val="hybridMultilevel"/>
     <w:tmpl w:val="479C8FEE"/>
@@ -26196,7 +27166,7 @@
       </w:pPr>
     </w:lvl>
   </w:abstractNum>
-  <w:abstractNum w:abstractNumId="40" w15:restartNumberingAfterBreak="0">
+  <w:abstractNum w:abstractNumId="41" w15:restartNumberingAfterBreak="0">
     <w:nsid w:val="5C161089"/>
     <w:multiLevelType w:val="hybridMultilevel"/>
     <w:tmpl w:val="3926E6B0"/>
@@ -26309,7 +27279,7 @@
       </w:rPr>
     </w:lvl>
   </w:abstractNum>
-  <w:abstractNum w:abstractNumId="41" w15:restartNumberingAfterBreak="0">
+  <w:abstractNum w:abstractNumId="42" w15:restartNumberingAfterBreak="0">
     <w:nsid w:val="5F504ED9"/>
     <w:multiLevelType w:val="hybridMultilevel"/>
     <w:tmpl w:val="C73A9CBE"/>
@@ -26398,7 +27368,7 @@
       </w:pPr>
     </w:lvl>
   </w:abstractNum>
-  <w:abstractNum w:abstractNumId="42" w15:restartNumberingAfterBreak="0">
+  <w:abstractNum w:abstractNumId="43" w15:restartNumberingAfterBreak="0">
     <w:nsid w:val="5FF91EE7"/>
     <w:multiLevelType w:val="hybridMultilevel"/>
     <w:tmpl w:val="2EF86712"/>
@@ -26487,7 +27457,7 @@
       </w:pPr>
     </w:lvl>
   </w:abstractNum>
-  <w:abstractNum w:abstractNumId="43" w15:restartNumberingAfterBreak="0">
+  <w:abstractNum w:abstractNumId="44" w15:restartNumberingAfterBreak="0">
     <w:nsid w:val="60BE2970"/>
     <w:multiLevelType w:val="hybridMultilevel"/>
     <w:tmpl w:val="2DCEB07A"/>
@@ -26576,7 +27546,7 @@
       </w:pPr>
     </w:lvl>
   </w:abstractNum>
-  <w:abstractNum w:abstractNumId="44" w15:restartNumberingAfterBreak="0">
+  <w:abstractNum w:abstractNumId="45" w15:restartNumberingAfterBreak="0">
     <w:nsid w:val="625D4B99"/>
     <w:multiLevelType w:val="hybridMultilevel"/>
     <w:tmpl w:val="3634ED94"/>
@@ -26665,7 +27635,7 @@
       </w:pPr>
     </w:lvl>
   </w:abstractNum>
-  <w:abstractNum w:abstractNumId="45" w15:restartNumberingAfterBreak="0">
+  <w:abstractNum w:abstractNumId="46" w15:restartNumberingAfterBreak="0">
     <w:nsid w:val="64B24B1B"/>
     <w:multiLevelType w:val="hybridMultilevel"/>
     <w:tmpl w:val="FB743826"/>
@@ -26754,7 +27724,7 @@
       </w:pPr>
     </w:lvl>
   </w:abstractNum>
-  <w:abstractNum w:abstractNumId="46" w15:restartNumberingAfterBreak="0">
+  <w:abstractNum w:abstractNumId="47" w15:restartNumberingAfterBreak="0">
     <w:nsid w:val="689A2B0E"/>
     <w:multiLevelType w:val="multilevel"/>
     <w:tmpl w:val="FC4ECAB2"/>
@@ -26867,7 +27837,7 @@
       </w:rPr>
     </w:lvl>
   </w:abstractNum>
-  <w:abstractNum w:abstractNumId="47" w15:restartNumberingAfterBreak="0">
+  <w:abstractNum w:abstractNumId="48" w15:restartNumberingAfterBreak="0">
     <w:nsid w:val="68AC6DA9"/>
     <w:multiLevelType w:val="multilevel"/>
     <w:tmpl w:val="69EABF1A"/>
@@ -26980,7 +27950,7 @@
       </w:rPr>
     </w:lvl>
   </w:abstractNum>
-  <w:abstractNum w:abstractNumId="48" w15:restartNumberingAfterBreak="0">
+  <w:abstractNum w:abstractNumId="49" w15:restartNumberingAfterBreak="0">
     <w:nsid w:val="6AB32386"/>
     <w:multiLevelType w:val="hybridMultilevel"/>
     <w:tmpl w:val="35DC9D7A"/>
@@ -27070,7 +28040,7 @@
       </w:pPr>
     </w:lvl>
   </w:abstractNum>
-  <w:abstractNum w:abstractNumId="49" w15:restartNumberingAfterBreak="0">
+  <w:abstractNum w:abstractNumId="50" w15:restartNumberingAfterBreak="0">
     <w:nsid w:val="6BC71209"/>
     <w:multiLevelType w:val="multilevel"/>
     <w:tmpl w:val="37728E18"/>
@@ -27183,7 +28153,7 @@
       </w:rPr>
     </w:lvl>
   </w:abstractNum>
-  <w:abstractNum w:abstractNumId="50" w15:restartNumberingAfterBreak="0">
+  <w:abstractNum w:abstractNumId="51" w15:restartNumberingAfterBreak="0">
     <w:nsid w:val="6D0F2E5B"/>
     <w:multiLevelType w:val="hybridMultilevel"/>
     <w:tmpl w:val="96B406C0"/>
@@ -27272,7 +28242,7 @@
       </w:pPr>
     </w:lvl>
   </w:abstractNum>
-  <w:abstractNum w:abstractNumId="51" w15:restartNumberingAfterBreak="0">
+  <w:abstractNum w:abstractNumId="52" w15:restartNumberingAfterBreak="0">
     <w:nsid w:val="715F091D"/>
     <w:multiLevelType w:val="hybridMultilevel"/>
     <w:tmpl w:val="569E66EC"/>
@@ -27361,7 +28331,7 @@
       </w:pPr>
     </w:lvl>
   </w:abstractNum>
-  <w:abstractNum w:abstractNumId="52" w15:restartNumberingAfterBreak="0">
+  <w:abstractNum w:abstractNumId="53" w15:restartNumberingAfterBreak="0">
     <w:nsid w:val="71DA0F7A"/>
     <w:multiLevelType w:val="hybridMultilevel"/>
     <w:tmpl w:val="DD1048B0"/>
@@ -27450,7 +28420,7 @@
       </w:pPr>
     </w:lvl>
   </w:abstractNum>
-  <w:abstractNum w:abstractNumId="53" w15:restartNumberingAfterBreak="0">
+  <w:abstractNum w:abstractNumId="54" w15:restartNumberingAfterBreak="0">
     <w:nsid w:val="74C75988"/>
     <w:multiLevelType w:val="multilevel"/>
     <w:tmpl w:val="EDE4F924"/>
@@ -27563,7 +28533,7 @@
       </w:rPr>
     </w:lvl>
   </w:abstractNum>
-  <w:abstractNum w:abstractNumId="54" w15:restartNumberingAfterBreak="0">
+  <w:abstractNum w:abstractNumId="55" w15:restartNumberingAfterBreak="0">
     <w:nsid w:val="764A560B"/>
     <w:multiLevelType w:val="hybridMultilevel"/>
     <w:tmpl w:val="A5A2CBF8"/>
@@ -27652,7 +28622,7 @@
       </w:pPr>
     </w:lvl>
   </w:abstractNum>
-  <w:abstractNum w:abstractNumId="55" w15:restartNumberingAfterBreak="0">
+  <w:abstractNum w:abstractNumId="56" w15:restartNumberingAfterBreak="0">
     <w:nsid w:val="785D5A54"/>
     <w:multiLevelType w:val="multilevel"/>
     <w:tmpl w:val="2A1495E2"/>
@@ -27765,7 +28735,7 @@
       </w:rPr>
     </w:lvl>
   </w:abstractNum>
-  <w:abstractNum w:abstractNumId="56" w15:restartNumberingAfterBreak="0">
+  <w:abstractNum w:abstractNumId="57" w15:restartNumberingAfterBreak="0">
     <w:nsid w:val="7D82334A"/>
     <w:multiLevelType w:val="hybridMultilevel"/>
     <w:tmpl w:val="C7AE03EC"/>
@@ -27854,7 +28824,7 @@
       </w:pPr>
     </w:lvl>
   </w:abstractNum>
-  <w:abstractNum w:abstractNumId="57" w15:restartNumberingAfterBreak="0">
+  <w:abstractNum w:abstractNumId="58" w15:restartNumberingAfterBreak="0">
     <w:nsid w:val="7DD411DE"/>
     <w:multiLevelType w:val="hybridMultilevel"/>
     <w:tmpl w:val="53FE9DBE"/>
@@ -27944,7 +28914,7 @@
     </w:lvl>
   </w:abstractNum>
   <w:num w:numId="1">
-    <w:abstractNumId w:val="46"/>
+    <w:abstractNumId w:val="47"/>
   </w:num>
   <w:num w:numId="2">
     <w:abstractNumId w:val="7"/>
@@ -27953,25 +28923,25 @@
     <w:abstractNumId w:val="16"/>
   </w:num>
   <w:num w:numId="4">
-    <w:abstractNumId w:val="34"/>
+    <w:abstractNumId w:val="35"/>
   </w:num>
   <w:num w:numId="5">
-    <w:abstractNumId w:val="40"/>
+    <w:abstractNumId w:val="41"/>
   </w:num>
   <w:num w:numId="6">
     <w:abstractNumId w:val="26"/>
   </w:num>
   <w:num w:numId="7">
-    <w:abstractNumId w:val="33"/>
+    <w:abstractNumId w:val="34"/>
   </w:num>
   <w:num w:numId="8">
-    <w:abstractNumId w:val="48"/>
+    <w:abstractNumId w:val="49"/>
   </w:num>
   <w:num w:numId="9">
-    <w:abstractNumId w:val="44"/>
+    <w:abstractNumId w:val="45"/>
   </w:num>
   <w:num w:numId="10">
-    <w:abstractNumId w:val="47"/>
+    <w:abstractNumId w:val="48"/>
   </w:num>
   <w:num w:numId="11">
     <w:abstractNumId w:val="8"/>
@@ -27986,19 +28956,19 @@
     <w:abstractNumId w:val="15"/>
   </w:num>
   <w:num w:numId="15">
-    <w:abstractNumId w:val="57"/>
+    <w:abstractNumId w:val="58"/>
   </w:num>
   <w:num w:numId="16">
     <w:abstractNumId w:val="23"/>
   </w:num>
   <w:num w:numId="17">
-    <w:abstractNumId w:val="43"/>
+    <w:abstractNumId w:val="44"/>
   </w:num>
   <w:num w:numId="18">
-    <w:abstractNumId w:val="39"/>
+    <w:abstractNumId w:val="40"/>
   </w:num>
   <w:num w:numId="19">
-    <w:abstractNumId w:val="56"/>
+    <w:abstractNumId w:val="57"/>
   </w:num>
   <w:num w:numId="20">
     <w:abstractNumId w:val="1"/>
@@ -28007,7 +28977,7 @@
     <w:abstractNumId w:val="18"/>
   </w:num>
   <w:num w:numId="22">
-    <w:abstractNumId w:val="35"/>
+    <w:abstractNumId w:val="36"/>
   </w:num>
   <w:num w:numId="23">
     <w:abstractNumId w:val="2"/>
@@ -28022,25 +28992,25 @@
     <w:abstractNumId w:val="28"/>
   </w:num>
   <w:num w:numId="27">
-    <w:abstractNumId w:val="51"/>
+    <w:abstractNumId w:val="52"/>
   </w:num>
   <w:num w:numId="28">
     <w:abstractNumId w:val="22"/>
   </w:num>
   <w:num w:numId="29">
-    <w:abstractNumId w:val="50"/>
+    <w:abstractNumId w:val="51"/>
   </w:num>
   <w:num w:numId="30">
     <w:abstractNumId w:val="3"/>
   </w:num>
   <w:num w:numId="31">
-    <w:abstractNumId w:val="36"/>
+    <w:abstractNumId w:val="37"/>
   </w:num>
   <w:num w:numId="32">
     <w:abstractNumId w:val="32"/>
   </w:num>
   <w:num w:numId="33">
-    <w:abstractNumId w:val="37"/>
+    <w:abstractNumId w:val="38"/>
   </w:num>
   <w:num w:numId="34">
     <w:abstractNumId w:val="0"/>
@@ -28055,10 +29025,10 @@
     <w:abstractNumId w:val="9"/>
   </w:num>
   <w:num w:numId="38">
-    <w:abstractNumId w:val="49"/>
+    <w:abstractNumId w:val="50"/>
   </w:num>
   <w:num w:numId="39">
-    <w:abstractNumId w:val="45"/>
+    <w:abstractNumId w:val="46"/>
   </w:num>
   <w:num w:numId="40">
     <w:abstractNumId w:val="31"/>
@@ -28073,16 +29043,16 @@
     <w:abstractNumId w:val="19"/>
   </w:num>
   <w:num w:numId="44">
-    <w:abstractNumId w:val="42"/>
+    <w:abstractNumId w:val="43"/>
   </w:num>
   <w:num w:numId="45">
     <w:abstractNumId w:val="29"/>
   </w:num>
   <w:num w:numId="46">
-    <w:abstractNumId w:val="38"/>
+    <w:abstractNumId w:val="39"/>
   </w:num>
   <w:num w:numId="47">
-    <w:abstractNumId w:val="54"/>
+    <w:abstractNumId w:val="55"/>
   </w:num>
   <w:num w:numId="48">
     <w:abstractNumId w:val="20"/>
@@ -28091,7 +29061,7 @@
     <w:abstractNumId w:val="5"/>
   </w:num>
   <w:num w:numId="50">
-    <w:abstractNumId w:val="41"/>
+    <w:abstractNumId w:val="42"/>
   </w:num>
   <w:num w:numId="51">
     <w:abstractNumId w:val="17"/>
@@ -28109,13 +29079,16 @@
     <w:abstractNumId w:val="12"/>
   </w:num>
   <w:num w:numId="56">
+    <w:abstractNumId w:val="54"/>
+  </w:num>
+  <w:num w:numId="57">
+    <w:abstractNumId w:val="56"/>
+  </w:num>
+  <w:num w:numId="58">
     <w:abstractNumId w:val="53"/>
   </w:num>
-  <w:num w:numId="57">
-    <w:abstractNumId w:val="55"/>
-  </w:num>
-  <w:num w:numId="58">
-    <w:abstractNumId w:val="52"/>
+  <w:num w:numId="59">
+    <w:abstractNumId w:val="33"/>
   </w:num>
   <w:numIdMacAtCleanup w:val="58"/>
 </w:numbering>
@@ -28591,7 +29564,6 @@
     <w:next w:val="Normal"/>
     <w:link w:val="Heading4Char"/>
     <w:uiPriority w:val="9"/>
-    <w:semiHidden/>
     <w:unhideWhenUsed/>
     <w:qFormat/>
     <w:rsid w:val="00353C7D"/>
@@ -28849,7 +29821,6 @@
     <w:basedOn w:val="DefaultParagraphFont"/>
     <w:link w:val="Heading4"/>
     <w:uiPriority w:val="9"/>
-    <w:semiHidden/>
     <w:rsid w:val="00353C7D"/>
     <w:rPr>
       <w:rFonts w:asciiTheme="majorHAnsi" w:eastAsiaTheme="majorEastAsia" w:hAnsiTheme="majorHAnsi" w:cstheme="majorBidi"/>
@@ -29321,6 +30292,19 @@
       <w:lang w:val="en-GB"/>
     </w:rPr>
   </w:style>
+  <w:style w:type="paragraph" w:styleId="TOC3">
+    <w:name w:val="toc 3"/>
+    <w:basedOn w:val="Normal"/>
+    <w:next w:val="Normal"/>
+    <w:autoRedefine/>
+    <w:uiPriority w:val="39"/>
+    <w:unhideWhenUsed/>
+    <w:rsid w:val="00B24565"/>
+    <w:pPr>
+      <w:spacing w:after="100"/>
+      <w:ind w:left="440"/>
+    </w:pPr>
+  </w:style>
 </w:styles>
 </file>
 
@@ -29547,7 +30531,7 @@
     <w:charset w:val="00"/>
     <w:family w:val="roman"/>
     <w:pitch w:val="variable"/>
-    <w:sig w:usb0="E0002AFF" w:usb1="C0007843" w:usb2="00000009" w:usb3="00000000" w:csb0="000001FF" w:csb1="00000000"/>
+    <w:sig w:usb0="E0002EFF" w:usb1="C000785B" w:usb2="00000009" w:usb3="00000000" w:csb0="000001FF" w:csb1="00000000"/>
   </w:font>
   <w:font w:name="Symbol">
     <w:panose1 w:val="05050102010706020507"/>
@@ -29575,21 +30559,21 @@
     <w:charset w:val="00"/>
     <w:family w:val="swiss"/>
     <w:pitch w:val="variable"/>
-    <w:sig w:usb0="E0002AFF" w:usb1="C0007843" w:usb2="00000009" w:usb3="00000000" w:csb0="000001FF" w:csb1="00000000"/>
+    <w:sig w:usb0="E0002EFF" w:usb1="C000785B" w:usb2="00000009" w:usb3="00000000" w:csb0="000001FF" w:csb1="00000000"/>
   </w:font>
   <w:font w:name="Calibri">
     <w:panose1 w:val="020F0502020204030204"/>
     <w:charset w:val="00"/>
     <w:family w:val="swiss"/>
     <w:pitch w:val="variable"/>
-    <w:sig w:usb0="E0002AFF" w:usb1="4000ACFF" w:usb2="00000001" w:usb3="00000000" w:csb0="000001FF" w:csb1="00000000"/>
+    <w:sig w:usb0="E0002EFF" w:usb1="C000247B" w:usb2="00000009" w:usb3="00000000" w:csb0="000001FF" w:csb1="00000000"/>
   </w:font>
   <w:font w:name="Calibri Light">
     <w:panose1 w:val="020F0302020204030204"/>
     <w:charset w:val="00"/>
     <w:family w:val="swiss"/>
     <w:pitch w:val="variable"/>
-    <w:sig w:usb0="A0002AEF" w:usb1="4000207B" w:usb2="00000000" w:usb3="00000000" w:csb0="000001FF" w:csb1="00000000"/>
+    <w:sig w:usb0="E0002AFF" w:usb1="C000247B" w:usb2="00000009" w:usb3="00000000" w:csb0="000001FF" w:csb1="00000000"/>
   </w:font>
 </w:fonts>
 </file>
@@ -29610,8 +30594,10 @@
   </w:compat>
   <w:rsids>
     <w:rsidRoot w:val="00E345FE"/>
+    <w:rsid w:val="002A2A3F"/>
     <w:rsid w:val="003244D3"/>
     <w:rsid w:val="0062698E"/>
+    <w:rsid w:val="006E7C93"/>
     <w:rsid w:val="00726B74"/>
     <w:rsid w:val="00757DB2"/>
     <w:rsid w:val="00AC7F8F"/>
@@ -30405,7 +31391,7 @@
 </file>
 
 <file path=customXml/itemProps2.xml><?xml version="1.0" encoding="utf-8"?>
-<ds:datastoreItem xmlns:ds="http://schemas.openxmlformats.org/officeDocument/2006/customXml" ds:itemID="{281B2C8A-452E-4442-A99B-A31E1A29C2ED}">
+<ds:datastoreItem xmlns:ds="http://schemas.openxmlformats.org/officeDocument/2006/customXml" ds:itemID="{17FEC218-B558-48A8-922B-2DDC29182851}">
   <ds:schemaRefs>
     <ds:schemaRef ds:uri="http://schemas.openxmlformats.org/officeDocument/2006/bibliography"/>
   </ds:schemaRefs>

</xml_diff>